<commit_message>
Wie alles begann weiter geschrieben
</commit_message>
<xml_diff>
--- a/VA.docx
+++ b/VA.docx
@@ -855,6 +855,7 @@
                   <w:tab w:val="left" w:pos="440"/>
                   <w:tab w:val="right" w:leader="dot" w:pos="9350"/>
                 </w:tabs>
+                <w:spacing w:line="360" w:lineRule="auto"/>
                 <w:rPr>
                   <w:rFonts w:asciiTheme="minorHAnsi" w:eastAsiaTheme="minorEastAsia" w:hAnsiTheme="minorHAnsi" w:cstheme="minorBidi"/>
                   <w:noProof/>
@@ -950,6 +951,7 @@
                   <w:tab w:val="left" w:pos="440"/>
                   <w:tab w:val="right" w:leader="dot" w:pos="9350"/>
                 </w:tabs>
+                <w:spacing w:line="360" w:lineRule="auto"/>
                 <w:rPr>
                   <w:rFonts w:asciiTheme="minorHAnsi" w:eastAsiaTheme="minorEastAsia" w:hAnsiTheme="minorHAnsi" w:cstheme="minorBidi"/>
                   <w:noProof/>
@@ -1036,6 +1038,7 @@
                   <w:tab w:val="left" w:pos="880"/>
                   <w:tab w:val="right" w:leader="dot" w:pos="9350"/>
                 </w:tabs>
+                <w:spacing w:line="360" w:lineRule="auto"/>
                 <w:rPr>
                   <w:rFonts w:asciiTheme="minorHAnsi" w:eastAsiaTheme="minorEastAsia" w:hAnsiTheme="minorHAnsi" w:cstheme="minorBidi"/>
                   <w:noProof/>
@@ -1122,6 +1125,7 @@
                   <w:tab w:val="left" w:pos="880"/>
                   <w:tab w:val="right" w:leader="dot" w:pos="9350"/>
                 </w:tabs>
+                <w:spacing w:line="360" w:lineRule="auto"/>
                 <w:rPr>
                   <w:rFonts w:asciiTheme="minorHAnsi" w:eastAsiaTheme="minorEastAsia" w:hAnsiTheme="minorHAnsi" w:cstheme="minorBidi"/>
                   <w:noProof/>
@@ -1208,6 +1212,7 @@
                   <w:tab w:val="left" w:pos="440"/>
                   <w:tab w:val="right" w:leader="dot" w:pos="9350"/>
                 </w:tabs>
+                <w:spacing w:line="360" w:lineRule="auto"/>
                 <w:rPr>
                   <w:rFonts w:asciiTheme="minorHAnsi" w:eastAsiaTheme="minorEastAsia" w:hAnsiTheme="minorHAnsi" w:cstheme="minorBidi"/>
                   <w:noProof/>
@@ -1294,6 +1299,7 @@
                   <w:tab w:val="left" w:pos="880"/>
                   <w:tab w:val="right" w:leader="dot" w:pos="9350"/>
                 </w:tabs>
+                <w:spacing w:line="360" w:lineRule="auto"/>
                 <w:rPr>
                   <w:rFonts w:asciiTheme="minorHAnsi" w:eastAsiaTheme="minorEastAsia" w:hAnsiTheme="minorHAnsi" w:cstheme="minorBidi"/>
                   <w:noProof/>
@@ -1380,6 +1386,7 @@
                   <w:tab w:val="left" w:pos="880"/>
                   <w:tab w:val="right" w:leader="dot" w:pos="9350"/>
                 </w:tabs>
+                <w:spacing w:line="360" w:lineRule="auto"/>
                 <w:rPr>
                   <w:rFonts w:asciiTheme="minorHAnsi" w:eastAsiaTheme="minorEastAsia" w:hAnsiTheme="minorHAnsi" w:cstheme="minorBidi"/>
                   <w:noProof/>
@@ -1466,6 +1473,7 @@
                   <w:tab w:val="left" w:pos="880"/>
                   <w:tab w:val="right" w:leader="dot" w:pos="9350"/>
                 </w:tabs>
+                <w:spacing w:line="360" w:lineRule="auto"/>
                 <w:rPr>
                   <w:rFonts w:asciiTheme="minorHAnsi" w:eastAsiaTheme="minorEastAsia" w:hAnsiTheme="minorHAnsi" w:cstheme="minorBidi"/>
                   <w:noProof/>
@@ -1552,6 +1560,7 @@
                   <w:tab w:val="left" w:pos="440"/>
                   <w:tab w:val="right" w:leader="dot" w:pos="9350"/>
                 </w:tabs>
+                <w:spacing w:line="360" w:lineRule="auto"/>
                 <w:rPr>
                   <w:rFonts w:asciiTheme="minorHAnsi" w:eastAsiaTheme="minorEastAsia" w:hAnsiTheme="minorHAnsi" w:cstheme="minorBidi"/>
                   <w:noProof/>
@@ -1638,6 +1647,7 @@
                   <w:tab w:val="left" w:pos="880"/>
                   <w:tab w:val="right" w:leader="dot" w:pos="9350"/>
                 </w:tabs>
+                <w:spacing w:line="360" w:lineRule="auto"/>
                 <w:rPr>
                   <w:rFonts w:asciiTheme="minorHAnsi" w:eastAsiaTheme="minorEastAsia" w:hAnsiTheme="minorHAnsi" w:cstheme="minorBidi"/>
                   <w:noProof/>
@@ -1724,6 +1734,7 @@
                   <w:tab w:val="left" w:pos="880"/>
                   <w:tab w:val="right" w:leader="dot" w:pos="9350"/>
                 </w:tabs>
+                <w:spacing w:line="360" w:lineRule="auto"/>
                 <w:rPr>
                   <w:rFonts w:asciiTheme="minorHAnsi" w:eastAsiaTheme="minorEastAsia" w:hAnsiTheme="minorHAnsi" w:cstheme="minorBidi"/>
                   <w:noProof/>
@@ -1810,6 +1821,7 @@
                   <w:tab w:val="left" w:pos="440"/>
                   <w:tab w:val="right" w:leader="dot" w:pos="9350"/>
                 </w:tabs>
+                <w:spacing w:line="360" w:lineRule="auto"/>
                 <w:rPr>
                   <w:rFonts w:asciiTheme="minorHAnsi" w:eastAsiaTheme="minorEastAsia" w:hAnsiTheme="minorHAnsi" w:cstheme="minorBidi"/>
                   <w:noProof/>
@@ -1896,6 +1908,7 @@
                   <w:tab w:val="left" w:pos="880"/>
                   <w:tab w:val="right" w:leader="dot" w:pos="9350"/>
                 </w:tabs>
+                <w:spacing w:line="360" w:lineRule="auto"/>
                 <w:rPr>
                   <w:rFonts w:asciiTheme="minorHAnsi" w:eastAsiaTheme="minorEastAsia" w:hAnsiTheme="minorHAnsi" w:cstheme="minorBidi"/>
                   <w:noProof/>
@@ -1982,6 +1995,7 @@
                   <w:tab w:val="left" w:pos="880"/>
                   <w:tab w:val="right" w:leader="dot" w:pos="9350"/>
                 </w:tabs>
+                <w:spacing w:line="360" w:lineRule="auto"/>
                 <w:rPr>
                   <w:rFonts w:asciiTheme="minorHAnsi" w:eastAsiaTheme="minorEastAsia" w:hAnsiTheme="minorHAnsi" w:cstheme="minorBidi"/>
                   <w:noProof/>
@@ -2068,6 +2082,7 @@
                   <w:tab w:val="left" w:pos="440"/>
                   <w:tab w:val="right" w:leader="dot" w:pos="9350"/>
                 </w:tabs>
+                <w:spacing w:line="360" w:lineRule="auto"/>
                 <w:rPr>
                   <w:rFonts w:asciiTheme="minorHAnsi" w:eastAsiaTheme="minorEastAsia" w:hAnsiTheme="minorHAnsi" w:cstheme="minorBidi"/>
                   <w:noProof/>
@@ -2154,6 +2169,7 @@
                   <w:tab w:val="left" w:pos="880"/>
                   <w:tab w:val="right" w:leader="dot" w:pos="9350"/>
                 </w:tabs>
+                <w:spacing w:line="360" w:lineRule="auto"/>
                 <w:rPr>
                   <w:rFonts w:asciiTheme="minorHAnsi" w:eastAsiaTheme="minorEastAsia" w:hAnsiTheme="minorHAnsi" w:cstheme="minorBidi"/>
                   <w:noProof/>
@@ -2240,6 +2256,7 @@
                   <w:tab w:val="left" w:pos="880"/>
                   <w:tab w:val="right" w:leader="dot" w:pos="9350"/>
                 </w:tabs>
+                <w:spacing w:line="360" w:lineRule="auto"/>
                 <w:rPr>
                   <w:rFonts w:asciiTheme="minorHAnsi" w:eastAsiaTheme="minorEastAsia" w:hAnsiTheme="minorHAnsi" w:cstheme="minorBidi"/>
                   <w:noProof/>
@@ -2326,6 +2343,7 @@
                   <w:tab w:val="left" w:pos="880"/>
                   <w:tab w:val="right" w:leader="dot" w:pos="9350"/>
                 </w:tabs>
+                <w:spacing w:line="360" w:lineRule="auto"/>
                 <w:rPr>
                   <w:rFonts w:asciiTheme="minorHAnsi" w:eastAsiaTheme="minorEastAsia" w:hAnsiTheme="minorHAnsi" w:cstheme="minorBidi"/>
                   <w:noProof/>
@@ -2412,6 +2430,7 @@
                   <w:tab w:val="left" w:pos="440"/>
                   <w:tab w:val="right" w:leader="dot" w:pos="9350"/>
                 </w:tabs>
+                <w:spacing w:line="360" w:lineRule="auto"/>
                 <w:rPr>
                   <w:rFonts w:asciiTheme="minorHAnsi" w:eastAsiaTheme="minorEastAsia" w:hAnsiTheme="minorHAnsi" w:cstheme="minorBidi"/>
                   <w:noProof/>
@@ -2498,6 +2517,7 @@
                   <w:tab w:val="left" w:pos="880"/>
                   <w:tab w:val="right" w:leader="dot" w:pos="9350"/>
                 </w:tabs>
+                <w:spacing w:line="360" w:lineRule="auto"/>
                 <w:rPr>
                   <w:rFonts w:asciiTheme="minorHAnsi" w:eastAsiaTheme="minorEastAsia" w:hAnsiTheme="minorHAnsi" w:cstheme="minorBidi"/>
                   <w:noProof/>
@@ -2584,6 +2604,7 @@
                   <w:tab w:val="left" w:pos="880"/>
                   <w:tab w:val="right" w:leader="dot" w:pos="9350"/>
                 </w:tabs>
+                <w:spacing w:line="360" w:lineRule="auto"/>
                 <w:rPr>
                   <w:rFonts w:asciiTheme="minorHAnsi" w:eastAsiaTheme="minorEastAsia" w:hAnsiTheme="minorHAnsi" w:cstheme="minorBidi"/>
                   <w:noProof/>
@@ -2670,6 +2691,7 @@
                   <w:tab w:val="left" w:pos="1320"/>
                   <w:tab w:val="right" w:leader="dot" w:pos="9350"/>
                 </w:tabs>
+                <w:spacing w:line="360" w:lineRule="auto"/>
                 <w:rPr>
                   <w:rFonts w:asciiTheme="minorHAnsi" w:eastAsiaTheme="minorEastAsia" w:hAnsiTheme="minorHAnsi" w:cstheme="minorBidi"/>
                   <w:noProof/>
@@ -2756,6 +2778,7 @@
                   <w:tab w:val="left" w:pos="1320"/>
                   <w:tab w:val="right" w:leader="dot" w:pos="9350"/>
                 </w:tabs>
+                <w:spacing w:line="360" w:lineRule="auto"/>
                 <w:rPr>
                   <w:rFonts w:asciiTheme="minorHAnsi" w:eastAsiaTheme="minorEastAsia" w:hAnsiTheme="minorHAnsi" w:cstheme="minorBidi"/>
                   <w:noProof/>
@@ -2842,6 +2865,7 @@
                   <w:tab w:val="left" w:pos="880"/>
                   <w:tab w:val="right" w:leader="dot" w:pos="9350"/>
                 </w:tabs>
+                <w:spacing w:line="360" w:lineRule="auto"/>
                 <w:rPr>
                   <w:rFonts w:asciiTheme="minorHAnsi" w:eastAsiaTheme="minorEastAsia" w:hAnsiTheme="minorHAnsi" w:cstheme="minorBidi"/>
                   <w:noProof/>
@@ -2945,6 +2969,54 @@
     </w:sdt>
     <w:p>
       <w:pPr>
+        <w:pStyle w:val="Heading1"/>
+        <w:spacing w:line="360" w:lineRule="auto"/>
+        <w:rPr>
+          <w:rFonts w:ascii="Arial" w:hAnsi="Arial" w:cs="Arial"/>
+        </w:rPr>
+      </w:pPr>
+      <w:bookmarkStart w:id="0" w:name="_Toc88227037"/>
+      <w:r>
+        <w:rPr>
+          <w:rFonts w:ascii="Arial" w:hAnsi="Arial" w:cs="Arial"/>
+        </w:rPr>
+        <w:lastRenderedPageBreak/>
+        <w:t>1</w:t>
+      </w:r>
+      <w:r>
+        <w:rPr>
+          <w:rFonts w:ascii="Arial" w:hAnsi="Arial" w:cs="Arial"/>
+        </w:rPr>
+        <w:tab/>
+      </w:r>
+      <w:r>
+        <w:rPr>
+          <w:rFonts w:ascii="Arial" w:hAnsi="Arial" w:cs="Arial"/>
+        </w:rPr>
+        <w:t>Einleitung</w:t>
+      </w:r>
+      <w:bookmarkEnd w:id="0"/>
+    </w:p>
+    <w:p>
+      <w:pPr>
+        <w:spacing w:line="360" w:lineRule="auto"/>
+      </w:pPr>
+      <w:r>
+        <w:t xml:space="preserve">In unserer Gesellschaft </w:t>
+      </w:r>
+      <w:r>
+        <w:t>herrschen</w:t>
+      </w:r>
+      <w:r>
+        <w:t xml:space="preserve"> viele </w:t>
+      </w:r>
+      <w:r>
+        <w:t xml:space="preserve">Kämpfe. Einer der grössten Kämpfe ist das Klima unseres Planeten. </w:t>
+      </w:r>
+    </w:p>
+    <w:p>
+      <w:pPr>
+        <w:spacing w:line="360" w:lineRule="auto"/>
         <w:rPr>
           <w:rFonts w:eastAsiaTheme="majorEastAsia"/>
           <w:color w:val="2F5496" w:themeColor="accent1" w:themeShade="BF"/>
@@ -2964,67 +3036,6 @@
           <w:rFonts w:ascii="Arial" w:hAnsi="Arial" w:cs="Arial"/>
         </w:rPr>
       </w:pPr>
-      <w:bookmarkStart w:id="0" w:name="_Toc88227037"/>
-      <w:r>
-        <w:rPr>
-          <w:rFonts w:ascii="Arial" w:hAnsi="Arial" w:cs="Arial"/>
-        </w:rPr>
-        <w:lastRenderedPageBreak/>
-        <w:t>1</w:t>
-      </w:r>
-      <w:r>
-        <w:rPr>
-          <w:rFonts w:ascii="Arial" w:hAnsi="Arial" w:cs="Arial"/>
-        </w:rPr>
-        <w:tab/>
-      </w:r>
-      <w:r>
-        <w:rPr>
-          <w:rFonts w:ascii="Arial" w:hAnsi="Arial" w:cs="Arial"/>
-        </w:rPr>
-        <w:t>Einleitung</w:t>
-      </w:r>
-      <w:bookmarkEnd w:id="0"/>
-    </w:p>
-    <w:p>
-      <w:pPr>
-        <w:spacing w:line="360" w:lineRule="auto"/>
-      </w:pPr>
-      <w:r>
-        <w:t xml:space="preserve">In unserer Gesellschaft </w:t>
-      </w:r>
-      <w:r>
-        <w:t>herrschen</w:t>
-      </w:r>
-      <w:r>
-        <w:t xml:space="preserve"> viele </w:t>
-      </w:r>
-      <w:r>
-        <w:t xml:space="preserve">Kämpfe. Einer der grössten Kämpfe ist das Klima unseres Planeten. </w:t>
-      </w:r>
-    </w:p>
-    <w:p>
-      <w:pPr>
-        <w:spacing w:line="360" w:lineRule="auto"/>
-        <w:rPr>
-          <w:rFonts w:eastAsiaTheme="majorEastAsia"/>
-          <w:color w:val="2F5496" w:themeColor="accent1" w:themeShade="BF"/>
-          <w:sz w:val="32"/>
-          <w:szCs w:val="32"/>
-        </w:rPr>
-      </w:pPr>
-      <w:r>
-        <w:br w:type="page"/>
-      </w:r>
-    </w:p>
-    <w:p>
-      <w:pPr>
-        <w:pStyle w:val="Heading1"/>
-        <w:spacing w:line="360" w:lineRule="auto"/>
-        <w:rPr>
-          <w:rFonts w:ascii="Arial" w:hAnsi="Arial" w:cs="Arial"/>
-        </w:rPr>
-      </w:pPr>
       <w:bookmarkStart w:id="1" w:name="_Toc88227038"/>
       <w:r>
         <w:rPr>
@@ -3089,15 +3100,7 @@
         <w:t xml:space="preserve"> Elektrofahrzeuge auf Schienen entwickelt, die für experimentelle Zwecke dienten.</w:t>
       </w:r>
       <w:r>
-        <w:t xml:space="preserve"> 1881 benutzte der französische Ingenieur Gustave </w:t>
-      </w:r>
-      <w:proofErr w:type="spellStart"/>
-      <w:r>
-        <w:t>Trouvé</w:t>
-      </w:r>
-      <w:proofErr w:type="spellEnd"/>
-      <w:r>
-        <w:t xml:space="preserve"> ein elektrobetriebenes </w:t>
+        <w:t xml:space="preserve"> 1881 benutzte der französische Ingenieur Gustave Trouvé ein elektrobetriebenes </w:t>
       </w:r>
       <w:r>
         <w:t>Dreirad,</w:t>
@@ -3109,15 +3112,7 @@
         <w:t xml:space="preserve">Das Dreirad fuhr damals zwölf Kilometer pro Stunde. Zu damaligen Zeiten galt dies noch als schnell. </w:t>
       </w:r>
       <w:r>
-        <w:t xml:space="preserve">Ein Jahr verging </w:t>
-      </w:r>
-      <w:proofErr w:type="gramStart"/>
-      <w:r>
-        <w:t>bis der deutsche Erfinder</w:t>
-      </w:r>
-      <w:proofErr w:type="gramEnd"/>
-      <w:r>
-        <w:t xml:space="preserve">, Visionär und Gründer der Siemens AG Werner von Siemens die erste Kutsche mit elektrischem Antrieb erfunden hat. Der Strom kam von einer Oberleitung. Das ist vergleichbar mit den heutigen Trolleybussen, die auch anhand ihrer Konnektoren </w:t>
+        <w:t xml:space="preserve">Ein Jahr verging bis der deutsche Erfinder, Visionär und Gründer der Siemens AG Werner von Siemens die erste Kutsche mit elektrischem Antrieb erfunden hat. Der Strom kam von einer Oberleitung. Das ist vergleichbar mit den heutigen Trolleybussen, die auch anhand ihrer Konnektoren </w:t>
       </w:r>
       <w:r>
         <w:t>Strom von den Leitungen über den Strassen beziehen.</w:t>
@@ -3196,62 +3191,20 @@
         </w:drawing>
       </w:r>
       <w:r>
-        <w:t xml:space="preserve">Dann kam der Rennfahrer Camille </w:t>
-      </w:r>
-      <w:proofErr w:type="spellStart"/>
-      <w:r>
-        <w:t>Jenatz</w:t>
-      </w:r>
-      <w:proofErr w:type="spellEnd"/>
-      <w:r>
-        <w:t xml:space="preserve"> mit seinem Elektroauto namens «La </w:t>
-      </w:r>
-      <w:proofErr w:type="spellStart"/>
-      <w:r>
-        <w:t>Jamais</w:t>
-      </w:r>
-      <w:proofErr w:type="spellEnd"/>
-      <w:r>
-        <w:t xml:space="preserve"> </w:t>
-      </w:r>
-      <w:proofErr w:type="spellStart"/>
-      <w:r>
-        <w:t>Contente</w:t>
-      </w:r>
-      <w:proofErr w:type="spellEnd"/>
-      <w:r>
-        <w:t xml:space="preserve">». </w:t>
-      </w:r>
-      <w:proofErr w:type="spellStart"/>
-      <w:r>
-        <w:t>Jenatz</w:t>
-      </w:r>
-      <w:proofErr w:type="spellEnd"/>
-      <w:r>
-        <w:t xml:space="preserve"> Fahrzeug trug einen Geschwindigkeitsrekord von sage und schreibe 100 Kilometer die Stunde.</w:t>
-      </w:r>
-      <w:r>
-        <w:t xml:space="preserve"> Um diese Geschwindigkeit zu erreichen, hat </w:t>
-      </w:r>
-      <w:proofErr w:type="spellStart"/>
-      <w:r>
-        <w:t>Jenatz</w:t>
-      </w:r>
-      <w:proofErr w:type="spellEnd"/>
-      <w:r>
-        <w:t xml:space="preserve"> dem Fahrzeug eine Aerodynamische form gegeben.</w:t>
-      </w:r>
-    </w:p>
-    <w:p>
-      <w:pPr>
-        <w:keepNext/>
+        <w:t>Dann kam der Rennfahrer Camille Jenatz mit seinem Elektroauto namens «La Jamais Contente». Jenatz Fahrzeug trug einen Geschwindigkeitsrekord von sage und schreibe 100 Kilometer die Stunde.</w:t>
+      </w:r>
+      <w:r>
+        <w:t xml:space="preserve"> Um diese Geschwindigkeit zu erreichen, hat Jenatz dem Fahrzeug eine Aerodynamische form gegeben</w:t>
+      </w:r>
+      <w:r>
+        <w:t>, die einer Zigarre ähnelte.</w:t>
+      </w:r>
+    </w:p>
+    <w:p>
+      <w:pPr>
+        <w:pStyle w:val="Caption"/>
         <w:spacing w:line="360" w:lineRule="auto"/>
       </w:pPr>
-    </w:p>
-    <w:p>
-      <w:pPr>
-        <w:pStyle w:val="Caption"/>
-      </w:pPr>
       <w:r>
         <w:t xml:space="preserve">Abbildung </w:t>
       </w:r>
@@ -3274,7 +3227,28 @@
         <w:fldChar w:fldCharType="end"/>
       </w:r>
     </w:p>
-    <w:p/>
+    <w:p>
+      <w:pPr>
+        <w:spacing w:line="360" w:lineRule="auto"/>
+      </w:pPr>
+      <w:r>
+        <w:t xml:space="preserve">In den 1900er-Jahren wurden Elektroautos besser als Verbrennungsautos verkauft. Grund dafür war, dass die Verbrennungsautos zu diesen Zeiten sehr viel qualmten. Zudem war es mühsam den Motor zu starten, weil er angekurbelt werden musste. Doch dann passierte etwas </w:t>
+      </w:r>
+      <w:r>
+        <w:t>Aussergewöhnliches</w:t>
+      </w:r>
+      <w:r>
+        <w:t>. Der amerikanis</w:t>
+      </w:r>
+      <w:r>
+        <w:t>che Ingenieur Charles F. Kettering entwarf den elektrischen Anlasser. Das machte Verbrennungsmotoren auf einen Schlag viel bequemer, da man nicht seine Kraft für das Ankurbeln verschwenden muss.</w:t>
+      </w:r>
+    </w:p>
+    <w:p>
+      <w:pPr>
+        <w:spacing w:line="360" w:lineRule="auto"/>
+      </w:pPr>
+    </w:p>
     <w:p>
       <w:pPr>
         <w:pStyle w:val="Heading2"/>
@@ -3958,21 +3932,13 @@
           <w:lang w:val="en-US"/>
         </w:rPr>
         <w:tab/>
-      </w:r>
-      <w:proofErr w:type="spellStart"/>
-      <w:r>
-        <w:rPr>
-          <w:rFonts w:ascii="Arial" w:hAnsi="Arial" w:cs="Arial"/>
+        <w:t>Textquellen</w:t>
+      </w:r>
+      <w:bookmarkEnd w:id="16"/>
+      <w:r>
+        <w:rPr>
           <w:lang w:val="en-US"/>
         </w:rPr>
-        <w:t>Textquellen</w:t>
-      </w:r>
-      <w:bookmarkEnd w:id="16"/>
-      <w:proofErr w:type="spellEnd"/>
-      <w:r>
-        <w:rPr>
-          <w:lang w:val="en-US"/>
-        </w:rPr>
         <w:t xml:space="preserve"> </w:t>
       </w:r>
     </w:p>
@@ -3984,51 +3950,12 @@
         </w:rPr>
       </w:pPr>
       <w:hyperlink r:id="rId16" w:history="1">
-        <w:proofErr w:type="spellStart"/>
         <w:r>
           <w:rPr>
             <w:rStyle w:val="Hyperlink"/>
             <w:lang w:val="en-US"/>
           </w:rPr>
-          <w:t>Glinicke</w:t>
-        </w:r>
-        <w:proofErr w:type="spellEnd"/>
-        <w:r>
-          <w:rPr>
-            <w:rStyle w:val="Hyperlink"/>
-            <w:lang w:val="en-US"/>
-          </w:rPr>
-          <w:t xml:space="preserve"> </w:t>
-        </w:r>
-        <w:proofErr w:type="spellStart"/>
-        <w:r>
-          <w:rPr>
-            <w:rStyle w:val="Hyperlink"/>
-            <w:lang w:val="en-US"/>
-          </w:rPr>
-          <w:t>Automobil</w:t>
-        </w:r>
-        <w:proofErr w:type="spellEnd"/>
-        <w:r>
-          <w:rPr>
-            <w:rStyle w:val="Hyperlink"/>
-            <w:lang w:val="en-US"/>
-          </w:rPr>
-          <w:t xml:space="preserve"> Holding </w:t>
-        </w:r>
-        <w:r>
-          <w:rPr>
-            <w:rStyle w:val="Hyperlink"/>
-            <w:lang w:val="en-US"/>
-          </w:rPr>
-          <w:t>G</w:t>
-        </w:r>
-        <w:r>
-          <w:rPr>
-            <w:rStyle w:val="Hyperlink"/>
-            <w:lang w:val="en-US"/>
-          </w:rPr>
-          <w:t xml:space="preserve">mbH &amp; Co. </w:t>
+          <w:t xml:space="preserve">Glinicke Automobil Holding GmbH &amp; Co. </w:t>
         </w:r>
         <w:r>
           <w:rPr>
@@ -4172,21 +4099,12 @@
       <w:pPr>
         <w:spacing w:line="360" w:lineRule="auto"/>
       </w:pPr>
-      <w:proofErr w:type="spellStart"/>
       <w:r>
         <w:rPr>
           <w:b/>
           <w:bCs/>
         </w:rPr>
-        <w:t>Wortliga</w:t>
-      </w:r>
-      <w:proofErr w:type="spellEnd"/>
-      <w:r>
-        <w:rPr>
-          <w:b/>
-          <w:bCs/>
-        </w:rPr>
-        <w:t xml:space="preserve"> </w:t>
+        <w:t xml:space="preserve">Wortliga </w:t>
       </w:r>
       <w:r>
         <w:rPr>
@@ -4582,18 +4500,8 @@
             <w:rFonts w:ascii="Arial" w:hAnsi="Arial" w:cs="Arial"/>
             <w:b/>
           </w:rPr>
-          <w:t xml:space="preserve">2020, Joachim Weimann, Elektroautos und das Klima: die grosse </w:t>
+          <w:t>2020, Joachim Weimann, Elektroautos und das Klima: die grosse Verwierrung</w:t>
         </w:r>
-        <w:proofErr w:type="spellStart"/>
-        <w:r>
-          <w:rPr>
-            <w:rStyle w:val="Hyperlink"/>
-            <w:rFonts w:ascii="Arial" w:hAnsi="Arial" w:cs="Arial"/>
-            <w:b/>
-          </w:rPr>
-          <w:t>Verwierrung</w:t>
-        </w:r>
-        <w:proofErr w:type="spellEnd"/>
       </w:hyperlink>
     </w:p>
     <w:p>
@@ -4614,23 +4522,7 @@
           <w:rFonts w:ascii="Arial" w:hAnsi="Arial" w:cs="Arial"/>
           <w:b/>
         </w:rPr>
-        <w:t xml:space="preserve">05.12.2020, André </w:t>
-      </w:r>
-      <w:proofErr w:type="spellStart"/>
-      <w:r>
-        <w:rPr>
-          <w:rFonts w:ascii="Arial" w:hAnsi="Arial" w:cs="Arial"/>
-          <w:b/>
-        </w:rPr>
-        <w:t>D.Thess</w:t>
-      </w:r>
-      <w:proofErr w:type="spellEnd"/>
-      <w:r>
-        <w:rPr>
-          <w:rFonts w:ascii="Arial" w:hAnsi="Arial" w:cs="Arial"/>
-          <w:b/>
-        </w:rPr>
-        <w:t>, Sieben Energiewendemärchen eine Vorlesungsreihe für Unzufriedene</w:t>
+        <w:t>05.12.2020, André D.Thess, Sieben Energiewendemärchen eine Vorlesungsreihe für Unzufriedene</w:t>
       </w:r>
     </w:p>
     <w:p>
@@ -5265,15 +5157,7 @@
               <w:spacing w:line="360" w:lineRule="auto"/>
             </w:pPr>
             <w:r>
-              <w:t xml:space="preserve">Alles nochmals durchgehen, gegenlesen lassen, bei </w:t>
-            </w:r>
-            <w:proofErr w:type="spellStart"/>
-            <w:r>
-              <w:t>bedarf</w:t>
-            </w:r>
-            <w:proofErr w:type="spellEnd"/>
-            <w:r>
-              <w:t xml:space="preserve"> verbessern</w:t>
+              <w:t>Alles nochmals durchgehen, gegenlesen lassen, bei bedarf verbessern</w:t>
             </w:r>
           </w:p>
         </w:tc>

</xml_diff>

<commit_message>
Mit dem Vergleich angefangen
</commit_message>
<xml_diff>
--- a/VA.docx
+++ b/VA.docx
@@ -3091,15 +3091,7 @@
         <w:t xml:space="preserve"> Elektrofahrzeuge auf Schienen entwickelt, die für experimentelle Zwecke dienten.</w:t>
       </w:r>
       <w:r>
-        <w:t xml:space="preserve"> 1881 benutzte der französische Ingenieur Gustave </w:t>
-      </w:r>
-      <w:proofErr w:type="spellStart"/>
-      <w:r>
-        <w:t>Trouvé</w:t>
-      </w:r>
-      <w:proofErr w:type="spellEnd"/>
-      <w:r>
-        <w:t xml:space="preserve"> ein elektrobetriebenes </w:t>
+        <w:t xml:space="preserve"> 1881 benutzte der französische Ingenieur Gustave Trouvé ein elektrobetriebenes </w:t>
       </w:r>
       <w:r>
         <w:t>Dreirad,</w:t>
@@ -3111,15 +3103,7 @@
         <w:t xml:space="preserve">Das Dreirad fuhr damals zwölf Kilometer pro Stunde. Zu damaligen Zeiten galt dies noch als schnell. </w:t>
       </w:r>
       <w:r>
-        <w:t xml:space="preserve">Ein Jahr verging </w:t>
-      </w:r>
-      <w:proofErr w:type="gramStart"/>
-      <w:r>
-        <w:t>bis der deutsche Erfinder</w:t>
-      </w:r>
-      <w:proofErr w:type="gramEnd"/>
-      <w:r>
-        <w:t xml:space="preserve">, Visionär und Gründer der Siemens AG Werner von Siemens die erste Kutsche mit elektrischem Antrieb erfunden hat. Der Strom kam von einer Oberleitung. Das ist vergleichbar mit den heutigen Trolleybussen, die auch anhand ihrer Konnektoren </w:t>
+        <w:t xml:space="preserve">Ein Jahr verging bis der deutsche Erfinder, Visionär und Gründer der Siemens AG Werner von Siemens die erste Kutsche mit elektrischem Antrieb erfunden hat. Der Strom kam von einer Oberleitung. Das ist vergleichbar mit den heutigen Trolleybussen, die auch anhand ihrer Konnektoren </w:t>
       </w:r>
       <w:r>
         <w:t>Strom von den Leitungen über den Strassen beziehen.</w:t>
@@ -3198,50 +3182,10 @@
         </w:drawing>
       </w:r>
       <w:r>
-        <w:t xml:space="preserve">Dann kam der Rennfahrer Camille </w:t>
-      </w:r>
-      <w:proofErr w:type="spellStart"/>
-      <w:r>
-        <w:t>Jenatz</w:t>
-      </w:r>
-      <w:proofErr w:type="spellEnd"/>
-      <w:r>
-        <w:t xml:space="preserve"> mit seinem Elektroauto namens «La </w:t>
-      </w:r>
-      <w:proofErr w:type="spellStart"/>
-      <w:r>
-        <w:t>Jamais</w:t>
-      </w:r>
-      <w:proofErr w:type="spellEnd"/>
-      <w:r>
-        <w:t xml:space="preserve"> </w:t>
-      </w:r>
-      <w:proofErr w:type="spellStart"/>
-      <w:r>
-        <w:t>Contente</w:t>
-      </w:r>
-      <w:proofErr w:type="spellEnd"/>
-      <w:r>
-        <w:t xml:space="preserve">». </w:t>
-      </w:r>
-      <w:proofErr w:type="spellStart"/>
-      <w:r>
-        <w:t>Jenatz</w:t>
-      </w:r>
-      <w:proofErr w:type="spellEnd"/>
-      <w:r>
-        <w:t xml:space="preserve"> Fahrzeug trug einen Geschwindigkeitsrekord von sage und schreibe 100 Kilometer die Stunde.</w:t>
-      </w:r>
-      <w:r>
-        <w:t xml:space="preserve"> Um diese Geschwindigkeit zu erreichen, hat </w:t>
-      </w:r>
-      <w:proofErr w:type="spellStart"/>
-      <w:r>
-        <w:t>Jenatz</w:t>
-      </w:r>
-      <w:proofErr w:type="spellEnd"/>
-      <w:r>
-        <w:t xml:space="preserve"> dem Fahrzeug eine Aerodynamische form gegeben</w:t>
+        <w:t>Dann kam der Rennfahrer Camille Jenatz mit seinem Elektroauto namens «La Jamais Contente». Jenatz Fahrzeug trug einen Geschwindigkeitsrekord von sage und schreibe 100 Kilometer die Stunde.</w:t>
+      </w:r>
+      <w:r>
+        <w:t xml:space="preserve"> Um diese Geschwindigkeit zu erreichen, hat Jenatz dem Fahrzeug eine Aerodynamische form gegeben</w:t>
       </w:r>
       <w:r>
         <w:t>, die einer Zigarre ähnelte.</w:t>
@@ -4785,11 +4729,6 @@
     </w:p>
     <w:p>
       <w:pPr>
-        <w:spacing w:line="360" w:lineRule="auto"/>
-      </w:pPr>
-    </w:p>
-    <w:p>
-      <w:pPr>
         <w:pStyle w:val="Heading2"/>
         <w:spacing w:line="360" w:lineRule="auto"/>
         <w:rPr>
@@ -4811,21 +4750,13 @@
           <w:lang w:val="en-US"/>
         </w:rPr>
         <w:tab/>
-      </w:r>
-      <w:proofErr w:type="spellStart"/>
-      <w:r>
-        <w:rPr>
-          <w:rFonts w:ascii="Arial" w:hAnsi="Arial" w:cs="Arial"/>
+        <w:t>Textquellen</w:t>
+      </w:r>
+      <w:bookmarkEnd w:id="19"/>
+      <w:r>
+        <w:rPr>
           <w:lang w:val="en-US"/>
         </w:rPr>
-        <w:t>Textquellen</w:t>
-      </w:r>
-      <w:bookmarkEnd w:id="19"/>
-      <w:proofErr w:type="spellEnd"/>
-      <w:r>
-        <w:rPr>
-          <w:lang w:val="en-US"/>
-        </w:rPr>
         <w:t xml:space="preserve"> </w:t>
       </w:r>
     </w:p>
@@ -4837,37 +4768,12 @@
         </w:rPr>
       </w:pPr>
       <w:hyperlink r:id="rId22" w:history="1">
-        <w:proofErr w:type="spellStart"/>
         <w:r>
           <w:rPr>
             <w:rStyle w:val="Hyperlink"/>
             <w:lang w:val="en-US"/>
           </w:rPr>
-          <w:t>Glinicke</w:t>
-        </w:r>
-        <w:proofErr w:type="spellEnd"/>
-        <w:r>
-          <w:rPr>
-            <w:rStyle w:val="Hyperlink"/>
-            <w:lang w:val="en-US"/>
-          </w:rPr>
-          <w:t xml:space="preserve"> </w:t>
-        </w:r>
-        <w:proofErr w:type="spellStart"/>
-        <w:r>
-          <w:rPr>
-            <w:rStyle w:val="Hyperlink"/>
-            <w:lang w:val="en-US"/>
-          </w:rPr>
-          <w:t>Automobil</w:t>
-        </w:r>
-        <w:proofErr w:type="spellEnd"/>
-        <w:r>
-          <w:rPr>
-            <w:rStyle w:val="Hyperlink"/>
-            <w:lang w:val="en-US"/>
-          </w:rPr>
-          <w:t xml:space="preserve"> Holding GmbH &amp; Co. </w:t>
+          <w:t xml:space="preserve">Glinicke Automobil Holding GmbH &amp; Co. </w:t>
         </w:r>
         <w:r>
           <w:rPr>
@@ -5011,22 +4917,12 @@
       <w:pPr>
         <w:spacing w:line="360" w:lineRule="auto"/>
       </w:pPr>
-      <w:proofErr w:type="spellStart"/>
       <w:r>
         <w:rPr>
           <w:b/>
           <w:bCs/>
         </w:rPr>
-        <w:lastRenderedPageBreak/>
-        <w:t>Wortliga</w:t>
-      </w:r>
-      <w:proofErr w:type="spellEnd"/>
-      <w:r>
-        <w:rPr>
-          <w:b/>
-          <w:bCs/>
-        </w:rPr>
-        <w:t xml:space="preserve"> </w:t>
+        <w:t xml:space="preserve">Wortliga </w:t>
       </w:r>
       <w:r>
         <w:rPr>
@@ -5058,25 +4954,6 @@
     </w:p>
     <w:p>
       <w:pPr>
-        <w:spacing w:line="360" w:lineRule="auto"/>
-      </w:pPr>
-    </w:p>
-    <w:p>
-      <w:pPr>
-        <w:spacing w:line="360" w:lineRule="auto"/>
-        <w:rPr>
-          <w:rFonts w:eastAsiaTheme="majorEastAsia"/>
-          <w:color w:val="2F5496" w:themeColor="accent1" w:themeShade="BF"/>
-          <w:sz w:val="32"/>
-          <w:szCs w:val="32"/>
-        </w:rPr>
-      </w:pPr>
-      <w:r>
-        <w:br w:type="page"/>
-      </w:r>
-    </w:p>
-    <w:p>
-      <w:pPr>
         <w:pStyle w:val="Heading1"/>
         <w:spacing w:line="360" w:lineRule="auto"/>
         <w:rPr>
@@ -5422,18 +5299,8 @@
             <w:rFonts w:ascii="Arial" w:hAnsi="Arial" w:cs="Arial"/>
             <w:b/>
           </w:rPr>
-          <w:t xml:space="preserve">2020, Joachim Weimann, Elektroautos und das Klima: die grosse </w:t>
+          <w:t>2020, Joachim Weimann, Elektroautos und das Klima: die grosse Verwierrung</w:t>
         </w:r>
-        <w:proofErr w:type="spellStart"/>
-        <w:r>
-          <w:rPr>
-            <w:rStyle w:val="Hyperlink"/>
-            <w:rFonts w:ascii="Arial" w:hAnsi="Arial" w:cs="Arial"/>
-            <w:b/>
-          </w:rPr>
-          <w:t>Verwierrung</w:t>
-        </w:r>
-        <w:proofErr w:type="spellEnd"/>
       </w:hyperlink>
     </w:p>
     <w:p>
@@ -5454,23 +5321,7 @@
           <w:rFonts w:ascii="Arial" w:hAnsi="Arial" w:cs="Arial"/>
           <w:b/>
         </w:rPr>
-        <w:t xml:space="preserve">05.12.2020, André </w:t>
-      </w:r>
-      <w:proofErr w:type="spellStart"/>
-      <w:r>
-        <w:rPr>
-          <w:rFonts w:ascii="Arial" w:hAnsi="Arial" w:cs="Arial"/>
-          <w:b/>
-        </w:rPr>
-        <w:t>D.Thess</w:t>
-      </w:r>
-      <w:proofErr w:type="spellEnd"/>
-      <w:r>
-        <w:rPr>
-          <w:rFonts w:ascii="Arial" w:hAnsi="Arial" w:cs="Arial"/>
-          <w:b/>
-        </w:rPr>
-        <w:t>, Sieben Energiewendemärchen eine Vorlesungsreihe für Unzufriedene</w:t>
+        <w:t>05.12.2020, André D.Thess, Sieben Energiewendemärchen eine Vorlesungsreihe für Unzufriedene</w:t>
       </w:r>
     </w:p>
     <w:p>

</xml_diff>

<commit_message>
Weiter mit Vergleich gemacht
</commit_message>
<xml_diff>
--- a/VA.docx
+++ b/VA.docx
@@ -2466,7 +2466,7 @@
                     <w:noProof/>
                     <w:webHidden/>
                   </w:rPr>
-                  <w:t>10</w:t>
+                  <w:t>9</w:t>
                 </w:r>
                 <w:r>
                   <w:rPr>
@@ -2553,7 +2553,7 @@
                     <w:noProof/>
                     <w:webHidden/>
                   </w:rPr>
-                  <w:t>10</w:t>
+                  <w:t>9</w:t>
                 </w:r>
                 <w:r>
                   <w:rPr>
@@ -2640,7 +2640,7 @@
                     <w:noProof/>
                     <w:webHidden/>
                   </w:rPr>
-                  <w:t>12</w:t>
+                  <w:t>11</w:t>
                 </w:r>
                 <w:r>
                   <w:rPr>
@@ -2727,7 +2727,7 @@
                     <w:noProof/>
                     <w:webHidden/>
                   </w:rPr>
-                  <w:t>12</w:t>
+                  <w:t>11</w:t>
                 </w:r>
                 <w:r>
                   <w:rPr>
@@ -2814,7 +2814,7 @@
                     <w:noProof/>
                     <w:webHidden/>
                   </w:rPr>
-                  <w:t>13</w:t>
+                  <w:t>12</w:t>
                 </w:r>
                 <w:r>
                   <w:rPr>
@@ -2901,7 +2901,7 @@
                     <w:noProof/>
                     <w:webHidden/>
                   </w:rPr>
-                  <w:t>13</w:t>
+                  <w:t>12</w:t>
                 </w:r>
                 <w:r>
                   <w:rPr>
@@ -3091,7 +3091,15 @@
         <w:t xml:space="preserve"> Elektrofahrzeuge auf Schienen entwickelt, die für experimentelle Zwecke dienten.</w:t>
       </w:r>
       <w:r>
-        <w:t xml:space="preserve"> 1881 benutzte der französische Ingenieur Gustave Trouvé ein elektrobetriebenes </w:t>
+        <w:t xml:space="preserve"> 1881 benutzte der französische Ingenieur Gustave </w:t>
+      </w:r>
+      <w:proofErr w:type="spellStart"/>
+      <w:r>
+        <w:t>Trouvé</w:t>
+      </w:r>
+      <w:proofErr w:type="spellEnd"/>
+      <w:r>
+        <w:t xml:space="preserve"> ein elektrobetriebenes </w:t>
       </w:r>
       <w:r>
         <w:t>Dreirad,</w:t>
@@ -3103,7 +3111,15 @@
         <w:t xml:space="preserve">Das Dreirad fuhr damals zwölf Kilometer pro Stunde. Zu damaligen Zeiten galt dies noch als schnell. </w:t>
       </w:r>
       <w:r>
-        <w:t xml:space="preserve">Ein Jahr verging bis der deutsche Erfinder, Visionär und Gründer der Siemens AG Werner von Siemens die erste Kutsche mit elektrischem Antrieb erfunden hat. Der Strom kam von einer Oberleitung. Das ist vergleichbar mit den heutigen Trolleybussen, die auch anhand ihrer Konnektoren </w:t>
+        <w:t xml:space="preserve">Ein Jahr verging </w:t>
+      </w:r>
+      <w:proofErr w:type="gramStart"/>
+      <w:r>
+        <w:t>bis der deutsche Erfinder</w:t>
+      </w:r>
+      <w:proofErr w:type="gramEnd"/>
+      <w:r>
+        <w:t xml:space="preserve">, Visionär und Gründer der Siemens AG Werner von Siemens die erste Kutsche mit elektrischem Antrieb erfunden hat. Der Strom kam von einer Oberleitung. Das ist vergleichbar mit den heutigen Trolleybussen, die auch anhand ihrer Konnektoren </w:t>
       </w:r>
       <w:r>
         <w:t>Strom von den Leitungen über den Strassen beziehen.</w:t>
@@ -3182,10 +3198,50 @@
         </w:drawing>
       </w:r>
       <w:r>
-        <w:t>Dann kam der Rennfahrer Camille Jenatz mit seinem Elektroauto namens «La Jamais Contente». Jenatz Fahrzeug trug einen Geschwindigkeitsrekord von sage und schreibe 100 Kilometer die Stunde.</w:t>
-      </w:r>
-      <w:r>
-        <w:t xml:space="preserve"> Um diese Geschwindigkeit zu erreichen, hat Jenatz dem Fahrzeug eine Aerodynamische form gegeben</w:t>
+        <w:t xml:space="preserve">Dann kam der Rennfahrer Camille </w:t>
+      </w:r>
+      <w:proofErr w:type="spellStart"/>
+      <w:r>
+        <w:t>Jenatz</w:t>
+      </w:r>
+      <w:proofErr w:type="spellEnd"/>
+      <w:r>
+        <w:t xml:space="preserve"> mit seinem Elektroauto namens «La </w:t>
+      </w:r>
+      <w:proofErr w:type="spellStart"/>
+      <w:r>
+        <w:t>Jamais</w:t>
+      </w:r>
+      <w:proofErr w:type="spellEnd"/>
+      <w:r>
+        <w:t xml:space="preserve"> </w:t>
+      </w:r>
+      <w:proofErr w:type="spellStart"/>
+      <w:r>
+        <w:t>Contente</w:t>
+      </w:r>
+      <w:proofErr w:type="spellEnd"/>
+      <w:r>
+        <w:t xml:space="preserve">». </w:t>
+      </w:r>
+      <w:proofErr w:type="spellStart"/>
+      <w:r>
+        <w:t>Jenatz</w:t>
+      </w:r>
+      <w:proofErr w:type="spellEnd"/>
+      <w:r>
+        <w:t xml:space="preserve"> Fahrzeug trug einen Geschwindigkeitsrekord von sage und schreibe 100 Kilometer die Stunde.</w:t>
+      </w:r>
+      <w:r>
+        <w:t xml:space="preserve"> Um diese Geschwindigkeit zu erreichen, hat </w:t>
+      </w:r>
+      <w:proofErr w:type="spellStart"/>
+      <w:r>
+        <w:t>Jenatz</w:t>
+      </w:r>
+      <w:proofErr w:type="spellEnd"/>
+      <w:r>
+        <w:t xml:space="preserve"> dem Fahrzeug eine Aerodynamische form gegeben</w:t>
       </w:r>
       <w:r>
         <w:t>, die einer Zigarre ähnelte.</w:t>
@@ -3933,20 +3989,113 @@
         </w:rPr>
         <w:tab/>
       </w:r>
-      <w:r>
-        <w:rPr>
-          <w:rFonts w:ascii="Arial" w:hAnsi="Arial" w:cs="Arial"/>
-        </w:rPr>
+      <w:bookmarkEnd w:id="6"/>
+      <w:r>
+        <w:rPr>
+          <w:rFonts w:ascii="Arial" w:hAnsi="Arial" w:cs="Arial"/>
+        </w:rPr>
+        <w:t>Vergleich</w:t>
+      </w:r>
+    </w:p>
+    <w:p>
+      <w:pPr>
+        <w:pStyle w:val="Heading3"/>
+        <w:spacing w:line="360" w:lineRule="auto"/>
+      </w:pPr>
+      <w:r>
+        <w:t>2.2.1</w:t>
+      </w:r>
+      <w:r>
+        <w:tab/>
+        <w:t>Herstellung</w:t>
+      </w:r>
+    </w:p>
+    <w:p>
+      <w:pPr>
+        <w:spacing w:line="360" w:lineRule="auto"/>
+      </w:pPr>
+      <w:r>
+        <w:t>Verbrennungsmotor: Ein Verbrennungsmotor hat im Durchschnitt den Geringsten Anteil an CO</w:t>
+      </w:r>
+      <w:r>
+        <w:rPr>
+          <w:vertAlign w:val="subscript"/>
+        </w:rPr>
+        <w:t>2</w:t>
+      </w:r>
+      <w:r>
+        <w:t xml:space="preserve"> Ausstoss.</w:t>
+      </w:r>
+    </w:p>
+    <w:p>
+      <w:pPr>
+        <w:spacing w:line="360" w:lineRule="auto"/>
+      </w:pPr>
+      <w:r>
+        <w:t>Hybrid(-Plug-</w:t>
+      </w:r>
+      <w:proofErr w:type="gramStart"/>
+      <w:r>
+        <w:t>In)</w:t>
+      </w:r>
+      <w:proofErr w:type="spellStart"/>
+      <w:r>
+        <w:t>fahrzeug</w:t>
+      </w:r>
+      <w:proofErr w:type="spellEnd"/>
+      <w:proofErr w:type="gramEnd"/>
+      <w:r>
+        <w:t xml:space="preserve">: </w:t>
+      </w:r>
+      <w:r>
+        <w:t>Ein Hybridfahrzeug liegt durchschnittlich zwischen dem Verbrennungsmotor und dem Elektromotor.</w:t>
+      </w:r>
+    </w:p>
+    <w:p>
+      <w:pPr>
+        <w:spacing w:line="360" w:lineRule="auto"/>
+      </w:pPr>
+      <w:r>
+        <w:t>Elektro</w:t>
+      </w:r>
+      <w:r>
+        <w:t>motor</w:t>
+      </w:r>
+      <w:r>
+        <w:t>:</w:t>
+      </w:r>
+      <w:r>
+        <w:t xml:space="preserve"> Der Elektromotor stösst den meisten CO</w:t>
+      </w:r>
+      <w:r>
+        <w:rPr>
+          <w:vertAlign w:val="subscript"/>
+        </w:rPr>
+        <w:t>2</w:t>
+      </w:r>
+      <w:r>
+        <w:t xml:space="preserve"> während der Produktion aus.</w:t>
+      </w:r>
+    </w:p>
+    <w:p>
+      <w:pPr>
+        <w:pStyle w:val="Heading3"/>
+        <w:spacing w:line="360" w:lineRule="auto"/>
+      </w:pPr>
+      <w:r>
+        <w:t>2.2.2</w:t>
+      </w:r>
+      <w:r>
+        <w:tab/>
         <w:t>Gebrauch</w:t>
       </w:r>
-      <w:bookmarkEnd w:id="6"/>
     </w:p>
     <w:p>
       <w:pPr>
         <w:spacing w:line="360" w:lineRule="auto"/>
       </w:pPr>
       <w:r>
-        <w:t xml:space="preserve">Benziner: </w:t>
+        <w:t>Beim Gebrauchen eines Fahrzeuges wird nicht nur auf die Abgase, die ein Fahrzeug ausstösst, geachtet. Damit man einen genauen Messwert erhalten kann werden folgende Aspekte beachtet: Die Wartung des Fahrzeuges und das Reparieren der Strassen, Die Herstellung vom Strom bzw. Treibstoff des Fahrzeuges und die direkten Emissionen des Treibstoffes.</w:t>
       </w:r>
     </w:p>
     <w:p>
@@ -3954,7 +4103,19 @@
         <w:spacing w:line="360" w:lineRule="auto"/>
       </w:pPr>
       <w:r>
-        <w:t xml:space="preserve">Hybrid(-Plug-In): </w:t>
+        <w:t xml:space="preserve">Verbrennungsmotor: </w:t>
+      </w:r>
+      <w:r>
+        <w:t>Verbrennungsmotoren stossen am meisten CO</w:t>
+      </w:r>
+      <w:r>
+        <w:rPr>
+          <w:vertAlign w:val="subscript"/>
+        </w:rPr>
+        <w:t>2</w:t>
+      </w:r>
+      <w:r>
+        <w:t xml:space="preserve"> aus, weil ihr Treibstoff verbrannt wird.</w:t>
       </w:r>
     </w:p>
     <w:p>
@@ -3962,13 +4123,53 @@
         <w:spacing w:line="360" w:lineRule="auto"/>
       </w:pPr>
       <w:r>
-        <w:t>Elektro:</w:t>
+        <w:t>Hybrid(-Plug-</w:t>
+      </w:r>
+      <w:proofErr w:type="gramStart"/>
+      <w:r>
+        <w:t>In)</w:t>
+      </w:r>
+      <w:proofErr w:type="spellStart"/>
+      <w:r>
+        <w:t>fahrzeug</w:t>
+      </w:r>
+      <w:proofErr w:type="spellEnd"/>
+      <w:proofErr w:type="gramEnd"/>
+      <w:r>
+        <w:t xml:space="preserve">: </w:t>
       </w:r>
     </w:p>
     <w:p>
       <w:pPr>
         <w:spacing w:line="360" w:lineRule="auto"/>
       </w:pPr>
+      <w:r>
+        <w:t>Elektromotor:</w:t>
+      </w:r>
+      <w:r>
+        <w:t xml:space="preserve"> Elektromotoren verursachen am wenigsten </w:t>
+      </w:r>
+      <w:r>
+        <w:t>CO</w:t>
+      </w:r>
+      <w:r>
+        <w:rPr>
+          <w:vertAlign w:val="subscript"/>
+        </w:rPr>
+        <w:t>2,</w:t>
+      </w:r>
+      <w:r>
+        <w:t xml:space="preserve"> weil ihr </w:t>
+      </w:r>
+      <w:r>
+        <w:t>T</w:t>
+      </w:r>
+      <w:r>
+        <w:t xml:space="preserve">reibstoff nicht verbrannt wird. Dennoch benutzen </w:t>
+      </w:r>
+      <w:r>
+        <w:t>sie die gewöhnlichen Strassen, welche auch repariert werden müssen.</w:t>
+      </w:r>
     </w:p>
     <w:p>
       <w:pPr>
@@ -4750,9 +4951,17 @@
           <w:lang w:val="en-US"/>
         </w:rPr>
         <w:tab/>
+      </w:r>
+      <w:proofErr w:type="spellStart"/>
+      <w:r>
+        <w:rPr>
+          <w:rFonts w:ascii="Arial" w:hAnsi="Arial" w:cs="Arial"/>
+          <w:lang w:val="en-US"/>
+        </w:rPr>
         <w:t>Textquellen</w:t>
       </w:r>
       <w:bookmarkEnd w:id="19"/>
+      <w:proofErr w:type="spellEnd"/>
       <w:r>
         <w:rPr>
           <w:lang w:val="en-US"/>
@@ -4768,12 +4977,37 @@
         </w:rPr>
       </w:pPr>
       <w:hyperlink r:id="rId22" w:history="1">
+        <w:proofErr w:type="spellStart"/>
         <w:r>
           <w:rPr>
             <w:rStyle w:val="Hyperlink"/>
             <w:lang w:val="en-US"/>
           </w:rPr>
-          <w:t xml:space="preserve">Glinicke Automobil Holding GmbH &amp; Co. </w:t>
+          <w:t>Glinicke</w:t>
+        </w:r>
+        <w:proofErr w:type="spellEnd"/>
+        <w:r>
+          <w:rPr>
+            <w:rStyle w:val="Hyperlink"/>
+            <w:lang w:val="en-US"/>
+          </w:rPr>
+          <w:t xml:space="preserve"> </w:t>
+        </w:r>
+        <w:proofErr w:type="spellStart"/>
+        <w:r>
+          <w:rPr>
+            <w:rStyle w:val="Hyperlink"/>
+            <w:lang w:val="en-US"/>
+          </w:rPr>
+          <w:t>Automobil</w:t>
+        </w:r>
+        <w:proofErr w:type="spellEnd"/>
+        <w:r>
+          <w:rPr>
+            <w:rStyle w:val="Hyperlink"/>
+            <w:lang w:val="en-US"/>
+          </w:rPr>
+          <w:t xml:space="preserve"> Holding GmbH &amp; Co. </w:t>
         </w:r>
         <w:r>
           <w:rPr>
@@ -4917,12 +5151,21 @@
       <w:pPr>
         <w:spacing w:line="360" w:lineRule="auto"/>
       </w:pPr>
+      <w:proofErr w:type="spellStart"/>
       <w:r>
         <w:rPr>
           <w:b/>
           <w:bCs/>
         </w:rPr>
-        <w:t xml:space="preserve">Wortliga </w:t>
+        <w:t>Wortliga</w:t>
+      </w:r>
+      <w:proofErr w:type="spellEnd"/>
+      <w:r>
+        <w:rPr>
+          <w:b/>
+          <w:bCs/>
+        </w:rPr>
+        <w:t xml:space="preserve"> </w:t>
       </w:r>
       <w:r>
         <w:rPr>
@@ -5299,8 +5542,18 @@
             <w:rFonts w:ascii="Arial" w:hAnsi="Arial" w:cs="Arial"/>
             <w:b/>
           </w:rPr>
-          <w:t>2020, Joachim Weimann, Elektroautos und das Klima: die grosse Verwierrung</w:t>
+          <w:t xml:space="preserve">2020, Joachim Weimann, Elektroautos und das Klima: die grosse </w:t>
         </w:r>
+        <w:proofErr w:type="spellStart"/>
+        <w:r>
+          <w:rPr>
+            <w:rStyle w:val="Hyperlink"/>
+            <w:rFonts w:ascii="Arial" w:hAnsi="Arial" w:cs="Arial"/>
+            <w:b/>
+          </w:rPr>
+          <w:t>Verwierrung</w:t>
+        </w:r>
+        <w:proofErr w:type="spellEnd"/>
       </w:hyperlink>
     </w:p>
     <w:p>
@@ -5321,7 +5574,23 @@
           <w:rFonts w:ascii="Arial" w:hAnsi="Arial" w:cs="Arial"/>
           <w:b/>
         </w:rPr>
-        <w:t>05.12.2020, André D.Thess, Sieben Energiewendemärchen eine Vorlesungsreihe für Unzufriedene</w:t>
+        <w:t xml:space="preserve">05.12.2020, André </w:t>
+      </w:r>
+      <w:proofErr w:type="spellStart"/>
+      <w:r>
+        <w:rPr>
+          <w:rFonts w:ascii="Arial" w:hAnsi="Arial" w:cs="Arial"/>
+          <w:b/>
+        </w:rPr>
+        <w:t>D.Thess</w:t>
+      </w:r>
+      <w:proofErr w:type="spellEnd"/>
+      <w:r>
+        <w:rPr>
+          <w:rFonts w:ascii="Arial" w:hAnsi="Arial" w:cs="Arial"/>
+          <w:b/>
+        </w:rPr>
+        <w:t>, Sieben Energiewendemärchen eine Vorlesungsreihe für Unzufriedene</w:t>
       </w:r>
     </w:p>
     <w:p>

</xml_diff>

<commit_message>
Titelseite angepasst, Vergleichsfahrzeuge Hinzugefügt, Anpassungen durchgeführt
bei der Titelseite wurde das Format des Datums angepasst.

Je 3 vergleichsfahrzeuge von der Kategore "Kleinwagen, limousine und SUV" hinzugefügt.

CO2 zu CO2eq abgeändert
</commit_message>
<xml_diff>
--- a/VA.docx
+++ b/VA.docx
@@ -17,9 +17,6 @@
             <w:spacing w:line="360" w:lineRule="auto"/>
           </w:pPr>
           <w:r>
-            <w:rPr>
-              <w:noProof/>
-            </w:rPr>
             <mc:AlternateContent>
               <mc:Choice Requires="wpg">
                 <w:drawing>
@@ -354,43 +351,51 @@
                                     </w:p>
                                   </w:sdtContent>
                                 </w:sdt>
-                                <w:sdt>
-                                  <w:sdtPr>
+                                <w:p>
+                                  <w:pPr>
+                                    <w:pStyle w:val="NoSpacing"/>
+                                    <w:spacing w:line="360" w:lineRule="auto"/>
                                     <w:rPr>
                                       <w:color w:val="FFFFFF" w:themeColor="background1"/>
                                       <w:lang w:val="de-CH"/>
                                     </w:rPr>
-                                    <w:alias w:val="Date"/>
-                                    <w:id w:val="1724480474"/>
-                                    <w:dataBinding w:prefixMappings="xmlns:ns0='http://schemas.microsoft.com/office/2006/coverPageProps'" w:xpath="/ns0:CoverPageProperties[1]/ns0:PublishDate[1]" w:storeItemID="{55AF091B-3C7A-41E3-B477-F2FDAA23CFDA}"/>
-                                    <w:date w:fullDate="2021-10-29T00:00:00Z">
-                                      <w:dateFormat w:val="M/d/yyyy"/>
-                                      <w:lid w:val="en-US"/>
-                                      <w:storeMappedDataAs w:val="dateTime"/>
-                                      <w:calendar w:val="gregorian"/>
-                                    </w:date>
-                                  </w:sdtPr>
-                                  <w:sdtEndPr/>
-                                  <w:sdtContent>
-                                    <w:p>
-                                      <w:pPr>
-                                        <w:pStyle w:val="NoSpacing"/>
-                                        <w:spacing w:line="360" w:lineRule="auto"/>
-                                        <w:rPr>
-                                          <w:color w:val="FFFFFF" w:themeColor="background1"/>
-                                          <w:lang w:val="de-CH"/>
-                                        </w:rPr>
-                                      </w:pPr>
-                                      <w:r>
-                                        <w:rPr>
-                                          <w:color w:val="FFFFFF" w:themeColor="background1"/>
-                                          <w:lang w:val="de-CH"/>
-                                        </w:rPr>
-                                        <w:t>10/29/2021</w:t>
-                                      </w:r>
-                                    </w:p>
-                                  </w:sdtContent>
-                                </w:sdt>
+                                  </w:pPr>
+                                  <w:r>
+                                    <w:rPr>
+                                      <w:color w:val="FFFFFF" w:themeColor="background1"/>
+                                      <w:lang w:val="de-CH"/>
+                                    </w:rPr>
+                                    <w:t>29</w:t>
+                                  </w:r>
+                                  <w:r>
+                                    <w:rPr>
+                                      <w:color w:val="FFFFFF" w:themeColor="background1"/>
+                                      <w:lang w:val="de-CH"/>
+                                    </w:rPr>
+                                    <w:t>.</w:t>
+                                  </w:r>
+                                  <w:r>
+                                    <w:rPr>
+                                      <w:color w:val="FFFFFF" w:themeColor="background1"/>
+                                      <w:lang w:val="de-CH"/>
+                                    </w:rPr>
+                                    <w:t>10</w:t>
+                                  </w:r>
+                                  <w:r>
+                                    <w:rPr>
+                                      <w:color w:val="FFFFFF" w:themeColor="background1"/>
+                                      <w:lang w:val="de-CH"/>
+                                    </w:rPr>
+                                    <w:t>.</w:t>
+                                  </w:r>
+                                  <w:r>
+                                    <w:rPr>
+                                      <w:color w:val="FFFFFF" w:themeColor="background1"/>
+                                      <w:lang w:val="de-CH"/>
+                                    </w:rPr>
+                                    <w:t>2021</w:t>
+                                  </w:r>
+                                </w:p>
                               </w:txbxContent>
                             </wps:txbx>
                             <wps:bodyPr rot="0" vert="horz" wrap="square" lIns="365760" tIns="182880" rIns="182880" bIns="182880" anchor="b" anchorCtr="0" upright="1">
@@ -547,43 +552,51 @@
                               </w:p>
                             </w:sdtContent>
                           </w:sdt>
-                          <w:sdt>
-                            <w:sdtPr>
+                          <w:p>
+                            <w:pPr>
+                              <w:pStyle w:val="NoSpacing"/>
+                              <w:spacing w:line="360" w:lineRule="auto"/>
                               <w:rPr>
                                 <w:color w:val="FFFFFF" w:themeColor="background1"/>
                                 <w:lang w:val="de-CH"/>
                               </w:rPr>
-                              <w:alias w:val="Date"/>
-                              <w:id w:val="1724480474"/>
-                              <w:dataBinding w:prefixMappings="xmlns:ns0='http://schemas.microsoft.com/office/2006/coverPageProps'" w:xpath="/ns0:CoverPageProperties[1]/ns0:PublishDate[1]" w:storeItemID="{55AF091B-3C7A-41E3-B477-F2FDAA23CFDA}"/>
-                              <w:date w:fullDate="2021-10-29T00:00:00Z">
-                                <w:dateFormat w:val="M/d/yyyy"/>
-                                <w:lid w:val="en-US"/>
-                                <w:storeMappedDataAs w:val="dateTime"/>
-                                <w:calendar w:val="gregorian"/>
-                              </w:date>
-                            </w:sdtPr>
-                            <w:sdtEndPr/>
-                            <w:sdtContent>
-                              <w:p>
-                                <w:pPr>
-                                  <w:pStyle w:val="NoSpacing"/>
-                                  <w:spacing w:line="360" w:lineRule="auto"/>
-                                  <w:rPr>
-                                    <w:color w:val="FFFFFF" w:themeColor="background1"/>
-                                    <w:lang w:val="de-CH"/>
-                                  </w:rPr>
-                                </w:pPr>
-                                <w:r>
-                                  <w:rPr>
-                                    <w:color w:val="FFFFFF" w:themeColor="background1"/>
-                                    <w:lang w:val="de-CH"/>
-                                  </w:rPr>
-                                  <w:t>10/29/2021</w:t>
-                                </w:r>
-                              </w:p>
-                            </w:sdtContent>
-                          </w:sdt>
+                            </w:pPr>
+                            <w:r>
+                              <w:rPr>
+                                <w:color w:val="FFFFFF" w:themeColor="background1"/>
+                                <w:lang w:val="de-CH"/>
+                              </w:rPr>
+                              <w:t>29</w:t>
+                            </w:r>
+                            <w:r>
+                              <w:rPr>
+                                <w:color w:val="FFFFFF" w:themeColor="background1"/>
+                                <w:lang w:val="de-CH"/>
+                              </w:rPr>
+                              <w:t>.</w:t>
+                            </w:r>
+                            <w:r>
+                              <w:rPr>
+                                <w:color w:val="FFFFFF" w:themeColor="background1"/>
+                                <w:lang w:val="de-CH"/>
+                              </w:rPr>
+                              <w:t>10</w:t>
+                            </w:r>
+                            <w:r>
+                              <w:rPr>
+                                <w:color w:val="FFFFFF" w:themeColor="background1"/>
+                                <w:lang w:val="de-CH"/>
+                              </w:rPr>
+                              <w:t>.</w:t>
+                            </w:r>
+                            <w:r>
+                              <w:rPr>
+                                <w:color w:val="FFFFFF" w:themeColor="background1"/>
+                                <w:lang w:val="de-CH"/>
+                              </w:rPr>
+                              <w:t>2021</w:t>
+                            </w:r>
+                          </w:p>
                         </w:txbxContent>
                       </v:textbox>
                     </v:rect>
@@ -594,9 +607,6 @@
             </mc:AlternateContent>
           </w:r>
           <w:r>
-            <w:rPr>
-              <w:noProof/>
-            </w:rPr>
             <mc:AlternateContent>
               <mc:Choice Requires="wps">
                 <w:drawing>
@@ -772,9 +782,6 @@
             </w:sectPr>
           </w:pPr>
           <w:r>
-            <w:rPr>
-              <w:noProof/>
-            </w:rPr>
             <w:drawing>
               <wp:anchor distT="0" distB="0" distL="114300" distR="114300" simplePos="0" relativeHeight="251662336" behindDoc="0" locked="0" layoutInCell="1" allowOverlap="1" wp14:anchorId="637816A3" wp14:editId="6CD2602C">
                 <wp:simplePos x="0" y="0"/>
@@ -857,7 +864,6 @@
             <w:rPr>
               <w:b/>
               <w:bCs/>
-              <w:noProof/>
             </w:rPr>
           </w:sdtEndPr>
           <w:sdtContent>
@@ -881,7 +887,6 @@
                 <w:pStyle w:val="TOC1"/>
                 <w:rPr>
                   <w:rFonts w:asciiTheme="minorHAnsi" w:eastAsiaTheme="minorEastAsia" w:hAnsiTheme="minorHAnsi" w:cstheme="minorBidi"/>
-                  <w:noProof/>
                   <w:lang w:eastAsia="de-CH"/>
                 </w:rPr>
               </w:pPr>
@@ -898,14 +903,12 @@
                 <w:r>
                   <w:rPr>
                     <w:rStyle w:val="Hyperlink"/>
-                    <w:noProof/>
                   </w:rPr>
                   <w:t>1</w:t>
                 </w:r>
                 <w:r>
                   <w:rPr>
                     <w:rFonts w:asciiTheme="minorHAnsi" w:eastAsiaTheme="minorEastAsia" w:hAnsiTheme="minorHAnsi" w:cstheme="minorBidi"/>
-                    <w:noProof/>
                     <w:lang w:eastAsia="de-CH"/>
                   </w:rPr>
                   <w:tab/>
@@ -913,54 +916,46 @@
                 <w:r>
                   <w:rPr>
                     <w:rStyle w:val="Hyperlink"/>
-                    <w:noProof/>
                   </w:rPr>
                   <w:t>Einleitung</w:t>
                 </w:r>
                 <w:r>
                   <w:rPr>
-                    <w:noProof/>
                     <w:webHidden/>
                   </w:rPr>
                   <w:tab/>
                 </w:r>
                 <w:r>
                   <w:rPr>
-                    <w:noProof/>
                     <w:webHidden/>
                   </w:rPr>
                   <w:fldChar w:fldCharType="begin"/>
                 </w:r>
                 <w:r>
                   <w:rPr>
-                    <w:noProof/>
                     <w:webHidden/>
                   </w:rPr>
                   <w:instrText xml:space="preserve"> PAGEREF _Toc88655976 \h </w:instrText>
                 </w:r>
                 <w:r>
                   <w:rPr>
-                    <w:noProof/>
-                    <w:webHidden/>
-                  </w:rPr>
-                </w:r>
-                <w:r>
-                  <w:rPr>
-                    <w:noProof/>
+                    <w:webHidden/>
+                  </w:rPr>
+                </w:r>
+                <w:r>
+                  <w:rPr>
                     <w:webHidden/>
                   </w:rPr>
                   <w:fldChar w:fldCharType="separate"/>
                 </w:r>
                 <w:r>
                   <w:rPr>
-                    <w:noProof/>
                     <w:webHidden/>
                   </w:rPr>
                   <w:t>1</w:t>
                 </w:r>
                 <w:r>
                   <w:rPr>
-                    <w:noProof/>
                     <w:webHidden/>
                   </w:rPr>
                   <w:fldChar w:fldCharType="end"/>
@@ -972,7 +967,6 @@
                 <w:pStyle w:val="TOC1"/>
                 <w:rPr>
                   <w:rFonts w:asciiTheme="minorHAnsi" w:eastAsiaTheme="minorEastAsia" w:hAnsiTheme="minorHAnsi" w:cstheme="minorBidi"/>
-                  <w:noProof/>
                   <w:lang w:eastAsia="de-CH"/>
                 </w:rPr>
               </w:pPr>
@@ -980,14 +974,12 @@
                 <w:r>
                   <w:rPr>
                     <w:rStyle w:val="Hyperlink"/>
-                    <w:noProof/>
                   </w:rPr>
                   <w:t>2</w:t>
                 </w:r>
                 <w:r>
                   <w:rPr>
                     <w:rFonts w:asciiTheme="minorHAnsi" w:eastAsiaTheme="minorEastAsia" w:hAnsiTheme="minorHAnsi" w:cstheme="minorBidi"/>
-                    <w:noProof/>
                     <w:lang w:eastAsia="de-CH"/>
                   </w:rPr>
                   <w:tab/>
@@ -995,54 +987,46 @@
                 <w:r>
                   <w:rPr>
                     <w:rStyle w:val="Hyperlink"/>
-                    <w:noProof/>
                   </w:rPr>
                   <w:t>Erstes Kapitel: Literaturteil</w:t>
                 </w:r>
                 <w:r>
                   <w:rPr>
-                    <w:noProof/>
                     <w:webHidden/>
                   </w:rPr>
                   <w:tab/>
                 </w:r>
                 <w:r>
                   <w:rPr>
-                    <w:noProof/>
                     <w:webHidden/>
                   </w:rPr>
                   <w:fldChar w:fldCharType="begin"/>
                 </w:r>
                 <w:r>
                   <w:rPr>
-                    <w:noProof/>
                     <w:webHidden/>
                   </w:rPr>
                   <w:instrText xml:space="preserve"> PAGEREF _Toc88655977 \h </w:instrText>
                 </w:r>
                 <w:r>
                   <w:rPr>
-                    <w:noProof/>
-                    <w:webHidden/>
-                  </w:rPr>
-                </w:r>
-                <w:r>
-                  <w:rPr>
-                    <w:noProof/>
+                    <w:webHidden/>
+                  </w:rPr>
+                </w:r>
+                <w:r>
+                  <w:rPr>
                     <w:webHidden/>
                   </w:rPr>
                   <w:fldChar w:fldCharType="separate"/>
                 </w:r>
                 <w:r>
                   <w:rPr>
-                    <w:noProof/>
                     <w:webHidden/>
                   </w:rPr>
                   <w:t>2</w:t>
                 </w:r>
                 <w:r>
                   <w:rPr>
-                    <w:noProof/>
                     <w:webHidden/>
                   </w:rPr>
                   <w:fldChar w:fldCharType="end"/>
@@ -1058,7 +1042,6 @@
                 </w:tabs>
                 <w:rPr>
                   <w:rFonts w:asciiTheme="minorHAnsi" w:eastAsiaTheme="minorEastAsia" w:hAnsiTheme="minorHAnsi" w:cstheme="minorBidi"/>
-                  <w:noProof/>
                   <w:lang w:eastAsia="de-CH"/>
                 </w:rPr>
               </w:pPr>
@@ -1066,14 +1049,12 @@
                 <w:r>
                   <w:rPr>
                     <w:rStyle w:val="Hyperlink"/>
-                    <w:noProof/>
                   </w:rPr>
                   <w:t>2.1</w:t>
                 </w:r>
                 <w:r>
                   <w:rPr>
                     <w:rFonts w:asciiTheme="minorHAnsi" w:eastAsiaTheme="minorEastAsia" w:hAnsiTheme="minorHAnsi" w:cstheme="minorBidi"/>
-                    <w:noProof/>
                     <w:lang w:eastAsia="de-CH"/>
                   </w:rPr>
                   <w:tab/>
@@ -1081,54 +1062,46 @@
                 <w:r>
                   <w:rPr>
                     <w:rStyle w:val="Hyperlink"/>
-                    <w:noProof/>
                   </w:rPr>
                   <w:t>Der Zeitstrahl der E-Mobility</w:t>
                 </w:r>
                 <w:r>
                   <w:rPr>
-                    <w:noProof/>
                     <w:webHidden/>
                   </w:rPr>
                   <w:tab/>
                 </w:r>
                 <w:r>
                   <w:rPr>
-                    <w:noProof/>
                     <w:webHidden/>
                   </w:rPr>
                   <w:fldChar w:fldCharType="begin"/>
                 </w:r>
                 <w:r>
                   <w:rPr>
-                    <w:noProof/>
                     <w:webHidden/>
                   </w:rPr>
                   <w:instrText xml:space="preserve"> PAGEREF _Toc88655978 \h </w:instrText>
                 </w:r>
                 <w:r>
                   <w:rPr>
-                    <w:noProof/>
-                    <w:webHidden/>
-                  </w:rPr>
-                </w:r>
-                <w:r>
-                  <w:rPr>
-                    <w:noProof/>
+                    <w:webHidden/>
+                  </w:rPr>
+                </w:r>
+                <w:r>
+                  <w:rPr>
                     <w:webHidden/>
                   </w:rPr>
                   <w:fldChar w:fldCharType="separate"/>
                 </w:r>
                 <w:r>
                   <w:rPr>
-                    <w:noProof/>
                     <w:webHidden/>
                   </w:rPr>
                   <w:t>2</w:t>
                 </w:r>
                 <w:r>
                   <w:rPr>
-                    <w:noProof/>
                     <w:webHidden/>
                   </w:rPr>
                   <w:fldChar w:fldCharType="end"/>
@@ -1144,7 +1117,6 @@
                 </w:tabs>
                 <w:rPr>
                   <w:rFonts w:asciiTheme="minorHAnsi" w:eastAsiaTheme="minorEastAsia" w:hAnsiTheme="minorHAnsi" w:cstheme="minorBidi"/>
-                  <w:noProof/>
                   <w:lang w:eastAsia="de-CH"/>
                 </w:rPr>
               </w:pPr>
@@ -1152,14 +1124,12 @@
                 <w:r>
                   <w:rPr>
                     <w:rStyle w:val="Hyperlink"/>
-                    <w:noProof/>
                   </w:rPr>
                   <w:t>2.2</w:t>
                 </w:r>
                 <w:r>
                   <w:rPr>
                     <w:rFonts w:asciiTheme="minorHAnsi" w:eastAsiaTheme="minorEastAsia" w:hAnsiTheme="minorHAnsi" w:cstheme="minorBidi"/>
-                    <w:noProof/>
                     <w:lang w:eastAsia="de-CH"/>
                   </w:rPr>
                   <w:tab/>
@@ -1167,54 +1137,46 @@
                 <w:r>
                   <w:rPr>
                     <w:rStyle w:val="Hyperlink"/>
-                    <w:noProof/>
                   </w:rPr>
                   <w:t>Vergleich</w:t>
                 </w:r>
                 <w:r>
                   <w:rPr>
-                    <w:noProof/>
                     <w:webHidden/>
                   </w:rPr>
                   <w:tab/>
                 </w:r>
                 <w:r>
                   <w:rPr>
-                    <w:noProof/>
                     <w:webHidden/>
                   </w:rPr>
                   <w:fldChar w:fldCharType="begin"/>
                 </w:r>
                 <w:r>
                   <w:rPr>
-                    <w:noProof/>
                     <w:webHidden/>
                   </w:rPr>
                   <w:instrText xml:space="preserve"> PAGEREF _Toc88655979 \h </w:instrText>
                 </w:r>
                 <w:r>
                   <w:rPr>
-                    <w:noProof/>
-                    <w:webHidden/>
-                  </w:rPr>
-                </w:r>
-                <w:r>
-                  <w:rPr>
-                    <w:noProof/>
+                    <w:webHidden/>
+                  </w:rPr>
+                </w:r>
+                <w:r>
+                  <w:rPr>
                     <w:webHidden/>
                   </w:rPr>
                   <w:fldChar w:fldCharType="separate"/>
                 </w:r>
                 <w:r>
                   <w:rPr>
-                    <w:noProof/>
                     <w:webHidden/>
                   </w:rPr>
                   <w:t>4</w:t>
                 </w:r>
                 <w:r>
                   <w:rPr>
-                    <w:noProof/>
                     <w:webHidden/>
                   </w:rPr>
                   <w:fldChar w:fldCharType="end"/>
@@ -1230,7 +1192,6 @@
                 </w:tabs>
                 <w:rPr>
                   <w:rFonts w:asciiTheme="minorHAnsi" w:eastAsiaTheme="minorEastAsia" w:hAnsiTheme="minorHAnsi" w:cstheme="minorBidi"/>
-                  <w:noProof/>
                   <w:lang w:eastAsia="de-CH"/>
                 </w:rPr>
               </w:pPr>
@@ -1238,14 +1199,12 @@
                 <w:r>
                   <w:rPr>
                     <w:rStyle w:val="Hyperlink"/>
-                    <w:noProof/>
                   </w:rPr>
                   <w:t>2.2.1</w:t>
                 </w:r>
                 <w:r>
                   <w:rPr>
                     <w:rFonts w:asciiTheme="minorHAnsi" w:eastAsiaTheme="minorEastAsia" w:hAnsiTheme="minorHAnsi" w:cstheme="minorBidi"/>
-                    <w:noProof/>
                     <w:lang w:eastAsia="de-CH"/>
                   </w:rPr>
                   <w:tab/>
@@ -1253,54 +1212,46 @@
                 <w:r>
                   <w:rPr>
                     <w:rStyle w:val="Hyperlink"/>
-                    <w:noProof/>
                   </w:rPr>
                   <w:t>Herstellung</w:t>
                 </w:r>
                 <w:r>
                   <w:rPr>
-                    <w:noProof/>
                     <w:webHidden/>
                   </w:rPr>
                   <w:tab/>
                 </w:r>
                 <w:r>
                   <w:rPr>
-                    <w:noProof/>
                     <w:webHidden/>
                   </w:rPr>
                   <w:fldChar w:fldCharType="begin"/>
                 </w:r>
                 <w:r>
                   <w:rPr>
-                    <w:noProof/>
                     <w:webHidden/>
                   </w:rPr>
                   <w:instrText xml:space="preserve"> PAGEREF _Toc88655980 \h </w:instrText>
                 </w:r>
                 <w:r>
                   <w:rPr>
-                    <w:noProof/>
-                    <w:webHidden/>
-                  </w:rPr>
-                </w:r>
-                <w:r>
-                  <w:rPr>
-                    <w:noProof/>
+                    <w:webHidden/>
+                  </w:rPr>
+                </w:r>
+                <w:r>
+                  <w:rPr>
                     <w:webHidden/>
                   </w:rPr>
                   <w:fldChar w:fldCharType="separate"/>
                 </w:r>
                 <w:r>
                   <w:rPr>
-                    <w:noProof/>
                     <w:webHidden/>
                   </w:rPr>
                   <w:t>4</w:t>
                 </w:r>
                 <w:r>
                   <w:rPr>
-                    <w:noProof/>
                     <w:webHidden/>
                   </w:rPr>
                   <w:fldChar w:fldCharType="end"/>
@@ -1316,7 +1267,6 @@
                 </w:tabs>
                 <w:rPr>
                   <w:rFonts w:asciiTheme="minorHAnsi" w:eastAsiaTheme="minorEastAsia" w:hAnsiTheme="minorHAnsi" w:cstheme="minorBidi"/>
-                  <w:noProof/>
                   <w:lang w:eastAsia="de-CH"/>
                 </w:rPr>
               </w:pPr>
@@ -1324,14 +1274,12 @@
                 <w:r>
                   <w:rPr>
                     <w:rStyle w:val="Hyperlink"/>
-                    <w:noProof/>
                   </w:rPr>
                   <w:t>2.2.2</w:t>
                 </w:r>
                 <w:r>
                   <w:rPr>
                     <w:rFonts w:asciiTheme="minorHAnsi" w:eastAsiaTheme="minorEastAsia" w:hAnsiTheme="minorHAnsi" w:cstheme="minorBidi"/>
-                    <w:noProof/>
                     <w:lang w:eastAsia="de-CH"/>
                   </w:rPr>
                   <w:tab/>
@@ -1339,54 +1287,46 @@
                 <w:r>
                   <w:rPr>
                     <w:rStyle w:val="Hyperlink"/>
-                    <w:noProof/>
                   </w:rPr>
                   <w:t>Gebrauch</w:t>
                 </w:r>
                 <w:r>
                   <w:rPr>
-                    <w:noProof/>
                     <w:webHidden/>
                   </w:rPr>
                   <w:tab/>
                 </w:r>
                 <w:r>
                   <w:rPr>
-                    <w:noProof/>
                     <w:webHidden/>
                   </w:rPr>
                   <w:fldChar w:fldCharType="begin"/>
                 </w:r>
                 <w:r>
                   <w:rPr>
-                    <w:noProof/>
                     <w:webHidden/>
                   </w:rPr>
                   <w:instrText xml:space="preserve"> PAGEREF _Toc88655981 \h </w:instrText>
                 </w:r>
                 <w:r>
                   <w:rPr>
-                    <w:noProof/>
-                    <w:webHidden/>
-                  </w:rPr>
-                </w:r>
-                <w:r>
-                  <w:rPr>
-                    <w:noProof/>
+                    <w:webHidden/>
+                  </w:rPr>
+                </w:r>
+                <w:r>
+                  <w:rPr>
                     <w:webHidden/>
                   </w:rPr>
                   <w:fldChar w:fldCharType="separate"/>
                 </w:r>
                 <w:r>
                   <w:rPr>
-                    <w:noProof/>
                     <w:webHidden/>
                   </w:rPr>
                   <w:t>4</w:t>
                 </w:r>
                 <w:r>
                   <w:rPr>
-                    <w:noProof/>
                     <w:webHidden/>
                   </w:rPr>
                   <w:fldChar w:fldCharType="end"/>
@@ -1402,7 +1342,6 @@
                 </w:tabs>
                 <w:rPr>
                   <w:rFonts w:asciiTheme="minorHAnsi" w:eastAsiaTheme="minorEastAsia" w:hAnsiTheme="minorHAnsi" w:cstheme="minorBidi"/>
-                  <w:noProof/>
                   <w:lang w:eastAsia="de-CH"/>
                 </w:rPr>
               </w:pPr>
@@ -1410,14 +1349,12 @@
                 <w:r>
                   <w:rPr>
                     <w:rStyle w:val="Hyperlink"/>
-                    <w:noProof/>
                   </w:rPr>
                   <w:t>2.2.3</w:t>
                 </w:r>
                 <w:r>
                   <w:rPr>
                     <w:rFonts w:asciiTheme="minorHAnsi" w:eastAsiaTheme="minorEastAsia" w:hAnsiTheme="minorHAnsi" w:cstheme="minorBidi"/>
-                    <w:noProof/>
                     <w:lang w:eastAsia="de-CH"/>
                   </w:rPr>
                   <w:tab/>
@@ -1425,54 +1362,46 @@
                 <w:r>
                   <w:rPr>
                     <w:rStyle w:val="Hyperlink"/>
-                    <w:noProof/>
                   </w:rPr>
                   <w:t>Entsorgung</w:t>
                 </w:r>
                 <w:r>
                   <w:rPr>
-                    <w:noProof/>
                     <w:webHidden/>
                   </w:rPr>
                   <w:tab/>
                 </w:r>
                 <w:r>
                   <w:rPr>
-                    <w:noProof/>
                     <w:webHidden/>
                   </w:rPr>
                   <w:fldChar w:fldCharType="begin"/>
                 </w:r>
                 <w:r>
                   <w:rPr>
-                    <w:noProof/>
                     <w:webHidden/>
                   </w:rPr>
                   <w:instrText xml:space="preserve"> PAGEREF _Toc88655982 \h </w:instrText>
                 </w:r>
                 <w:r>
                   <w:rPr>
-                    <w:noProof/>
-                    <w:webHidden/>
-                  </w:rPr>
-                </w:r>
-                <w:r>
-                  <w:rPr>
-                    <w:noProof/>
+                    <w:webHidden/>
+                  </w:rPr>
+                </w:r>
+                <w:r>
+                  <w:rPr>
                     <w:webHidden/>
                   </w:rPr>
                   <w:fldChar w:fldCharType="separate"/>
                 </w:r>
                 <w:r>
                   <w:rPr>
-                    <w:noProof/>
                     <w:webHidden/>
                   </w:rPr>
                   <w:t>4</w:t>
                 </w:r>
                 <w:r>
                   <w:rPr>
-                    <w:noProof/>
                     <w:webHidden/>
                   </w:rPr>
                   <w:fldChar w:fldCharType="end"/>
@@ -1484,7 +1413,6 @@
                 <w:pStyle w:val="TOC1"/>
                 <w:rPr>
                   <w:rFonts w:asciiTheme="minorHAnsi" w:eastAsiaTheme="minorEastAsia" w:hAnsiTheme="minorHAnsi" w:cstheme="minorBidi"/>
-                  <w:noProof/>
                   <w:lang w:eastAsia="de-CH"/>
                 </w:rPr>
               </w:pPr>
@@ -1492,14 +1420,12 @@
                 <w:r>
                   <w:rPr>
                     <w:rStyle w:val="Hyperlink"/>
-                    <w:noProof/>
                   </w:rPr>
                   <w:t>3</w:t>
                 </w:r>
                 <w:r>
                   <w:rPr>
                     <w:rFonts w:asciiTheme="minorHAnsi" w:eastAsiaTheme="minorEastAsia" w:hAnsiTheme="minorHAnsi" w:cstheme="minorBidi"/>
-                    <w:noProof/>
                     <w:lang w:eastAsia="de-CH"/>
                   </w:rPr>
                   <w:tab/>
@@ -1507,54 +1433,46 @@
                 <w:r>
                   <w:rPr>
                     <w:rStyle w:val="Hyperlink"/>
-                    <w:noProof/>
                   </w:rPr>
                   <w:t>Zweites Kapitel: Interview</w:t>
                 </w:r>
                 <w:r>
                   <w:rPr>
-                    <w:noProof/>
                     <w:webHidden/>
                   </w:rPr>
                   <w:tab/>
                 </w:r>
                 <w:r>
                   <w:rPr>
-                    <w:noProof/>
                     <w:webHidden/>
                   </w:rPr>
                   <w:fldChar w:fldCharType="begin"/>
                 </w:r>
                 <w:r>
                   <w:rPr>
-                    <w:noProof/>
                     <w:webHidden/>
                   </w:rPr>
                   <w:instrText xml:space="preserve"> PAGEREF _Toc88655983 \h </w:instrText>
                 </w:r>
                 <w:r>
                   <w:rPr>
-                    <w:noProof/>
-                    <w:webHidden/>
-                  </w:rPr>
-                </w:r>
-                <w:r>
-                  <w:rPr>
-                    <w:noProof/>
+                    <w:webHidden/>
+                  </w:rPr>
+                </w:r>
+                <w:r>
+                  <w:rPr>
                     <w:webHidden/>
                   </w:rPr>
                   <w:fldChar w:fldCharType="separate"/>
                 </w:r>
                 <w:r>
                   <w:rPr>
-                    <w:noProof/>
                     <w:webHidden/>
                   </w:rPr>
                   <w:t>6</w:t>
                 </w:r>
                 <w:r>
                   <w:rPr>
-                    <w:noProof/>
                     <w:webHidden/>
                   </w:rPr>
                   <w:fldChar w:fldCharType="end"/>
@@ -1570,7 +1488,6 @@
                 </w:tabs>
                 <w:rPr>
                   <w:rFonts w:asciiTheme="minorHAnsi" w:eastAsiaTheme="minorEastAsia" w:hAnsiTheme="minorHAnsi" w:cstheme="minorBidi"/>
-                  <w:noProof/>
                   <w:lang w:eastAsia="de-CH"/>
                 </w:rPr>
               </w:pPr>
@@ -1578,14 +1495,12 @@
                 <w:r>
                   <w:rPr>
                     <w:rStyle w:val="Hyperlink"/>
-                    <w:noProof/>
                   </w:rPr>
                   <w:t>3.1</w:t>
                 </w:r>
                 <w:r>
                   <w:rPr>
                     <w:rFonts w:asciiTheme="minorHAnsi" w:eastAsiaTheme="minorEastAsia" w:hAnsiTheme="minorHAnsi" w:cstheme="minorBidi"/>
-                    <w:noProof/>
                     <w:lang w:eastAsia="de-CH"/>
                   </w:rPr>
                   <w:tab/>
@@ -1593,54 +1508,46 @@
                 <w:r>
                   <w:rPr>
                     <w:rStyle w:val="Hyperlink"/>
-                    <w:noProof/>
                   </w:rPr>
                   <w:t>Fragen und Antworten</w:t>
                 </w:r>
                 <w:r>
                   <w:rPr>
-                    <w:noProof/>
                     <w:webHidden/>
                   </w:rPr>
                   <w:tab/>
                 </w:r>
                 <w:r>
                   <w:rPr>
-                    <w:noProof/>
                     <w:webHidden/>
                   </w:rPr>
                   <w:fldChar w:fldCharType="begin"/>
                 </w:r>
                 <w:r>
                   <w:rPr>
-                    <w:noProof/>
                     <w:webHidden/>
                   </w:rPr>
                   <w:instrText xml:space="preserve"> PAGEREF _Toc88655984 \h </w:instrText>
                 </w:r>
                 <w:r>
                   <w:rPr>
-                    <w:noProof/>
-                    <w:webHidden/>
-                  </w:rPr>
-                </w:r>
-                <w:r>
-                  <w:rPr>
-                    <w:noProof/>
+                    <w:webHidden/>
+                  </w:rPr>
+                </w:r>
+                <w:r>
+                  <w:rPr>
                     <w:webHidden/>
                   </w:rPr>
                   <w:fldChar w:fldCharType="separate"/>
                 </w:r>
                 <w:r>
                   <w:rPr>
-                    <w:noProof/>
                     <w:webHidden/>
                   </w:rPr>
                   <w:t>6</w:t>
                 </w:r>
                 <w:r>
                   <w:rPr>
-                    <w:noProof/>
                     <w:webHidden/>
                   </w:rPr>
                   <w:fldChar w:fldCharType="end"/>
@@ -1656,7 +1563,6 @@
                 </w:tabs>
                 <w:rPr>
                   <w:rFonts w:asciiTheme="minorHAnsi" w:eastAsiaTheme="minorEastAsia" w:hAnsiTheme="minorHAnsi" w:cstheme="minorBidi"/>
-                  <w:noProof/>
                   <w:lang w:eastAsia="de-CH"/>
                 </w:rPr>
               </w:pPr>
@@ -1664,14 +1570,12 @@
                 <w:r>
                   <w:rPr>
                     <w:rStyle w:val="Hyperlink"/>
-                    <w:noProof/>
                   </w:rPr>
                   <w:t>3.2</w:t>
                 </w:r>
                 <w:r>
                   <w:rPr>
                     <w:rFonts w:asciiTheme="minorHAnsi" w:eastAsiaTheme="minorEastAsia" w:hAnsiTheme="minorHAnsi" w:cstheme="minorBidi"/>
-                    <w:noProof/>
                     <w:lang w:eastAsia="de-CH"/>
                   </w:rPr>
                   <w:tab/>
@@ -1679,54 +1583,46 @@
                 <w:r>
                   <w:rPr>
                     <w:rStyle w:val="Hyperlink"/>
-                    <w:noProof/>
                   </w:rPr>
                   <w:t>Interviewpartner</w:t>
                 </w:r>
                 <w:r>
                   <w:rPr>
-                    <w:noProof/>
                     <w:webHidden/>
                   </w:rPr>
                   <w:tab/>
                 </w:r>
                 <w:r>
                   <w:rPr>
-                    <w:noProof/>
                     <w:webHidden/>
                   </w:rPr>
                   <w:fldChar w:fldCharType="begin"/>
                 </w:r>
                 <w:r>
                   <w:rPr>
-                    <w:noProof/>
                     <w:webHidden/>
                   </w:rPr>
                   <w:instrText xml:space="preserve"> PAGEREF _Toc88655985 \h </w:instrText>
                 </w:r>
                 <w:r>
                   <w:rPr>
-                    <w:noProof/>
-                    <w:webHidden/>
-                  </w:rPr>
-                </w:r>
-                <w:r>
-                  <w:rPr>
-                    <w:noProof/>
+                    <w:webHidden/>
+                  </w:rPr>
+                </w:r>
+                <w:r>
+                  <w:rPr>
                     <w:webHidden/>
                   </w:rPr>
                   <w:fldChar w:fldCharType="separate"/>
                 </w:r>
                 <w:r>
                   <w:rPr>
-                    <w:noProof/>
                     <w:webHidden/>
                   </w:rPr>
                   <w:t>6</w:t>
                 </w:r>
                 <w:r>
                   <w:rPr>
-                    <w:noProof/>
                     <w:webHidden/>
                   </w:rPr>
                   <w:fldChar w:fldCharType="end"/>
@@ -1742,7 +1638,6 @@
                 </w:tabs>
                 <w:rPr>
                   <w:rFonts w:asciiTheme="minorHAnsi" w:eastAsiaTheme="minorEastAsia" w:hAnsiTheme="minorHAnsi" w:cstheme="minorBidi"/>
-                  <w:noProof/>
                   <w:lang w:eastAsia="de-CH"/>
                 </w:rPr>
               </w:pPr>
@@ -1750,14 +1645,12 @@
                 <w:r>
                   <w:rPr>
                     <w:rStyle w:val="Hyperlink"/>
-                    <w:noProof/>
                   </w:rPr>
                   <w:t>3.3</w:t>
                 </w:r>
                 <w:r>
                   <w:rPr>
                     <w:rFonts w:asciiTheme="minorHAnsi" w:eastAsiaTheme="minorEastAsia" w:hAnsiTheme="minorHAnsi" w:cstheme="minorBidi"/>
-                    <w:noProof/>
                     <w:lang w:eastAsia="de-CH"/>
                   </w:rPr>
                   <w:tab/>
@@ -1765,54 +1658,46 @@
                 <w:r>
                   <w:rPr>
                     <w:rStyle w:val="Hyperlink"/>
-                    <w:noProof/>
                   </w:rPr>
                   <w:t>Auswertung</w:t>
                 </w:r>
                 <w:r>
                   <w:rPr>
-                    <w:noProof/>
                     <w:webHidden/>
                   </w:rPr>
                   <w:tab/>
                 </w:r>
                 <w:r>
                   <w:rPr>
-                    <w:noProof/>
                     <w:webHidden/>
                   </w:rPr>
                   <w:fldChar w:fldCharType="begin"/>
                 </w:r>
                 <w:r>
                   <w:rPr>
-                    <w:noProof/>
                     <w:webHidden/>
                   </w:rPr>
                   <w:instrText xml:space="preserve"> PAGEREF _Toc88655986 \h </w:instrText>
                 </w:r>
                 <w:r>
                   <w:rPr>
-                    <w:noProof/>
-                    <w:webHidden/>
-                  </w:rPr>
-                </w:r>
-                <w:r>
-                  <w:rPr>
-                    <w:noProof/>
+                    <w:webHidden/>
+                  </w:rPr>
+                </w:r>
+                <w:r>
+                  <w:rPr>
                     <w:webHidden/>
                   </w:rPr>
                   <w:fldChar w:fldCharType="separate"/>
                 </w:r>
                 <w:r>
                   <w:rPr>
-                    <w:noProof/>
                     <w:webHidden/>
                   </w:rPr>
                   <w:t>6</w:t>
                 </w:r>
                 <w:r>
                   <w:rPr>
-                    <w:noProof/>
                     <w:webHidden/>
                   </w:rPr>
                   <w:fldChar w:fldCharType="end"/>
@@ -1824,7 +1709,6 @@
                 <w:pStyle w:val="TOC1"/>
                 <w:rPr>
                   <w:rFonts w:asciiTheme="minorHAnsi" w:eastAsiaTheme="minorEastAsia" w:hAnsiTheme="minorHAnsi" w:cstheme="minorBidi"/>
-                  <w:noProof/>
                   <w:lang w:eastAsia="de-CH"/>
                 </w:rPr>
               </w:pPr>
@@ -1832,14 +1716,12 @@
                 <w:r>
                   <w:rPr>
                     <w:rStyle w:val="Hyperlink"/>
-                    <w:noProof/>
                   </w:rPr>
                   <w:t>4</w:t>
                 </w:r>
                 <w:r>
                   <w:rPr>
                     <w:rFonts w:asciiTheme="minorHAnsi" w:eastAsiaTheme="minorEastAsia" w:hAnsiTheme="minorHAnsi" w:cstheme="minorBidi"/>
-                    <w:noProof/>
                     <w:lang w:eastAsia="de-CH"/>
                   </w:rPr>
                   <w:tab/>
@@ -1847,54 +1729,46 @@
                 <w:r>
                   <w:rPr>
                     <w:rStyle w:val="Hyperlink"/>
-                    <w:noProof/>
                   </w:rPr>
                   <w:t>Drittes Kapitel: Selbstversuch</w:t>
                 </w:r>
                 <w:r>
                   <w:rPr>
-                    <w:noProof/>
                     <w:webHidden/>
                   </w:rPr>
                   <w:tab/>
                 </w:r>
                 <w:r>
                   <w:rPr>
-                    <w:noProof/>
                     <w:webHidden/>
                   </w:rPr>
                   <w:fldChar w:fldCharType="begin"/>
                 </w:r>
                 <w:r>
                   <w:rPr>
-                    <w:noProof/>
                     <w:webHidden/>
                   </w:rPr>
                   <w:instrText xml:space="preserve"> PAGEREF _Toc88655987 \h </w:instrText>
                 </w:r>
                 <w:r>
                   <w:rPr>
-                    <w:noProof/>
-                    <w:webHidden/>
-                  </w:rPr>
-                </w:r>
-                <w:r>
-                  <w:rPr>
-                    <w:noProof/>
+                    <w:webHidden/>
+                  </w:rPr>
+                </w:r>
+                <w:r>
+                  <w:rPr>
                     <w:webHidden/>
                   </w:rPr>
                   <w:fldChar w:fldCharType="separate"/>
                 </w:r>
                 <w:r>
                   <w:rPr>
-                    <w:noProof/>
                     <w:webHidden/>
                   </w:rPr>
                   <w:t>7</w:t>
                 </w:r>
                 <w:r>
                   <w:rPr>
-                    <w:noProof/>
                     <w:webHidden/>
                   </w:rPr>
                   <w:fldChar w:fldCharType="end"/>
@@ -1910,7 +1784,6 @@
                 </w:tabs>
                 <w:rPr>
                   <w:rFonts w:asciiTheme="minorHAnsi" w:eastAsiaTheme="minorEastAsia" w:hAnsiTheme="minorHAnsi" w:cstheme="minorBidi"/>
-                  <w:noProof/>
                   <w:lang w:eastAsia="de-CH"/>
                 </w:rPr>
               </w:pPr>
@@ -1918,14 +1791,12 @@
                 <w:r>
                   <w:rPr>
                     <w:rStyle w:val="Hyperlink"/>
-                    <w:noProof/>
                   </w:rPr>
                   <w:t>4.1</w:t>
                 </w:r>
                 <w:r>
                   <w:rPr>
                     <w:rFonts w:asciiTheme="minorHAnsi" w:eastAsiaTheme="minorEastAsia" w:hAnsiTheme="minorHAnsi" w:cstheme="minorBidi"/>
-                    <w:noProof/>
                     <w:lang w:eastAsia="de-CH"/>
                   </w:rPr>
                   <w:tab/>
@@ -1933,54 +1804,46 @@
                 <w:r>
                   <w:rPr>
                     <w:rStyle w:val="Hyperlink"/>
-                    <w:noProof/>
                   </w:rPr>
                   <w:t>Was habe ich gemacht?</w:t>
                 </w:r>
                 <w:r>
                   <w:rPr>
-                    <w:noProof/>
                     <w:webHidden/>
                   </w:rPr>
                   <w:tab/>
                 </w:r>
                 <w:r>
                   <w:rPr>
-                    <w:noProof/>
                     <w:webHidden/>
                   </w:rPr>
                   <w:fldChar w:fldCharType="begin"/>
                 </w:r>
                 <w:r>
                   <w:rPr>
-                    <w:noProof/>
                     <w:webHidden/>
                   </w:rPr>
                   <w:instrText xml:space="preserve"> PAGEREF _Toc88655988 \h </w:instrText>
                 </w:r>
                 <w:r>
                   <w:rPr>
-                    <w:noProof/>
-                    <w:webHidden/>
-                  </w:rPr>
-                </w:r>
-                <w:r>
-                  <w:rPr>
-                    <w:noProof/>
+                    <w:webHidden/>
+                  </w:rPr>
+                </w:r>
+                <w:r>
+                  <w:rPr>
                     <w:webHidden/>
                   </w:rPr>
                   <w:fldChar w:fldCharType="separate"/>
                 </w:r>
                 <w:r>
                   <w:rPr>
-                    <w:noProof/>
                     <w:webHidden/>
                   </w:rPr>
                   <w:t>7</w:t>
                 </w:r>
                 <w:r>
                   <w:rPr>
-                    <w:noProof/>
                     <w:webHidden/>
                   </w:rPr>
                   <w:fldChar w:fldCharType="end"/>
@@ -1996,7 +1859,6 @@
                 </w:tabs>
                 <w:rPr>
                   <w:rFonts w:asciiTheme="minorHAnsi" w:eastAsiaTheme="minorEastAsia" w:hAnsiTheme="minorHAnsi" w:cstheme="minorBidi"/>
-                  <w:noProof/>
                   <w:lang w:eastAsia="de-CH"/>
                 </w:rPr>
               </w:pPr>
@@ -2004,14 +1866,12 @@
                 <w:r>
                   <w:rPr>
                     <w:rStyle w:val="Hyperlink"/>
-                    <w:noProof/>
                   </w:rPr>
                   <w:t>4.2</w:t>
                 </w:r>
                 <w:r>
                   <w:rPr>
                     <w:rFonts w:asciiTheme="minorHAnsi" w:eastAsiaTheme="minorEastAsia" w:hAnsiTheme="minorHAnsi" w:cstheme="minorBidi"/>
-                    <w:noProof/>
                     <w:lang w:eastAsia="de-CH"/>
                   </w:rPr>
                   <w:tab/>
@@ -2019,54 +1879,46 @@
                 <w:r>
                   <w:rPr>
                     <w:rStyle w:val="Hyperlink"/>
-                    <w:noProof/>
                   </w:rPr>
                   <w:t>Erkenntnisse</w:t>
                 </w:r>
                 <w:r>
                   <w:rPr>
-                    <w:noProof/>
                     <w:webHidden/>
                   </w:rPr>
                   <w:tab/>
                 </w:r>
                 <w:r>
                   <w:rPr>
-                    <w:noProof/>
                     <w:webHidden/>
                   </w:rPr>
                   <w:fldChar w:fldCharType="begin"/>
                 </w:r>
                 <w:r>
                   <w:rPr>
-                    <w:noProof/>
                     <w:webHidden/>
                   </w:rPr>
                   <w:instrText xml:space="preserve"> PAGEREF _Toc88655989 \h </w:instrText>
                 </w:r>
                 <w:r>
                   <w:rPr>
-                    <w:noProof/>
-                    <w:webHidden/>
-                  </w:rPr>
-                </w:r>
-                <w:r>
-                  <w:rPr>
-                    <w:noProof/>
+                    <w:webHidden/>
+                  </w:rPr>
+                </w:r>
+                <w:r>
+                  <w:rPr>
                     <w:webHidden/>
                   </w:rPr>
                   <w:fldChar w:fldCharType="separate"/>
                 </w:r>
                 <w:r>
                   <w:rPr>
-                    <w:noProof/>
                     <w:webHidden/>
                   </w:rPr>
                   <w:t>7</w:t>
                 </w:r>
                 <w:r>
                   <w:rPr>
-                    <w:noProof/>
                     <w:webHidden/>
                   </w:rPr>
                   <w:fldChar w:fldCharType="end"/>
@@ -2078,7 +1930,6 @@
                 <w:pStyle w:val="TOC1"/>
                 <w:rPr>
                   <w:rFonts w:asciiTheme="minorHAnsi" w:eastAsiaTheme="minorEastAsia" w:hAnsiTheme="minorHAnsi" w:cstheme="minorBidi"/>
-                  <w:noProof/>
                   <w:lang w:eastAsia="de-CH"/>
                 </w:rPr>
               </w:pPr>
@@ -2086,14 +1937,12 @@
                 <w:r>
                   <w:rPr>
                     <w:rStyle w:val="Hyperlink"/>
-                    <w:noProof/>
                   </w:rPr>
                   <w:t>5</w:t>
                 </w:r>
                 <w:r>
                   <w:rPr>
                     <w:rFonts w:asciiTheme="minorHAnsi" w:eastAsiaTheme="minorEastAsia" w:hAnsiTheme="minorHAnsi" w:cstheme="minorBidi"/>
-                    <w:noProof/>
                     <w:lang w:eastAsia="de-CH"/>
                   </w:rPr>
                   <w:tab/>
@@ -2101,54 +1950,46 @@
                 <w:r>
                   <w:rPr>
                     <w:rStyle w:val="Hyperlink"/>
-                    <w:noProof/>
                   </w:rPr>
                   <w:t>Reflexion</w:t>
                 </w:r>
                 <w:r>
                   <w:rPr>
-                    <w:noProof/>
                     <w:webHidden/>
                   </w:rPr>
                   <w:tab/>
                 </w:r>
                 <w:r>
                   <w:rPr>
-                    <w:noProof/>
                     <w:webHidden/>
                   </w:rPr>
                   <w:fldChar w:fldCharType="begin"/>
                 </w:r>
                 <w:r>
                   <w:rPr>
-                    <w:noProof/>
                     <w:webHidden/>
                   </w:rPr>
                   <w:instrText xml:space="preserve"> PAGEREF _Toc88655990 \h </w:instrText>
                 </w:r>
                 <w:r>
                   <w:rPr>
-                    <w:noProof/>
-                    <w:webHidden/>
-                  </w:rPr>
-                </w:r>
-                <w:r>
-                  <w:rPr>
-                    <w:noProof/>
+                    <w:webHidden/>
+                  </w:rPr>
+                </w:r>
+                <w:r>
+                  <w:rPr>
                     <w:webHidden/>
                   </w:rPr>
                   <w:fldChar w:fldCharType="separate"/>
                 </w:r>
                 <w:r>
                   <w:rPr>
-                    <w:noProof/>
                     <w:webHidden/>
                   </w:rPr>
                   <w:t>8</w:t>
                 </w:r>
                 <w:r>
                   <w:rPr>
-                    <w:noProof/>
                     <w:webHidden/>
                   </w:rPr>
                   <w:fldChar w:fldCharType="end"/>
@@ -2164,7 +2005,6 @@
                 </w:tabs>
                 <w:rPr>
                   <w:rFonts w:asciiTheme="minorHAnsi" w:eastAsiaTheme="minorEastAsia" w:hAnsiTheme="minorHAnsi" w:cstheme="minorBidi"/>
-                  <w:noProof/>
                   <w:lang w:eastAsia="de-CH"/>
                 </w:rPr>
               </w:pPr>
@@ -2172,14 +2012,12 @@
                 <w:r>
                   <w:rPr>
                     <w:rStyle w:val="Hyperlink"/>
-                    <w:noProof/>
                   </w:rPr>
                   <w:t>5.1</w:t>
                 </w:r>
                 <w:r>
                   <w:rPr>
                     <w:rFonts w:asciiTheme="minorHAnsi" w:eastAsiaTheme="minorEastAsia" w:hAnsiTheme="minorHAnsi" w:cstheme="minorBidi"/>
-                    <w:noProof/>
                     <w:lang w:eastAsia="de-CH"/>
                   </w:rPr>
                   <w:tab/>
@@ -2187,54 +2025,46 @@
                 <w:r>
                   <w:rPr>
                     <w:rStyle w:val="Hyperlink"/>
-                    <w:noProof/>
                   </w:rPr>
                   <w:t>Gewonnene Erkenntnisse</w:t>
                 </w:r>
                 <w:r>
                   <w:rPr>
-                    <w:noProof/>
                     <w:webHidden/>
                   </w:rPr>
                   <w:tab/>
                 </w:r>
                 <w:r>
                   <w:rPr>
-                    <w:noProof/>
                     <w:webHidden/>
                   </w:rPr>
                   <w:fldChar w:fldCharType="begin"/>
                 </w:r>
                 <w:r>
                   <w:rPr>
-                    <w:noProof/>
                     <w:webHidden/>
                   </w:rPr>
                   <w:instrText xml:space="preserve"> PAGEREF _Toc88655991 \h </w:instrText>
                 </w:r>
                 <w:r>
                   <w:rPr>
-                    <w:noProof/>
-                    <w:webHidden/>
-                  </w:rPr>
-                </w:r>
-                <w:r>
-                  <w:rPr>
-                    <w:noProof/>
+                    <w:webHidden/>
+                  </w:rPr>
+                </w:r>
+                <w:r>
+                  <w:rPr>
                     <w:webHidden/>
                   </w:rPr>
                   <w:fldChar w:fldCharType="separate"/>
                 </w:r>
                 <w:r>
                   <w:rPr>
-                    <w:noProof/>
                     <w:webHidden/>
                   </w:rPr>
                   <w:t>8</w:t>
                 </w:r>
                 <w:r>
                   <w:rPr>
-                    <w:noProof/>
                     <w:webHidden/>
                   </w:rPr>
                   <w:fldChar w:fldCharType="end"/>
@@ -2250,7 +2080,6 @@
                 </w:tabs>
                 <w:rPr>
                   <w:rFonts w:asciiTheme="minorHAnsi" w:eastAsiaTheme="minorEastAsia" w:hAnsiTheme="minorHAnsi" w:cstheme="minorBidi"/>
-                  <w:noProof/>
                   <w:lang w:eastAsia="de-CH"/>
                 </w:rPr>
               </w:pPr>
@@ -2258,14 +2087,12 @@
                 <w:r>
                   <w:rPr>
                     <w:rStyle w:val="Hyperlink"/>
-                    <w:noProof/>
                   </w:rPr>
                   <w:t>5.2</w:t>
                 </w:r>
                 <w:r>
                   <w:rPr>
                     <w:rFonts w:asciiTheme="minorHAnsi" w:eastAsiaTheme="minorEastAsia" w:hAnsiTheme="minorHAnsi" w:cstheme="minorBidi"/>
-                    <w:noProof/>
                     <w:lang w:eastAsia="de-CH"/>
                   </w:rPr>
                   <w:tab/>
@@ -2273,54 +2100,46 @@
                 <w:r>
                   <w:rPr>
                     <w:rStyle w:val="Hyperlink"/>
-                    <w:noProof/>
                   </w:rPr>
                   <w:t>Meinen Dank</w:t>
                 </w:r>
                 <w:r>
                   <w:rPr>
-                    <w:noProof/>
                     <w:webHidden/>
                   </w:rPr>
                   <w:tab/>
                 </w:r>
                 <w:r>
                   <w:rPr>
-                    <w:noProof/>
                     <w:webHidden/>
                   </w:rPr>
                   <w:fldChar w:fldCharType="begin"/>
                 </w:r>
                 <w:r>
                   <w:rPr>
-                    <w:noProof/>
                     <w:webHidden/>
                   </w:rPr>
                   <w:instrText xml:space="preserve"> PAGEREF _Toc88655992 \h </w:instrText>
                 </w:r>
                 <w:r>
                   <w:rPr>
-                    <w:noProof/>
-                    <w:webHidden/>
-                  </w:rPr>
-                </w:r>
-                <w:r>
-                  <w:rPr>
-                    <w:noProof/>
+                    <w:webHidden/>
+                  </w:rPr>
+                </w:r>
+                <w:r>
+                  <w:rPr>
                     <w:webHidden/>
                   </w:rPr>
                   <w:fldChar w:fldCharType="separate"/>
                 </w:r>
                 <w:r>
                   <w:rPr>
-                    <w:noProof/>
                     <w:webHidden/>
                   </w:rPr>
                   <w:t>8</w:t>
                 </w:r>
                 <w:r>
                   <w:rPr>
-                    <w:noProof/>
                     <w:webHidden/>
                   </w:rPr>
                   <w:fldChar w:fldCharType="end"/>
@@ -2332,7 +2151,6 @@
                 <w:pStyle w:val="TOC1"/>
                 <w:rPr>
                   <w:rFonts w:asciiTheme="minorHAnsi" w:eastAsiaTheme="minorEastAsia" w:hAnsiTheme="minorHAnsi" w:cstheme="minorBidi"/>
-                  <w:noProof/>
                   <w:lang w:eastAsia="de-CH"/>
                 </w:rPr>
               </w:pPr>
@@ -2340,14 +2158,12 @@
                 <w:r>
                   <w:rPr>
                     <w:rStyle w:val="Hyperlink"/>
-                    <w:noProof/>
                   </w:rPr>
                   <w:t>6</w:t>
                 </w:r>
                 <w:r>
                   <w:rPr>
                     <w:rFonts w:asciiTheme="minorHAnsi" w:eastAsiaTheme="minorEastAsia" w:hAnsiTheme="minorHAnsi" w:cstheme="minorBidi"/>
-                    <w:noProof/>
                     <w:lang w:eastAsia="de-CH"/>
                   </w:rPr>
                   <w:tab/>
@@ -2355,54 +2171,46 @@
                 <w:r>
                   <w:rPr>
                     <w:rStyle w:val="Hyperlink"/>
-                    <w:noProof/>
                   </w:rPr>
                   <w:t>Quellenverzeichnis</w:t>
                 </w:r>
                 <w:r>
                   <w:rPr>
-                    <w:noProof/>
                     <w:webHidden/>
                   </w:rPr>
                   <w:tab/>
                 </w:r>
                 <w:r>
                   <w:rPr>
-                    <w:noProof/>
                     <w:webHidden/>
                   </w:rPr>
                   <w:fldChar w:fldCharType="begin"/>
                 </w:r>
                 <w:r>
                   <w:rPr>
-                    <w:noProof/>
                     <w:webHidden/>
                   </w:rPr>
                   <w:instrText xml:space="preserve"> PAGEREF _Toc88655993 \h </w:instrText>
                 </w:r>
                 <w:r>
                   <w:rPr>
-                    <w:noProof/>
-                    <w:webHidden/>
-                  </w:rPr>
-                </w:r>
-                <w:r>
-                  <w:rPr>
-                    <w:noProof/>
+                    <w:webHidden/>
+                  </w:rPr>
+                </w:r>
+                <w:r>
+                  <w:rPr>
                     <w:webHidden/>
                   </w:rPr>
                   <w:fldChar w:fldCharType="separate"/>
                 </w:r>
                 <w:r>
                   <w:rPr>
-                    <w:noProof/>
                     <w:webHidden/>
                   </w:rPr>
                   <w:t>9</w:t>
                 </w:r>
                 <w:r>
                   <w:rPr>
-                    <w:noProof/>
                     <w:webHidden/>
                   </w:rPr>
                   <w:fldChar w:fldCharType="end"/>
@@ -2418,7 +2226,6 @@
                 </w:tabs>
                 <w:rPr>
                   <w:rFonts w:asciiTheme="minorHAnsi" w:eastAsiaTheme="minorEastAsia" w:hAnsiTheme="minorHAnsi" w:cstheme="minorBidi"/>
-                  <w:noProof/>
                   <w:lang w:eastAsia="de-CH"/>
                 </w:rPr>
               </w:pPr>
@@ -2426,14 +2233,12 @@
                 <w:r>
                   <w:rPr>
                     <w:rStyle w:val="Hyperlink"/>
-                    <w:noProof/>
                   </w:rPr>
                   <w:t>6.1</w:t>
                 </w:r>
                 <w:r>
                   <w:rPr>
                     <w:rFonts w:asciiTheme="minorHAnsi" w:eastAsiaTheme="minorEastAsia" w:hAnsiTheme="minorHAnsi" w:cstheme="minorBidi"/>
-                    <w:noProof/>
                     <w:lang w:eastAsia="de-CH"/>
                   </w:rPr>
                   <w:tab/>
@@ -2441,54 +2246,46 @@
                 <w:r>
                   <w:rPr>
                     <w:rStyle w:val="Hyperlink"/>
-                    <w:noProof/>
                   </w:rPr>
                   <w:t>Bilder</w:t>
                 </w:r>
                 <w:r>
                   <w:rPr>
-                    <w:noProof/>
                     <w:webHidden/>
                   </w:rPr>
                   <w:tab/>
                 </w:r>
                 <w:r>
                   <w:rPr>
-                    <w:noProof/>
                     <w:webHidden/>
                   </w:rPr>
                   <w:fldChar w:fldCharType="begin"/>
                 </w:r>
                 <w:r>
                   <w:rPr>
-                    <w:noProof/>
                     <w:webHidden/>
                   </w:rPr>
                   <w:instrText xml:space="preserve"> PAGEREF _Toc88655994 \h </w:instrText>
                 </w:r>
                 <w:r>
                   <w:rPr>
-                    <w:noProof/>
-                    <w:webHidden/>
-                  </w:rPr>
-                </w:r>
-                <w:r>
-                  <w:rPr>
-                    <w:noProof/>
+                    <w:webHidden/>
+                  </w:rPr>
+                </w:r>
+                <w:r>
+                  <w:rPr>
                     <w:webHidden/>
                   </w:rPr>
                   <w:fldChar w:fldCharType="separate"/>
                 </w:r>
                 <w:r>
                   <w:rPr>
-                    <w:noProof/>
                     <w:webHidden/>
                   </w:rPr>
                   <w:t>9</w:t>
                 </w:r>
                 <w:r>
                   <w:rPr>
-                    <w:noProof/>
                     <w:webHidden/>
                   </w:rPr>
                   <w:fldChar w:fldCharType="end"/>
@@ -2504,7 +2301,6 @@
                 </w:tabs>
                 <w:rPr>
                   <w:rFonts w:asciiTheme="minorHAnsi" w:eastAsiaTheme="minorEastAsia" w:hAnsiTheme="minorHAnsi" w:cstheme="minorBidi"/>
-                  <w:noProof/>
                   <w:lang w:eastAsia="de-CH"/>
                 </w:rPr>
               </w:pPr>
@@ -2512,15 +2308,12 @@
                 <w:r>
                   <w:rPr>
                     <w:rStyle w:val="Hyperlink"/>
-                    <w:noProof/>
-                    <w:lang w:val="en-US"/>
                   </w:rPr>
                   <w:t>6.2</w:t>
                 </w:r>
                 <w:r>
                   <w:rPr>
                     <w:rFonts w:asciiTheme="minorHAnsi" w:eastAsiaTheme="minorEastAsia" w:hAnsiTheme="minorHAnsi" w:cstheme="minorBidi"/>
-                    <w:noProof/>
                     <w:lang w:eastAsia="de-CH"/>
                   </w:rPr>
                   <w:tab/>
@@ -2528,55 +2321,46 @@
                 <w:r>
                   <w:rPr>
                     <w:rStyle w:val="Hyperlink"/>
-                    <w:noProof/>
-                    <w:lang w:val="en-US"/>
                   </w:rPr>
                   <w:t>Textquellen</w:t>
                 </w:r>
                 <w:r>
                   <w:rPr>
-                    <w:noProof/>
                     <w:webHidden/>
                   </w:rPr>
                   <w:tab/>
                 </w:r>
                 <w:r>
                   <w:rPr>
-                    <w:noProof/>
                     <w:webHidden/>
                   </w:rPr>
                   <w:fldChar w:fldCharType="begin"/>
                 </w:r>
                 <w:r>
                   <w:rPr>
-                    <w:noProof/>
                     <w:webHidden/>
                   </w:rPr>
                   <w:instrText xml:space="preserve"> PAGEREF _Toc88655995 \h </w:instrText>
                 </w:r>
                 <w:r>
                   <w:rPr>
-                    <w:noProof/>
-                    <w:webHidden/>
-                  </w:rPr>
-                </w:r>
-                <w:r>
-                  <w:rPr>
-                    <w:noProof/>
+                    <w:webHidden/>
+                  </w:rPr>
+                </w:r>
+                <w:r>
+                  <w:rPr>
                     <w:webHidden/>
                   </w:rPr>
                   <w:fldChar w:fldCharType="separate"/>
                 </w:r>
                 <w:r>
                   <w:rPr>
-                    <w:noProof/>
                     <w:webHidden/>
                   </w:rPr>
                   <w:t>9</w:t>
                 </w:r>
                 <w:r>
                   <w:rPr>
-                    <w:noProof/>
                     <w:webHidden/>
                   </w:rPr>
                   <w:fldChar w:fldCharType="end"/>
@@ -2592,7 +2376,6 @@
                 </w:tabs>
                 <w:rPr>
                   <w:rFonts w:asciiTheme="minorHAnsi" w:eastAsiaTheme="minorEastAsia" w:hAnsiTheme="minorHAnsi" w:cstheme="minorBidi"/>
-                  <w:noProof/>
                   <w:lang w:eastAsia="de-CH"/>
                 </w:rPr>
               </w:pPr>
@@ -2600,14 +2383,12 @@
                 <w:r>
                   <w:rPr>
                     <w:rStyle w:val="Hyperlink"/>
-                    <w:noProof/>
                   </w:rPr>
                   <w:t>6.3</w:t>
                 </w:r>
                 <w:r>
                   <w:rPr>
                     <w:rFonts w:asciiTheme="minorHAnsi" w:eastAsiaTheme="minorEastAsia" w:hAnsiTheme="minorHAnsi" w:cstheme="minorBidi"/>
-                    <w:noProof/>
                     <w:lang w:eastAsia="de-CH"/>
                   </w:rPr>
                   <w:tab/>
@@ -2615,54 +2396,46 @@
                 <w:r>
                   <w:rPr>
                     <w:rStyle w:val="Hyperlink"/>
-                    <w:noProof/>
                   </w:rPr>
                   <w:t>Hilfsmittel</w:t>
                 </w:r>
                 <w:r>
                   <w:rPr>
-                    <w:noProof/>
                     <w:webHidden/>
                   </w:rPr>
                   <w:tab/>
                 </w:r>
                 <w:r>
                   <w:rPr>
-                    <w:noProof/>
                     <w:webHidden/>
                   </w:rPr>
                   <w:fldChar w:fldCharType="begin"/>
                 </w:r>
                 <w:r>
                   <w:rPr>
-                    <w:noProof/>
                     <w:webHidden/>
                   </w:rPr>
                   <w:instrText xml:space="preserve"> PAGEREF _Toc88655996 \h </w:instrText>
                 </w:r>
                 <w:r>
                   <w:rPr>
-                    <w:noProof/>
-                    <w:webHidden/>
-                  </w:rPr>
-                </w:r>
-                <w:r>
-                  <w:rPr>
-                    <w:noProof/>
+                    <w:webHidden/>
+                  </w:rPr>
+                </w:r>
+                <w:r>
+                  <w:rPr>
                     <w:webHidden/>
                   </w:rPr>
                   <w:fldChar w:fldCharType="separate"/>
                 </w:r>
                 <w:r>
                   <w:rPr>
-                    <w:noProof/>
                     <w:webHidden/>
                   </w:rPr>
                   <w:t>9</w:t>
                 </w:r>
                 <w:r>
                   <w:rPr>
-                    <w:noProof/>
                     <w:webHidden/>
                   </w:rPr>
                   <w:fldChar w:fldCharType="end"/>
@@ -2674,7 +2447,6 @@
                 <w:pStyle w:val="TOC1"/>
                 <w:rPr>
                   <w:rFonts w:asciiTheme="minorHAnsi" w:eastAsiaTheme="minorEastAsia" w:hAnsiTheme="minorHAnsi" w:cstheme="minorBidi"/>
-                  <w:noProof/>
                   <w:lang w:eastAsia="de-CH"/>
                 </w:rPr>
               </w:pPr>
@@ -2682,14 +2454,12 @@
                 <w:r>
                   <w:rPr>
                     <w:rStyle w:val="Hyperlink"/>
-                    <w:noProof/>
                   </w:rPr>
                   <w:t>7</w:t>
                 </w:r>
                 <w:r>
                   <w:rPr>
                     <w:rFonts w:asciiTheme="minorHAnsi" w:eastAsiaTheme="minorEastAsia" w:hAnsiTheme="minorHAnsi" w:cstheme="minorBidi"/>
-                    <w:noProof/>
                     <w:lang w:eastAsia="de-CH"/>
                   </w:rPr>
                   <w:tab/>
@@ -2697,54 +2467,46 @@
                 <w:r>
                   <w:rPr>
                     <w:rStyle w:val="Hyperlink"/>
-                    <w:noProof/>
                   </w:rPr>
                   <w:t>Anhang</w:t>
                 </w:r>
                 <w:r>
                   <w:rPr>
-                    <w:noProof/>
                     <w:webHidden/>
                   </w:rPr>
                   <w:tab/>
                 </w:r>
                 <w:r>
                   <w:rPr>
-                    <w:noProof/>
                     <w:webHidden/>
                   </w:rPr>
                   <w:fldChar w:fldCharType="begin"/>
                 </w:r>
                 <w:r>
                   <w:rPr>
-                    <w:noProof/>
                     <w:webHidden/>
                   </w:rPr>
                   <w:instrText xml:space="preserve"> PAGEREF _Toc88655997 \h </w:instrText>
                 </w:r>
                 <w:r>
                   <w:rPr>
-                    <w:noProof/>
-                    <w:webHidden/>
-                  </w:rPr>
-                </w:r>
-                <w:r>
-                  <w:rPr>
-                    <w:noProof/>
+                    <w:webHidden/>
+                  </w:rPr>
+                </w:r>
+                <w:r>
+                  <w:rPr>
                     <w:webHidden/>
                   </w:rPr>
                   <w:fldChar w:fldCharType="separate"/>
                 </w:r>
                 <w:r>
                   <w:rPr>
-                    <w:noProof/>
                     <w:webHidden/>
                   </w:rPr>
                   <w:t>10</w:t>
                 </w:r>
                 <w:r>
                   <w:rPr>
-                    <w:noProof/>
                     <w:webHidden/>
                   </w:rPr>
                   <w:fldChar w:fldCharType="end"/>
@@ -2760,7 +2522,6 @@
                 </w:tabs>
                 <w:rPr>
                   <w:rFonts w:asciiTheme="minorHAnsi" w:eastAsiaTheme="minorEastAsia" w:hAnsiTheme="minorHAnsi" w:cstheme="minorBidi"/>
-                  <w:noProof/>
                   <w:lang w:eastAsia="de-CH"/>
                 </w:rPr>
               </w:pPr>
@@ -2768,14 +2529,12 @@
                 <w:r>
                   <w:rPr>
                     <w:rStyle w:val="Hyperlink"/>
-                    <w:noProof/>
                   </w:rPr>
                   <w:t>7.1</w:t>
                 </w:r>
                 <w:r>
                   <w:rPr>
                     <w:rFonts w:asciiTheme="minorHAnsi" w:eastAsiaTheme="minorEastAsia" w:hAnsiTheme="minorHAnsi" w:cstheme="minorBidi"/>
-                    <w:noProof/>
                     <w:lang w:eastAsia="de-CH"/>
                   </w:rPr>
                   <w:tab/>
@@ -2783,54 +2542,46 @@
                 <w:r>
                   <w:rPr>
                     <w:rStyle w:val="Hyperlink"/>
-                    <w:noProof/>
                   </w:rPr>
                   <w:t>Qualifikationsverfahren Allgemeinbildung Projektbeschrieb für VA (Dokumentation)</w:t>
                 </w:r>
                 <w:r>
                   <w:rPr>
-                    <w:noProof/>
                     <w:webHidden/>
                   </w:rPr>
                   <w:tab/>
                 </w:r>
                 <w:r>
                   <w:rPr>
-                    <w:noProof/>
                     <w:webHidden/>
                   </w:rPr>
                   <w:fldChar w:fldCharType="begin"/>
                 </w:r>
                 <w:r>
                   <w:rPr>
-                    <w:noProof/>
                     <w:webHidden/>
                   </w:rPr>
                   <w:instrText xml:space="preserve"> PAGEREF _Toc88655998 \h </w:instrText>
                 </w:r>
                 <w:r>
                   <w:rPr>
-                    <w:noProof/>
-                    <w:webHidden/>
-                  </w:rPr>
-                </w:r>
-                <w:r>
-                  <w:rPr>
-                    <w:noProof/>
+                    <w:webHidden/>
+                  </w:rPr>
+                </w:r>
+                <w:r>
+                  <w:rPr>
                     <w:webHidden/>
                   </w:rPr>
                   <w:fldChar w:fldCharType="separate"/>
                 </w:r>
                 <w:r>
                   <w:rPr>
-                    <w:noProof/>
                     <w:webHidden/>
                   </w:rPr>
                   <w:t>10</w:t>
                 </w:r>
                 <w:r>
                   <w:rPr>
-                    <w:noProof/>
                     <w:webHidden/>
                   </w:rPr>
                   <w:fldChar w:fldCharType="end"/>
@@ -2846,7 +2597,6 @@
                 </w:tabs>
                 <w:rPr>
                   <w:rFonts w:asciiTheme="minorHAnsi" w:eastAsiaTheme="minorEastAsia" w:hAnsiTheme="minorHAnsi" w:cstheme="minorBidi"/>
-                  <w:noProof/>
                   <w:lang w:eastAsia="de-CH"/>
                 </w:rPr>
               </w:pPr>
@@ -2854,14 +2604,12 @@
                 <w:r>
                   <w:rPr>
                     <w:rStyle w:val="Hyperlink"/>
-                    <w:noProof/>
                   </w:rPr>
                   <w:t>7.2</w:t>
                 </w:r>
                 <w:r>
                   <w:rPr>
                     <w:rFonts w:asciiTheme="minorHAnsi" w:eastAsiaTheme="minorEastAsia" w:hAnsiTheme="minorHAnsi" w:cstheme="minorBidi"/>
-                    <w:noProof/>
                     <w:lang w:eastAsia="de-CH"/>
                   </w:rPr>
                   <w:tab/>
@@ -2869,54 +2617,46 @@
                 <w:r>
                   <w:rPr>
                     <w:rStyle w:val="Hyperlink"/>
-                    <w:noProof/>
                   </w:rPr>
                   <w:t>Zeitplan und Protokoll</w:t>
                 </w:r>
                 <w:r>
                   <w:rPr>
-                    <w:noProof/>
                     <w:webHidden/>
                   </w:rPr>
                   <w:tab/>
                 </w:r>
                 <w:r>
                   <w:rPr>
-                    <w:noProof/>
                     <w:webHidden/>
                   </w:rPr>
                   <w:fldChar w:fldCharType="begin"/>
                 </w:r>
                 <w:r>
                   <w:rPr>
-                    <w:noProof/>
                     <w:webHidden/>
                   </w:rPr>
                   <w:instrText xml:space="preserve"> PAGEREF _Toc88655999 \h </w:instrText>
                 </w:r>
                 <w:r>
                   <w:rPr>
-                    <w:noProof/>
-                    <w:webHidden/>
-                  </w:rPr>
-                </w:r>
-                <w:r>
-                  <w:rPr>
-                    <w:noProof/>
+                    <w:webHidden/>
+                  </w:rPr>
+                </w:r>
+                <w:r>
+                  <w:rPr>
                     <w:webHidden/>
                   </w:rPr>
                   <w:fldChar w:fldCharType="separate"/>
                 </w:r>
                 <w:r>
                   <w:rPr>
-                    <w:noProof/>
                     <w:webHidden/>
                   </w:rPr>
                   <w:t>12</w:t>
                 </w:r>
                 <w:r>
                   <w:rPr>
-                    <w:noProof/>
                     <w:webHidden/>
                   </w:rPr>
                   <w:fldChar w:fldCharType="end"/>
@@ -2932,7 +2672,6 @@
                 </w:tabs>
                 <w:rPr>
                   <w:rFonts w:asciiTheme="minorHAnsi" w:eastAsiaTheme="minorEastAsia" w:hAnsiTheme="minorHAnsi" w:cstheme="minorBidi"/>
-                  <w:noProof/>
                   <w:lang w:eastAsia="de-CH"/>
                 </w:rPr>
               </w:pPr>
@@ -2940,14 +2679,12 @@
                 <w:r>
                   <w:rPr>
                     <w:rStyle w:val="Hyperlink"/>
-                    <w:noProof/>
                   </w:rPr>
                   <w:t>7.2.1</w:t>
                 </w:r>
                 <w:r>
                   <w:rPr>
                     <w:rFonts w:asciiTheme="minorHAnsi" w:eastAsiaTheme="minorEastAsia" w:hAnsiTheme="minorHAnsi" w:cstheme="minorBidi"/>
-                    <w:noProof/>
                     <w:lang w:eastAsia="de-CH"/>
                   </w:rPr>
                   <w:tab/>
@@ -2955,54 +2692,46 @@
                 <w:r>
                   <w:rPr>
                     <w:rStyle w:val="Hyperlink"/>
-                    <w:noProof/>
                   </w:rPr>
                   <w:t>Zeitplan</w:t>
                 </w:r>
                 <w:r>
                   <w:rPr>
-                    <w:noProof/>
                     <w:webHidden/>
                   </w:rPr>
                   <w:tab/>
                 </w:r>
                 <w:r>
                   <w:rPr>
-                    <w:noProof/>
                     <w:webHidden/>
                   </w:rPr>
                   <w:fldChar w:fldCharType="begin"/>
                 </w:r>
                 <w:r>
                   <w:rPr>
-                    <w:noProof/>
                     <w:webHidden/>
                   </w:rPr>
                   <w:instrText xml:space="preserve"> PAGEREF _Toc88656000 \h </w:instrText>
                 </w:r>
                 <w:r>
                   <w:rPr>
-                    <w:noProof/>
-                    <w:webHidden/>
-                  </w:rPr>
-                </w:r>
-                <w:r>
-                  <w:rPr>
-                    <w:noProof/>
+                    <w:webHidden/>
+                  </w:rPr>
+                </w:r>
+                <w:r>
+                  <w:rPr>
                     <w:webHidden/>
                   </w:rPr>
                   <w:fldChar w:fldCharType="separate"/>
                 </w:r>
                 <w:r>
                   <w:rPr>
-                    <w:noProof/>
                     <w:webHidden/>
                   </w:rPr>
                   <w:t>12</w:t>
                 </w:r>
                 <w:r>
                   <w:rPr>
-                    <w:noProof/>
                     <w:webHidden/>
                   </w:rPr>
                   <w:fldChar w:fldCharType="end"/>
@@ -3018,7 +2747,6 @@
                 </w:tabs>
                 <w:rPr>
                   <w:rFonts w:asciiTheme="minorHAnsi" w:eastAsiaTheme="minorEastAsia" w:hAnsiTheme="minorHAnsi" w:cstheme="minorBidi"/>
-                  <w:noProof/>
                   <w:lang w:eastAsia="de-CH"/>
                 </w:rPr>
               </w:pPr>
@@ -3026,14 +2754,12 @@
                 <w:r>
                   <w:rPr>
                     <w:rStyle w:val="Hyperlink"/>
-                    <w:noProof/>
                   </w:rPr>
                   <w:t>7.2.2</w:t>
                 </w:r>
                 <w:r>
                   <w:rPr>
                     <w:rFonts w:asciiTheme="minorHAnsi" w:eastAsiaTheme="minorEastAsia" w:hAnsiTheme="minorHAnsi" w:cstheme="minorBidi"/>
-                    <w:noProof/>
                     <w:lang w:eastAsia="de-CH"/>
                   </w:rPr>
                   <w:tab/>
@@ -3041,54 +2767,46 @@
                 <w:r>
                   <w:rPr>
                     <w:rStyle w:val="Hyperlink"/>
-                    <w:noProof/>
                   </w:rPr>
                   <w:t>Protokoll</w:t>
                 </w:r>
                 <w:r>
                   <w:rPr>
-                    <w:noProof/>
                     <w:webHidden/>
                   </w:rPr>
                   <w:tab/>
                 </w:r>
                 <w:r>
                   <w:rPr>
-                    <w:noProof/>
                     <w:webHidden/>
                   </w:rPr>
                   <w:fldChar w:fldCharType="begin"/>
                 </w:r>
                 <w:r>
                   <w:rPr>
-                    <w:noProof/>
                     <w:webHidden/>
                   </w:rPr>
                   <w:instrText xml:space="preserve"> PAGEREF _Toc88656001 \h </w:instrText>
                 </w:r>
                 <w:r>
                   <w:rPr>
-                    <w:noProof/>
-                    <w:webHidden/>
-                  </w:rPr>
-                </w:r>
-                <w:r>
-                  <w:rPr>
-                    <w:noProof/>
+                    <w:webHidden/>
+                  </w:rPr>
+                </w:r>
+                <w:r>
+                  <w:rPr>
                     <w:webHidden/>
                   </w:rPr>
                   <w:fldChar w:fldCharType="separate"/>
                 </w:r>
                 <w:r>
                   <w:rPr>
-                    <w:noProof/>
                     <w:webHidden/>
                   </w:rPr>
                   <w:t>13</w:t>
                 </w:r>
                 <w:r>
                   <w:rPr>
-                    <w:noProof/>
                     <w:webHidden/>
                   </w:rPr>
                   <w:fldChar w:fldCharType="end"/>
@@ -3104,7 +2822,6 @@
                 </w:tabs>
                 <w:rPr>
                   <w:rFonts w:asciiTheme="minorHAnsi" w:eastAsiaTheme="minorEastAsia" w:hAnsiTheme="minorHAnsi" w:cstheme="minorBidi"/>
-                  <w:noProof/>
                   <w:lang w:eastAsia="de-CH"/>
                 </w:rPr>
               </w:pPr>
@@ -3112,14 +2829,12 @@
                 <w:r>
                   <w:rPr>
                     <w:rStyle w:val="Hyperlink"/>
-                    <w:noProof/>
                   </w:rPr>
                   <w:t>7.4</w:t>
                 </w:r>
                 <w:r>
                   <w:rPr>
                     <w:rFonts w:asciiTheme="minorHAnsi" w:eastAsiaTheme="minorEastAsia" w:hAnsiTheme="minorHAnsi" w:cstheme="minorBidi"/>
-                    <w:noProof/>
                     <w:lang w:eastAsia="de-CH"/>
                   </w:rPr>
                   <w:tab/>
@@ -3127,54 +2842,46 @@
                 <w:r>
                   <w:rPr>
                     <w:rStyle w:val="Hyperlink"/>
-                    <w:noProof/>
                   </w:rPr>
                   <w:t>Selbstständigkeitserklärung</w:t>
                 </w:r>
                 <w:r>
                   <w:rPr>
-                    <w:noProof/>
                     <w:webHidden/>
                   </w:rPr>
                   <w:tab/>
                 </w:r>
                 <w:r>
                   <w:rPr>
-                    <w:noProof/>
                     <w:webHidden/>
                   </w:rPr>
                   <w:fldChar w:fldCharType="begin"/>
                 </w:r>
                 <w:r>
                   <w:rPr>
-                    <w:noProof/>
                     <w:webHidden/>
                   </w:rPr>
                   <w:instrText xml:space="preserve"> PAGEREF _Toc88656002 \h </w:instrText>
                 </w:r>
                 <w:r>
                   <w:rPr>
-                    <w:noProof/>
-                    <w:webHidden/>
-                  </w:rPr>
-                </w:r>
-                <w:r>
-                  <w:rPr>
-                    <w:noProof/>
+                    <w:webHidden/>
+                  </w:rPr>
+                </w:r>
+                <w:r>
+                  <w:rPr>
                     <w:webHidden/>
                   </w:rPr>
                   <w:fldChar w:fldCharType="separate"/>
                 </w:r>
                 <w:r>
                   <w:rPr>
-                    <w:noProof/>
                     <w:webHidden/>
                   </w:rPr>
                   <w:t>13</w:t>
                 </w:r>
                 <w:r>
                   <w:rPr>
-                    <w:noProof/>
                     <w:webHidden/>
                   </w:rPr>
                   <w:fldChar w:fldCharType="end"/>
@@ -3189,7 +2896,6 @@
                 <w:rPr>
                   <w:b/>
                   <w:bCs/>
-                  <w:noProof/>
                 </w:rPr>
                 <w:fldChar w:fldCharType="end"/>
               </w:r>
@@ -3360,15 +3066,7 @@
         <w:t xml:space="preserve"> Elektrofahrzeuge auf Schienen entwickelt, die für experimentelle Zwecke dienten.</w:t>
       </w:r>
       <w:r>
-        <w:t xml:space="preserve"> 1881 benutzte der französische Ingenieur Gustave </w:t>
-      </w:r>
-      <w:proofErr w:type="spellStart"/>
-      <w:r>
-        <w:t>Trouvé</w:t>
-      </w:r>
-      <w:proofErr w:type="spellEnd"/>
-      <w:r>
-        <w:t xml:space="preserve"> ein elektrobetriebenes </w:t>
+        <w:t xml:space="preserve"> 1881 benutzte der französische Ingenieur Gustave Trouvé ein elektrobetriebenes </w:t>
       </w:r>
       <w:r>
         <w:t>Dreirad,</w:t>
@@ -3380,15 +3078,7 @@
         <w:t xml:space="preserve">Das Dreirad fuhr damals zwölf Kilometer pro Stunde. Zu damaligen Zeiten galt dies noch als schnell. </w:t>
       </w:r>
       <w:r>
-        <w:t xml:space="preserve">Ein Jahr verging </w:t>
-      </w:r>
-      <w:proofErr w:type="gramStart"/>
-      <w:r>
-        <w:t>bis der deutsche Erfinder</w:t>
-      </w:r>
-      <w:proofErr w:type="gramEnd"/>
-      <w:r>
-        <w:t xml:space="preserve">, Visionär und Gründer der Siemens AG Werner von Siemens die erste Kutsche mit elektrischem Antrieb erfunden hat. Der Strom kam von einer Oberleitung. Das ist vergleichbar mit den heutigen Trolleybussen, die auch anhand ihrer Konnektoren </w:t>
+        <w:t xml:space="preserve">Ein Jahr verging bis der deutsche Erfinder, Visionär und Gründer der Siemens AG Werner von Siemens die erste Kutsche mit elektrischem Antrieb erfunden hat. Der Strom kam von einer Oberleitung. Das ist vergleichbar mit den heutigen Trolleybussen, die auch anhand ihrer Konnektoren </w:t>
       </w:r>
       <w:r>
         <w:t>Strom von den Leitungen über den Strassen beziehen.</w:t>
@@ -3406,9 +3096,6 @@
         <w:spacing w:line="360" w:lineRule="auto"/>
       </w:pPr>
       <w:r>
-        <w:rPr>
-          <w:noProof/>
-        </w:rPr>
         <w:drawing>
           <wp:anchor distT="0" distB="0" distL="114300" distR="114300" simplePos="0" relativeHeight="251663360" behindDoc="0" locked="0" layoutInCell="1" allowOverlap="1" wp14:anchorId="78A771CD" wp14:editId="6EFCF8CF">
             <wp:simplePos x="914400" y="4572000"/>
@@ -3467,118 +3154,72 @@
         </w:drawing>
       </w:r>
       <w:r>
-        <w:t xml:space="preserve">Dann kam der Rennfahrer Camille </w:t>
-      </w:r>
-      <w:proofErr w:type="spellStart"/>
-      <w:r>
-        <w:t>Jenatz</w:t>
-      </w:r>
-      <w:proofErr w:type="spellEnd"/>
-      <w:r>
-        <w:t xml:space="preserve"> mit seinem Elektroauto namens «La </w:t>
-      </w:r>
-      <w:proofErr w:type="spellStart"/>
-      <w:r>
-        <w:t>Jamais</w:t>
-      </w:r>
-      <w:proofErr w:type="spellEnd"/>
+        <w:t>Dann kam der Rennfahrer Camille Jenatz mit seinem Elektroauto namens «La Jamais Contente». Jenatz Fahrzeug trug einen Geschwindigkeitsrekord von sage und schreibe 100 Kilometer die Stunde.</w:t>
+      </w:r>
+      <w:r>
+        <w:t xml:space="preserve"> Um diese Geschwindigkeit zu erreichen, hat Jenatz dem Fahrzeug eine Aerodynamische form gegeben</w:t>
+      </w:r>
+      <w:r>
+        <w:t>, die einer Zigarre ähnelte.</w:t>
+      </w:r>
+    </w:p>
+    <w:p>
+      <w:pPr>
+        <w:pStyle w:val="Caption"/>
+        <w:spacing w:line="360" w:lineRule="auto"/>
+      </w:pPr>
+      <w:bookmarkStart w:id="3" w:name="_Toc88474402"/>
+      <w:r>
+        <w:t xml:space="preserve">Abbildung </w:t>
+      </w:r>
+      <w:r>
+        <w:fldChar w:fldCharType="begin"/>
+      </w:r>
+      <w:r>
+        <w:instrText xml:space="preserve"> SEQ Abbildung \* ARABIC </w:instrText>
+      </w:r>
+      <w:r>
+        <w:fldChar w:fldCharType="separate"/>
+      </w:r>
+      <w:r>
+        <w:t>1</w:t>
+      </w:r>
+      <w:bookmarkEnd w:id="3"/>
+      <w:r>
+        <w:fldChar w:fldCharType="end"/>
+      </w:r>
+    </w:p>
+    <w:p>
+      <w:pPr>
+        <w:spacing w:line="360" w:lineRule="auto"/>
+      </w:pPr>
+      <w:r>
+        <w:t xml:space="preserve">In den 1900er-Jahren wurden Elektroautos besser als Verbrennungsautos verkauft. Grund dafür war, dass die Verbrennungsautos zu diesen Zeiten sehr viel qualmten. Zudem war es mühsam den Motor zu starten, weil er angekurbelt werden musste. Doch dann passierte etwas </w:t>
+      </w:r>
+      <w:r>
+        <w:t>Aussergewöhnliches</w:t>
+      </w:r>
+      <w:r>
+        <w:t>. Der amerikanis</w:t>
+      </w:r>
+      <w:r>
+        <w:t>che Ingenieur Charles F. Kettering entwarf den elektrischen Anlasser. Das machte Verbrennungsmotoren auf einen Schlag viel bequemer, da man nicht seine Kraft für das Ankurbeln verschwenden muss</w:t>
+      </w:r>
+      <w:r>
+        <w:t>te</w:t>
+      </w:r>
+      <w:r>
+        <w:t>.</w:t>
+      </w:r>
       <w:r>
         <w:t xml:space="preserve"> </w:t>
       </w:r>
-      <w:proofErr w:type="spellStart"/>
-      <w:r>
-        <w:t>Contente</w:t>
-      </w:r>
-      <w:proofErr w:type="spellEnd"/>
-      <w:r>
-        <w:t xml:space="preserve">». </w:t>
-      </w:r>
-      <w:proofErr w:type="spellStart"/>
-      <w:r>
-        <w:t>Jenatz</w:t>
-      </w:r>
-      <w:proofErr w:type="spellEnd"/>
-      <w:r>
-        <w:t xml:space="preserve"> Fahrzeug trug einen Geschwindigkeitsrekord von sage und schreibe 100 Kilometer die Stunde.</w:t>
-      </w:r>
-      <w:r>
-        <w:t xml:space="preserve"> Um diese Geschwindigkeit zu erreichen, hat </w:t>
-      </w:r>
-      <w:proofErr w:type="spellStart"/>
-      <w:r>
-        <w:t>Jenatz</w:t>
-      </w:r>
-      <w:proofErr w:type="spellEnd"/>
-      <w:r>
-        <w:t xml:space="preserve"> dem Fahrzeug eine Aerodynamische form gegeben</w:t>
-      </w:r>
-      <w:r>
-        <w:t>, die einer Zigarre ähnelte.</w:t>
-      </w:r>
-    </w:p>
-    <w:p>
-      <w:pPr>
-        <w:pStyle w:val="Caption"/>
-        <w:spacing w:line="360" w:lineRule="auto"/>
-      </w:pPr>
-      <w:bookmarkStart w:id="3" w:name="_Toc88474402"/>
-      <w:r>
-        <w:t xml:space="preserve">Abbildung </w:t>
-      </w:r>
-      <w:r>
-        <w:fldChar w:fldCharType="begin"/>
-      </w:r>
-      <w:r>
-        <w:instrText xml:space="preserve"> SEQ Abbildung \* ARABIC </w:instrText>
-      </w:r>
-      <w:r>
-        <w:fldChar w:fldCharType="separate"/>
-      </w:r>
-      <w:r>
-        <w:rPr>
-          <w:noProof/>
-        </w:rPr>
-        <w:t>1</w:t>
-      </w:r>
-      <w:bookmarkEnd w:id="3"/>
-      <w:r>
-        <w:fldChar w:fldCharType="end"/>
-      </w:r>
-    </w:p>
-    <w:p>
-      <w:pPr>
-        <w:spacing w:line="360" w:lineRule="auto"/>
-      </w:pPr>
-      <w:r>
-        <w:t xml:space="preserve">In den 1900er-Jahren wurden Elektroautos besser als Verbrennungsautos verkauft. Grund dafür war, dass die Verbrennungsautos zu diesen Zeiten sehr viel qualmten. Zudem war es mühsam den Motor zu starten, weil er angekurbelt werden musste. Doch dann passierte etwas </w:t>
-      </w:r>
-      <w:r>
-        <w:t>Aussergewöhnliches</w:t>
-      </w:r>
-      <w:r>
-        <w:t>. Der amerikanis</w:t>
-      </w:r>
-      <w:r>
-        <w:t>che Ingenieur Charles F. Kettering entwarf den elektrischen Anlasser. Das machte Verbrennungsmotoren auf einen Schlag viel bequemer, da man nicht seine Kraft für das Ankurbeln verschwenden muss</w:t>
-      </w:r>
-      <w:r>
-        <w:t>te</w:t>
-      </w:r>
-      <w:r>
-        <w:t>.</w:t>
-      </w:r>
-      <w:r>
-        <w:t xml:space="preserve"> </w:t>
-      </w:r>
-    </w:p>
-    <w:p>
-      <w:pPr>
-        <w:spacing w:line="360" w:lineRule="auto"/>
-      </w:pPr>
-      <w:r>
-        <w:rPr>
-          <w:noProof/>
-        </w:rPr>
+    </w:p>
+    <w:p>
+      <w:pPr>
+        <w:spacing w:line="360" w:lineRule="auto"/>
+      </w:pPr>
+      <w:r>
         <w:lastRenderedPageBreak/>
         <mc:AlternateContent>
           <mc:Choice Requires="wps">
@@ -3708,9 +3349,6 @@
         <w:t xml:space="preserve">Gegen Ende der 1900er-Jahren </w:t>
       </w:r>
       <w:r>
-        <w:rPr>
-          <w:noProof/>
-        </w:rPr>
         <w:drawing>
           <wp:anchor distT="0" distB="0" distL="114300" distR="114300" simplePos="0" relativeHeight="251664384" behindDoc="0" locked="0" layoutInCell="1" allowOverlap="1" wp14:anchorId="78AB1FF6" wp14:editId="20F07BD3">
             <wp:simplePos x="0" y="0"/>
@@ -3792,9 +3430,6 @@
         <w:spacing w:line="360" w:lineRule="auto"/>
       </w:pPr>
       <w:r>
-        <w:rPr>
-          <w:noProof/>
-        </w:rPr>
         <mc:AlternateContent>
           <mc:Choice Requires="wps">
             <w:drawing>
@@ -3918,9 +3553,6 @@
         </mc:AlternateContent>
       </w:r>
       <w:r>
-        <w:rPr>
-          <w:noProof/>
-        </w:rPr>
         <w:drawing>
           <wp:anchor distT="0" distB="0" distL="114300" distR="114300" simplePos="0" relativeHeight="251667456" behindDoc="0" locked="0" layoutInCell="1" allowOverlap="1" wp14:anchorId="2A326F51" wp14:editId="1E375D4C">
             <wp:simplePos x="914400" y="3905250"/>
@@ -4012,9 +3644,6 @@
         <w:spacing w:line="360" w:lineRule="auto"/>
       </w:pPr>
       <w:r>
-        <w:rPr>
-          <w:noProof/>
-        </w:rPr>
         <w:drawing>
           <wp:anchor distT="0" distB="0" distL="114300" distR="114300" simplePos="0" relativeHeight="251670528" behindDoc="0" locked="0" layoutInCell="1" allowOverlap="1" wp14:anchorId="19915091" wp14:editId="34A9C384">
             <wp:simplePos x="0" y="0"/>
@@ -4096,9 +3725,6 @@
         </w:rPr>
       </w:pPr>
       <w:r>
-        <w:rPr>
-          <w:noProof/>
-        </w:rPr>
         <mc:AlternateContent>
           <mc:Choice Requires="wps">
             <w:drawing>
@@ -4271,24 +3897,220 @@
         <w:spacing w:line="360" w:lineRule="auto"/>
       </w:pPr>
       <w:r>
-        <w:t>Für den Vergleich habe ich ein Online-Werkzeug verwendet, welches von der TCS veröffentlicht wurde. Dieses Werkzeug können Sie bei den Quellenangaben unter «Hilfsmittel» finden.</w:t>
-      </w:r>
-    </w:p>
-    <w:p>
-      <w:pPr>
-        <w:spacing w:line="360" w:lineRule="auto"/>
+        <w:t>Für den Vergleich habe ich ein Online-Werkzeug verwendet, welches von der TCS veröffentlicht wurde.</w:t>
+      </w:r>
+      <w:r>
+        <w:t xml:space="preserve"> Alle Werte</w:t>
+      </w:r>
+      <w:r>
+        <w:t xml:space="preserve"> in diesem Werkzeug</w:t>
+      </w:r>
+      <w:r>
+        <w:t xml:space="preserve"> werden in CO</w:t>
+      </w:r>
+      <w:r>
+        <w:rPr>
+          <w:vertAlign w:val="subscript"/>
+        </w:rPr>
+        <w:t>2eq</w:t>
+      </w:r>
+      <w:r>
+        <w:rPr>
+          <w:vertAlign w:val="subscript"/>
+        </w:rPr>
+        <w:t xml:space="preserve"> </w:t>
+      </w:r>
+      <w:r>
+        <w:t>berechnet</w:t>
+      </w:r>
+      <w:r>
+        <w:t xml:space="preserve">, welches die Treibhausgase bezeichnet. </w:t>
+      </w:r>
+      <w:r>
+        <w:t>Dieses Werkzeug können Sie bei den Quellenangaben unter «Hilfsmittel» finden.</w:t>
+      </w:r>
+      <w:r>
+        <w:t xml:space="preserve"> </w:t>
+      </w:r>
+      <w:r>
+        <w:t>Mit diesem Werkzeug habe ich folgende Fahrzeuge verglichen:</w:t>
+      </w:r>
+    </w:p>
+    <w:p>
+      <w:pPr>
+        <w:spacing w:line="360" w:lineRule="auto"/>
+      </w:pPr>
+      <w:r>
         <w:rPr>
           <w:b/>
           <w:bCs/>
         </w:rPr>
+        <w:t xml:space="preserve">Kategorie </w:t>
+      </w:r>
+      <w:r>
+        <w:t>Kleinwagen:</w:t>
+      </w:r>
+    </w:p>
+    <w:p>
+      <w:pPr>
+        <w:pStyle w:val="ListParagraph"/>
+        <w:numPr>
+          <w:ilvl w:val="0"/>
+          <w:numId w:val="3"/>
+        </w:numPr>
+        <w:spacing w:line="360" w:lineRule="auto"/>
+      </w:pPr>
+      <w:r>
+        <w:t>Verbrennungsfahrzeug</w:t>
+      </w:r>
+      <w:r>
+        <w:t>: Volkswagen Up 1.0 MPI move up!</w:t>
+      </w:r>
+    </w:p>
+    <w:p>
+      <w:pPr>
+        <w:pStyle w:val="ListParagraph"/>
+        <w:numPr>
+          <w:ilvl w:val="0"/>
+          <w:numId w:val="3"/>
+        </w:numPr>
+        <w:spacing w:line="360" w:lineRule="auto"/>
+      </w:pPr>
+      <w:r>
+        <w:t>Hybridfahrzeug: Toyota Yaris 1.5 Hybrid Comfort e-Multidrive</w:t>
+      </w:r>
+    </w:p>
+    <w:p>
+      <w:pPr>
+        <w:pStyle w:val="ListParagraph"/>
+        <w:numPr>
+          <w:ilvl w:val="0"/>
+          <w:numId w:val="3"/>
+        </w:numPr>
+        <w:spacing w:line="360" w:lineRule="auto"/>
+      </w:pPr>
+      <w:r>
+        <w:t>Elektrofahrzeug: Opel Corsa-e e-Edition</w:t>
+      </w:r>
+    </w:p>
+    <w:p>
+      <w:pPr>
+        <w:spacing w:line="360" w:lineRule="auto"/>
       </w:pPr>
       <w:r>
         <w:rPr>
           <w:b/>
           <w:bCs/>
-          <w:highlight w:val="red"/>
-        </w:rPr>
-        <w:t>WELCHE FAHRZEUGE WURDEN VERGLICHEN?</w:t>
+        </w:rPr>
+        <w:t xml:space="preserve">Kategorie </w:t>
+      </w:r>
+      <w:r>
+        <w:t>Limousine:</w:t>
+      </w:r>
+    </w:p>
+    <w:p>
+      <w:pPr>
+        <w:pStyle w:val="ListParagraph"/>
+        <w:numPr>
+          <w:ilvl w:val="0"/>
+          <w:numId w:val="4"/>
+        </w:numPr>
+        <w:spacing w:line="360" w:lineRule="auto"/>
+      </w:pPr>
+      <w:r>
+        <w:t>Verbrennungsfahrzeug: Alfa Romeo Giulia Veloce 2.0 Q4 280 AT8</w:t>
+      </w:r>
+    </w:p>
+    <w:p>
+      <w:pPr>
+        <w:pStyle w:val="ListParagraph"/>
+        <w:numPr>
+          <w:ilvl w:val="0"/>
+          <w:numId w:val="4"/>
+        </w:numPr>
+        <w:spacing w:line="360" w:lineRule="auto"/>
+      </w:pPr>
+      <w:r>
+        <w:t>Hybridfahrzeug: Lexus LS 500h AWD impression</w:t>
+      </w:r>
+    </w:p>
+    <w:p>
+      <w:pPr>
+        <w:pStyle w:val="ListParagraph"/>
+        <w:numPr>
+          <w:ilvl w:val="0"/>
+          <w:numId w:val="4"/>
+        </w:numPr>
+        <w:spacing w:line="360" w:lineRule="auto"/>
+      </w:pPr>
+      <w:r>
+        <w:t>Elektrofahrzeug</w:t>
+      </w:r>
+      <w:r>
+        <w:t>: Tesla Model S Long Range</w:t>
+      </w:r>
+    </w:p>
+    <w:p>
+      <w:pPr>
+        <w:spacing w:line="360" w:lineRule="auto"/>
+      </w:pPr>
+      <w:r>
+        <w:rPr>
+          <w:b/>
+          <w:bCs/>
+        </w:rPr>
+        <w:t xml:space="preserve">Kategorie </w:t>
+      </w:r>
+      <w:r>
+        <w:t>SUV:</w:t>
+      </w:r>
+    </w:p>
+    <w:p>
+      <w:pPr>
+        <w:pStyle w:val="ListParagraph"/>
+        <w:numPr>
+          <w:ilvl w:val="0"/>
+          <w:numId w:val="5"/>
+        </w:numPr>
+        <w:spacing w:line="360" w:lineRule="auto"/>
+      </w:pPr>
+      <w:r>
+        <w:t>Verbrennungsfahrzeug: Land Rover RR Velar P300</w:t>
+      </w:r>
+    </w:p>
+    <w:p>
+      <w:pPr>
+        <w:pStyle w:val="ListParagraph"/>
+        <w:numPr>
+          <w:ilvl w:val="0"/>
+          <w:numId w:val="5"/>
+        </w:numPr>
+        <w:spacing w:line="360" w:lineRule="auto"/>
+      </w:pPr>
+      <w:r>
+        <w:t>Hybridfahrzeug</w:t>
+      </w:r>
+      <w:r>
+        <w:t>: Ford Explorer 3.0 EcoBoost Plug-in Hybrid ST-line</w:t>
+      </w:r>
+    </w:p>
+    <w:p>
+      <w:pPr>
+        <w:pStyle w:val="ListParagraph"/>
+        <w:numPr>
+          <w:ilvl w:val="0"/>
+          <w:numId w:val="5"/>
+        </w:numPr>
+        <w:spacing w:line="360" w:lineRule="auto"/>
+        <w:rPr>
+          <w:lang w:val="en-US"/>
+        </w:rPr>
+      </w:pPr>
+      <w:r>
+        <w:rPr>
+          <w:lang w:val="en-US"/>
+        </w:rPr>
+        <w:t>Elektrofahrzeug: Tesla Model X Long Range</w:t>
       </w:r>
     </w:p>
     <w:p>
@@ -4320,23 +4142,53 @@
         <w:t>2</w:t>
       </w:r>
       <w:r>
-        <w:t xml:space="preserve"> Ausstoss bei der Herstellung zu berechne wird auf folgendes geachtet: Die Herstellung von der Karosserie und dem Antriebsstrangs und die Herstellung des Energiespeichers.</w:t>
-      </w:r>
-    </w:p>
-    <w:p>
-      <w:pPr>
-        <w:spacing w:line="360" w:lineRule="auto"/>
-      </w:pPr>
-      <w:r>
-        <w:t>Verbrennungsmotor: Ein Verbrennungsmotor hat im Durchschnitt den Geringsten Anteil an CO</w:t>
-      </w:r>
-      <w:r>
         <w:rPr>
           <w:vertAlign w:val="subscript"/>
         </w:rPr>
+        <w:t>eq</w:t>
+      </w:r>
+      <w:r>
+        <w:rPr>
+          <w:vertAlign w:val="subscript"/>
+        </w:rPr>
+        <w:t xml:space="preserve"> </w:t>
+      </w:r>
+      <w:r>
+        <w:t>Ausstoss bei der Herstellung zu berechne wird auf folgendes geachtet: Die Herstellung von der Karosserie und dem Antriebsstrangs und die Herstellung des Energiespeichers.</w:t>
+      </w:r>
+    </w:p>
+    <w:p>
+      <w:pPr>
+        <w:spacing w:line="360" w:lineRule="auto"/>
+      </w:pPr>
+      <w:r>
+        <w:t>Verbrennungsfahrzeug</w:t>
+      </w:r>
+      <w:r>
+        <w:t xml:space="preserve">: Ein </w:t>
+      </w:r>
+      <w:r>
+        <w:t>Verbrennungsfahrzeug</w:t>
+      </w:r>
+      <w:r>
+        <w:t xml:space="preserve"> </w:t>
+      </w:r>
+      <w:r>
+        <w:t>hat im Durchschnitt den Geringsten Anteil an CO</w:t>
+      </w:r>
+      <w:r>
+        <w:rPr>
+          <w:vertAlign w:val="subscript"/>
+        </w:rPr>
         <w:t>2</w:t>
       </w:r>
       <w:r>
+        <w:rPr>
+          <w:vertAlign w:val="subscript"/>
+        </w:rPr>
+        <w:t>eq</w:t>
+      </w:r>
+      <w:r>
         <w:t xml:space="preserve"> Ausstoss.</w:t>
       </w:r>
     </w:p>
@@ -4345,16 +4197,11 @@
         <w:spacing w:line="360" w:lineRule="auto"/>
       </w:pPr>
       <w:r>
-        <w:t>Hybrid(-Plug-</w:t>
-      </w:r>
-      <w:proofErr w:type="gramStart"/>
-      <w:r>
-        <w:t>In)</w:t>
+        <w:t>Hybrid(-Plug-In)</w:t>
       </w:r>
       <w:r>
         <w:t>-</w:t>
       </w:r>
-      <w:proofErr w:type="gramEnd"/>
       <w:r>
         <w:t>fahrzeug</w:t>
       </w:r>
@@ -4370,25 +4217,26 @@
         <w:spacing w:line="360" w:lineRule="auto"/>
       </w:pPr>
       <w:r>
-        <w:t>Elektro</w:t>
-      </w:r>
-      <w:r>
-        <w:t>motor</w:t>
+        <w:lastRenderedPageBreak/>
+        <w:t>Elektrofahrzeug</w:t>
       </w:r>
       <w:r>
         <w:t>:</w:t>
       </w:r>
       <w:r>
-        <w:t xml:space="preserve"> Der Elektromotor stösst den meisten CO</w:t>
-      </w:r>
-      <w:r>
-        <w:rPr>
-          <w:vertAlign w:val="subscript"/>
-        </w:rPr>
-        <w:t>2</w:t>
-      </w:r>
-      <w:r>
-        <w:t xml:space="preserve"> während der Produktion aus.</w:t>
+        <w:t xml:space="preserve"> </w:t>
+      </w:r>
+      <w:r>
+        <w:t xml:space="preserve">Bei der Herstellung eines </w:t>
+      </w:r>
+      <w:r>
+        <w:t>Elektrofahrzeug</w:t>
+      </w:r>
+      <w:r>
+        <w:t xml:space="preserve">s </w:t>
+      </w:r>
+      <w:r>
+        <w:t>entstehen die meisten Treibhausgase.</w:t>
       </w:r>
     </w:p>
     <w:p>
@@ -4419,10 +4267,19 @@
         <w:spacing w:line="360" w:lineRule="auto"/>
       </w:pPr>
       <w:r>
-        <w:t xml:space="preserve">Verbrennungsmotor: </w:t>
-      </w:r>
-      <w:r>
-        <w:t>Verbrennungsmotoren stossen am meisten CO</w:t>
+        <w:t>Verbrennungsfahrzeug</w:t>
+      </w:r>
+      <w:r>
+        <w:t xml:space="preserve">: </w:t>
+      </w:r>
+      <w:r>
+        <w:t>Verbrennungsfahrzeug</w:t>
+      </w:r>
+      <w:r>
+        <w:t xml:space="preserve">e </w:t>
+      </w:r>
+      <w:r>
+        <w:t>stossen am meisten CO</w:t>
       </w:r>
       <w:r>
         <w:rPr>
@@ -4431,6 +4288,12 @@
         <w:t>2</w:t>
       </w:r>
       <w:r>
+        <w:rPr>
+          <w:vertAlign w:val="subscript"/>
+        </w:rPr>
+        <w:t>eq</w:t>
+      </w:r>
+      <w:r>
         <w:t xml:space="preserve"> aus, weil ihr Treibstoff verbrannt wird.</w:t>
       </w:r>
     </w:p>
@@ -4439,16 +4302,11 @@
         <w:spacing w:line="360" w:lineRule="auto"/>
       </w:pPr>
       <w:r>
-        <w:t>Hybrid(-Plug-</w:t>
-      </w:r>
-      <w:proofErr w:type="gramStart"/>
-      <w:r>
-        <w:t>In)</w:t>
+        <w:t>Hybrid(-Plug-In)</w:t>
       </w:r>
       <w:r>
         <w:t>-</w:t>
       </w:r>
-      <w:proofErr w:type="gramEnd"/>
       <w:r>
         <w:t xml:space="preserve">fahrzeug: </w:t>
       </w:r>
@@ -4461,10 +4319,22 @@
         <w:spacing w:line="360" w:lineRule="auto"/>
       </w:pPr>
       <w:r>
-        <w:t>Elektromotor:</w:t>
-      </w:r>
-      <w:r>
-        <w:t xml:space="preserve"> Elektromotoren verursachen am wenigsten </w:t>
+        <w:t>Elektrofahrzeug</w:t>
+      </w:r>
+      <w:r>
+        <w:t>:</w:t>
+      </w:r>
+      <w:r>
+        <w:t xml:space="preserve"> </w:t>
+      </w:r>
+      <w:r>
+        <w:t>Elektrofahrzeug</w:t>
+      </w:r>
+      <w:r>
+        <w:t xml:space="preserve">e </w:t>
+      </w:r>
+      <w:r>
+        <w:t xml:space="preserve">verursachen am wenigsten </w:t>
       </w:r>
       <w:r>
         <w:t>CO</w:t>
@@ -4473,7 +4343,19 @@
         <w:rPr>
           <w:vertAlign w:val="subscript"/>
         </w:rPr>
-        <w:t>2,</w:t>
+        <w:t>2</w:t>
+      </w:r>
+      <w:r>
+        <w:rPr>
+          <w:vertAlign w:val="subscript"/>
+        </w:rPr>
+        <w:t>eq</w:t>
+      </w:r>
+      <w:r>
+        <w:rPr>
+          <w:vertAlign w:val="subscript"/>
+        </w:rPr>
+        <w:t>,</w:t>
       </w:r>
       <w:r>
         <w:t xml:space="preserve"> weil ihr </w:t>
@@ -4482,10 +4364,22 @@
         <w:t>T</w:t>
       </w:r>
       <w:r>
-        <w:t xml:space="preserve">reibstoff nicht verbrannt wird. Dennoch benutzen </w:t>
-      </w:r>
-      <w:r>
-        <w:t>sie die gewöhnlichen Strassen, welche auch repariert werden müssen.</w:t>
+        <w:t>reibstoff nicht verbrannt</w:t>
+      </w:r>
+      <w:r>
+        <w:t xml:space="preserve"> wird und somit keine Treibhausgase zustande kommen</w:t>
+      </w:r>
+      <w:r>
+        <w:t xml:space="preserve">. Dennoch benutzen </w:t>
+      </w:r>
+      <w:r>
+        <w:t>sie die gewöhnlichen Strassen, welche auch repariert werden müssen</w:t>
+      </w:r>
+      <w:r>
+        <w:t xml:space="preserve"> und dabei Treibhausgase entstehen</w:t>
+      </w:r>
+      <w:r>
+        <w:t>.</w:t>
       </w:r>
     </w:p>
     <w:p>
@@ -4495,7 +4389,6 @@
       </w:pPr>
       <w:bookmarkStart w:id="9" w:name="_Toc88655982"/>
       <w:r>
-        <w:lastRenderedPageBreak/>
         <w:t>2.2.3</w:t>
       </w:r>
       <w:r>
@@ -4509,31 +4402,41 @@
         <w:spacing w:line="360" w:lineRule="auto"/>
       </w:pPr>
       <w:r>
-        <w:t xml:space="preserve">Verbrennungsmotor: </w:t>
-      </w:r>
-    </w:p>
-    <w:p>
-      <w:pPr>
-        <w:spacing w:line="360" w:lineRule="auto"/>
-      </w:pPr>
-      <w:r>
-        <w:t>Hybrid(-Plug-</w:t>
-      </w:r>
-      <w:proofErr w:type="gramStart"/>
-      <w:r>
-        <w:t>In)-</w:t>
-      </w:r>
-      <w:proofErr w:type="gramEnd"/>
-      <w:r>
-        <w:t>fahrzeug:</w:t>
-      </w:r>
-    </w:p>
-    <w:p>
-      <w:pPr>
-        <w:spacing w:line="360" w:lineRule="auto"/>
-      </w:pPr>
-      <w:r>
-        <w:t>Elektromotor:</w:t>
+        <w:t>Verbrennungs</w:t>
+      </w:r>
+      <w:r>
+        <w:t>fahrzeug</w:t>
+      </w:r>
+      <w:r>
+        <w:t xml:space="preserve">: </w:t>
+      </w:r>
+      <w:r>
+        <w:t>Bei der Entsorgung eines Verbrennungsfahrzeuges</w:t>
+      </w:r>
+      <w:r>
+        <w:t xml:space="preserve"> entstehen keine</w:t>
+      </w:r>
+    </w:p>
+    <w:p>
+      <w:pPr>
+        <w:spacing w:line="360" w:lineRule="auto"/>
+      </w:pPr>
+      <w:r>
+        <w:t>Hybrid(-Plug-In)-fahrzeug:</w:t>
+      </w:r>
+    </w:p>
+    <w:p>
+      <w:pPr>
+        <w:spacing w:line="360" w:lineRule="auto"/>
+      </w:pPr>
+      <w:r>
+        <w:t>Elektro</w:t>
+      </w:r>
+      <w:r>
+        <w:t>fahrzeug</w:t>
+      </w:r>
+      <w:r>
+        <w:t>:</w:t>
       </w:r>
     </w:p>
     <w:p>
@@ -5299,38 +5202,24 @@
         <w:spacing w:line="360" w:lineRule="auto"/>
         <w:rPr>
           <w:rFonts w:ascii="Arial" w:hAnsi="Arial" w:cs="Arial"/>
-          <w:lang w:val="en-US"/>
         </w:rPr>
       </w:pPr>
       <w:bookmarkStart w:id="22" w:name="_Toc88655995"/>
       <w:r>
         <w:rPr>
           <w:rFonts w:ascii="Arial" w:hAnsi="Arial" w:cs="Arial"/>
-          <w:lang w:val="en-US"/>
         </w:rPr>
         <w:t>6.2</w:t>
       </w:r>
       <w:r>
         <w:rPr>
           <w:rFonts w:ascii="Arial" w:hAnsi="Arial" w:cs="Arial"/>
-          <w:lang w:val="en-US"/>
         </w:rPr>
         <w:tab/>
-      </w:r>
-      <w:proofErr w:type="spellStart"/>
-      <w:r>
-        <w:rPr>
-          <w:rFonts w:ascii="Arial" w:hAnsi="Arial" w:cs="Arial"/>
-          <w:lang w:val="en-US"/>
-        </w:rPr>
         <w:t>Textquellen</w:t>
       </w:r>
       <w:bookmarkEnd w:id="22"/>
-      <w:proofErr w:type="spellEnd"/>
-      <w:r>
-        <w:rPr>
-          <w:lang w:val="en-US"/>
-        </w:rPr>
+      <w:r>
         <w:t xml:space="preserve"> </w:t>
       </w:r>
     </w:p>
@@ -5342,43 +5231,11 @@
         </w:rPr>
       </w:pPr>
       <w:hyperlink r:id="rId22" w:history="1">
-        <w:proofErr w:type="spellStart"/>
-        <w:r>
-          <w:rPr>
-            <w:rStyle w:val="Hyperlink"/>
-            <w:lang w:val="en-US"/>
-          </w:rPr>
-          <w:t>Glinicke</w:t>
-        </w:r>
-        <w:proofErr w:type="spellEnd"/>
-        <w:r>
-          <w:rPr>
-            <w:rStyle w:val="Hyperlink"/>
-            <w:lang w:val="en-US"/>
-          </w:rPr>
-          <w:t xml:space="preserve"> </w:t>
-        </w:r>
-        <w:proofErr w:type="spellStart"/>
-        <w:r>
-          <w:rPr>
-            <w:rStyle w:val="Hyperlink"/>
-            <w:lang w:val="en-US"/>
-          </w:rPr>
-          <w:t>Automobil</w:t>
-        </w:r>
-        <w:proofErr w:type="spellEnd"/>
-        <w:r>
-          <w:rPr>
-            <w:rStyle w:val="Hyperlink"/>
-            <w:lang w:val="en-US"/>
-          </w:rPr>
-          <w:t xml:space="preserve"> Holding GmbH &amp; Co. </w:t>
-        </w:r>
         <w:r>
           <w:rPr>
             <w:rStyle w:val="Hyperlink"/>
           </w:rPr>
-          <w:t>KG, Elektroauto Batterie – Funktion, Alternativen, Tipps &amp; Recycling</w:t>
+          <w:t>Glinicke Automobil Holding GmbH &amp; Co. KG, Elektroauto Batterie – Funktion, Alternativen, Tipps &amp; Recycling</w:t>
         </w:r>
       </w:hyperlink>
     </w:p>
@@ -5434,19 +5291,7 @@
           <w:rPr>
             <w:rStyle w:val="Hyperlink"/>
           </w:rPr>
-          <w:t>Johannes Bähr, Siemens Histor</w:t>
-        </w:r>
-        <w:r>
-          <w:rPr>
-            <w:rStyle w:val="Hyperlink"/>
-          </w:rPr>
-          <w:t>i</w:t>
-        </w:r>
-        <w:r>
-          <w:rPr>
-            <w:rStyle w:val="Hyperlink"/>
-          </w:rPr>
-          <w:t>cal Institute Berlin, 2016, Lebenswege Werner von Siemens</w:t>
+          <w:t>Johannes Bähr, Siemens Historical Institute Berlin, 2016, Lebenswege Werner von Siemens</w:t>
         </w:r>
       </w:hyperlink>
     </w:p>
@@ -5516,21 +5361,12 @@
       <w:pPr>
         <w:spacing w:line="360" w:lineRule="auto"/>
       </w:pPr>
-      <w:proofErr w:type="spellStart"/>
       <w:r>
         <w:rPr>
           <w:b/>
           <w:bCs/>
         </w:rPr>
-        <w:t>Wortliga</w:t>
-      </w:r>
-      <w:proofErr w:type="spellEnd"/>
-      <w:r>
-        <w:rPr>
-          <w:b/>
-          <w:bCs/>
-        </w:rPr>
-        <w:t xml:space="preserve"> </w:t>
+        <w:t xml:space="preserve">Wortliga </w:t>
       </w:r>
       <w:r>
         <w:rPr>
@@ -5907,18 +5743,8 @@
             <w:rFonts w:ascii="Arial" w:hAnsi="Arial" w:cs="Arial"/>
             <w:b/>
           </w:rPr>
-          <w:t xml:space="preserve">2020, Joachim Weimann, Elektroautos und das Klima: die grosse </w:t>
+          <w:t>2020, Joachim Weimann, Elektroautos und das Klima: die grosse Verwierrung</w:t>
         </w:r>
-        <w:proofErr w:type="spellStart"/>
-        <w:r>
-          <w:rPr>
-            <w:rStyle w:val="Hyperlink"/>
-            <w:rFonts w:ascii="Arial" w:hAnsi="Arial" w:cs="Arial"/>
-            <w:b/>
-          </w:rPr>
-          <w:t>Verwierrung</w:t>
-        </w:r>
-        <w:proofErr w:type="spellEnd"/>
       </w:hyperlink>
     </w:p>
     <w:p>
@@ -5939,23 +5765,7 @@
           <w:rFonts w:ascii="Arial" w:hAnsi="Arial" w:cs="Arial"/>
           <w:b/>
         </w:rPr>
-        <w:t xml:space="preserve">05.12.2020, André </w:t>
-      </w:r>
-      <w:proofErr w:type="spellStart"/>
-      <w:r>
-        <w:rPr>
-          <w:rFonts w:ascii="Arial" w:hAnsi="Arial" w:cs="Arial"/>
-          <w:b/>
-        </w:rPr>
-        <w:t>D.Thess</w:t>
-      </w:r>
-      <w:proofErr w:type="spellEnd"/>
-      <w:r>
-        <w:rPr>
-          <w:rFonts w:ascii="Arial" w:hAnsi="Arial" w:cs="Arial"/>
-          <w:b/>
-        </w:rPr>
-        <w:t>, Sieben Energiewendemärchen eine Vorlesungsreihe für Unzufriedene</w:t>
+        <w:t>05.12.2020, André D.Thess, Sieben Energiewendemärchen eine Vorlesungsreihe für Unzufriedene</w:t>
       </w:r>
     </w:p>
     <w:p>
@@ -6283,11 +6093,6 @@
       </w:r>
       <w:r>
         <w:br/>
-      </w:r>
-      <w:r>
-        <w:rPr>
-          <w:lang w:val="de-DE"/>
-        </w:rPr>
         <w:t>Datum / Unterschrift Lehrperson:  ……………………………………………………………………………….</w:t>
       </w:r>
     </w:p>
@@ -6969,13 +6774,11 @@
         <w:spacing w:before="120" w:line="360" w:lineRule="auto"/>
         <w:rPr>
           <w:rFonts w:ascii="Arial" w:hAnsi="Arial" w:cs="Arial"/>
-          <w:lang w:val="de-DE"/>
-        </w:rPr>
-      </w:pPr>
-      <w:r>
-        <w:rPr>
-          <w:rFonts w:ascii="Arial" w:hAnsi="Arial" w:cs="Arial"/>
-          <w:lang w:val="de-DE"/>
+        </w:rPr>
+      </w:pPr>
+      <w:r>
+        <w:rPr>
+          <w:rFonts w:ascii="Arial" w:hAnsi="Arial" w:cs="Arial"/>
         </w:rPr>
         <w:t xml:space="preserve">Hiermit erkläre ich, </w:t>
       </w:r>
@@ -6984,7 +6787,6 @@
           <w:rFonts w:ascii="Arial" w:hAnsi="Arial" w:cs="Arial"/>
           <w:b/>
           <w:bCs/>
-          <w:lang w:val="de-DE"/>
         </w:rPr>
         <w:t>Bleron Redjepi</w:t>
       </w:r>
@@ -6993,14 +6795,12 @@
           <w:rFonts w:ascii="Arial" w:hAnsi="Arial" w:cs="Arial"/>
           <w:b/>
           <w:bCs/>
-          <w:lang w:val="de-DE"/>
         </w:rPr>
         <w:t xml:space="preserve"> </w:t>
       </w:r>
       <w:r>
         <w:rPr>
           <w:rFonts w:ascii="Arial" w:hAnsi="Arial" w:cs="Arial"/>
-          <w:lang w:val="de-DE"/>
         </w:rPr>
         <w:t xml:space="preserve">die vorliegende Vertiefungsarbeit zum Thema </w:t>
       </w:r>
@@ -7009,28 +6809,24 @@
           <w:rFonts w:ascii="Arial" w:hAnsi="Arial" w:cs="Arial"/>
           <w:b/>
           <w:bCs/>
-          <w:lang w:val="de-DE"/>
         </w:rPr>
         <w:t>Elektroautos und die Klimafreundlichkeit</w:t>
       </w:r>
       <w:r>
         <w:rPr>
           <w:rFonts w:ascii="Arial" w:hAnsi="Arial" w:cs="Arial"/>
-          <w:lang w:val="de-DE"/>
         </w:rPr>
         <w:t xml:space="preserve"> unter Benutzung der angegebenen Quellen selbständig verfasst zu haben</w:t>
       </w:r>
       <w:r>
         <w:rPr>
           <w:rFonts w:ascii="Arial" w:hAnsi="Arial" w:cs="Arial"/>
-          <w:lang w:val="de-DE"/>
         </w:rPr>
         <w:t>. Personen, die mir die Arbeit korrigiert oder mich sonst wie unterstützt haben, sind mit vollem Namen im Protokoll erwähnt</w:t>
       </w:r>
       <w:r>
         <w:rPr>
           <w:rFonts w:ascii="Arial" w:hAnsi="Arial" w:cs="Arial"/>
-          <w:lang w:val="de-DE"/>
         </w:rPr>
         <w:t>:</w:t>
       </w:r>
@@ -7045,7 +6841,6 @@
         <w:spacing w:before="120" w:line="360" w:lineRule="auto"/>
         <w:rPr>
           <w:rFonts w:ascii="Arial" w:hAnsi="Arial" w:cs="Arial"/>
-          <w:lang w:val="de-DE"/>
         </w:rPr>
       </w:pPr>
     </w:p>
@@ -7059,13 +6854,11 @@
         <w:spacing w:before="120" w:line="360" w:lineRule="auto"/>
         <w:rPr>
           <w:rFonts w:ascii="Arial" w:hAnsi="Arial" w:cs="Arial"/>
-          <w:lang w:val="de-DE"/>
-        </w:rPr>
-      </w:pPr>
-      <w:r>
-        <w:rPr>
-          <w:rFonts w:ascii="Arial" w:hAnsi="Arial" w:cs="Arial"/>
-          <w:lang w:val="de-DE"/>
+        </w:rPr>
+      </w:pPr>
+      <w:r>
+        <w:rPr>
+          <w:rFonts w:ascii="Arial" w:hAnsi="Arial" w:cs="Arial"/>
         </w:rPr>
         <w:t>Ort, Datum, Unterschrift Lernende(r)</w:t>
       </w:r>
@@ -7080,13 +6873,11 @@
         <w:spacing w:before="120" w:line="360" w:lineRule="auto"/>
         <w:rPr>
           <w:rFonts w:ascii="Arial" w:hAnsi="Arial" w:cs="Arial"/>
-          <w:lang w:val="de-DE"/>
-        </w:rPr>
-      </w:pPr>
-      <w:r>
-        <w:rPr>
-          <w:rFonts w:ascii="Arial" w:hAnsi="Arial" w:cs="Arial"/>
-          <w:lang w:val="de-DE"/>
+        </w:rPr>
+      </w:pPr>
+      <w:r>
+        <w:rPr>
+          <w:rFonts w:ascii="Arial" w:hAnsi="Arial" w:cs="Arial"/>
         </w:rPr>
         <w:t>..................................................................................................................................</w:t>
       </w:r>
@@ -7101,7 +6892,6 @@
         <w:spacing w:before="120" w:line="360" w:lineRule="auto"/>
         <w:rPr>
           <w:rFonts w:ascii="Arial" w:hAnsi="Arial" w:cs="Arial"/>
-          <w:lang w:val="de-DE"/>
         </w:rPr>
       </w:pPr>
     </w:p>
@@ -7115,13 +6905,11 @@
         <w:spacing w:before="120" w:line="360" w:lineRule="auto"/>
         <w:rPr>
           <w:rFonts w:ascii="Arial" w:hAnsi="Arial" w:cs="Arial"/>
-          <w:lang w:val="de-DE"/>
-        </w:rPr>
-      </w:pPr>
-      <w:r>
-        <w:rPr>
-          <w:rFonts w:ascii="Arial" w:hAnsi="Arial" w:cs="Arial"/>
-          <w:lang w:val="de-DE"/>
+        </w:rPr>
+      </w:pPr>
+      <w:r>
+        <w:rPr>
+          <w:rFonts w:ascii="Arial" w:hAnsi="Arial" w:cs="Arial"/>
         </w:rPr>
         <w:t>Ort, Datum, Unterschrift Lehrbetrieb mit Stempel</w:t>
       </w:r>
@@ -7136,13 +6924,11 @@
         <w:spacing w:before="120" w:line="360" w:lineRule="auto"/>
         <w:rPr>
           <w:rFonts w:ascii="Arial" w:hAnsi="Arial" w:cs="Arial"/>
-          <w:lang w:val="de-DE"/>
-        </w:rPr>
-      </w:pPr>
-      <w:r>
-        <w:rPr>
-          <w:rFonts w:ascii="Arial" w:hAnsi="Arial" w:cs="Arial"/>
-          <w:lang w:val="de-DE"/>
+        </w:rPr>
+      </w:pPr>
+      <w:r>
+        <w:rPr>
+          <w:rFonts w:ascii="Arial" w:hAnsi="Arial" w:cs="Arial"/>
         </w:rPr>
         <w:t xml:space="preserve"> ..................................................................................................................................</w:t>
       </w:r>
@@ -7418,6 +7204,119 @@
     </w:lvl>
   </w:abstractNum>
   <w:abstractNum w:abstractNumId="1" w15:restartNumberingAfterBreak="0">
+    <w:nsid w:val="17391E98"/>
+    <w:multiLevelType w:val="hybridMultilevel"/>
+    <w:tmpl w:val="BA82914E"/>
+    <w:lvl w:ilvl="0" w:tplc="08070001">
+      <w:start w:val="1"/>
+      <w:numFmt w:val="bullet"/>
+      <w:lvlText w:val=""/>
+      <w:lvlJc w:val="left"/>
+      <w:pPr>
+        <w:ind w:left="720" w:hanging="360"/>
+      </w:pPr>
+      <w:rPr>
+        <w:rFonts w:ascii="Symbol" w:hAnsi="Symbol" w:hint="default"/>
+      </w:rPr>
+    </w:lvl>
+    <w:lvl w:ilvl="1" w:tplc="08070003" w:tentative="1">
+      <w:start w:val="1"/>
+      <w:numFmt w:val="bullet"/>
+      <w:lvlText w:val="o"/>
+      <w:lvlJc w:val="left"/>
+      <w:pPr>
+        <w:ind w:left="1440" w:hanging="360"/>
+      </w:pPr>
+      <w:rPr>
+        <w:rFonts w:ascii="Courier New" w:hAnsi="Courier New" w:cs="Courier New" w:hint="default"/>
+      </w:rPr>
+    </w:lvl>
+    <w:lvl w:ilvl="2" w:tplc="08070005" w:tentative="1">
+      <w:start w:val="1"/>
+      <w:numFmt w:val="bullet"/>
+      <w:lvlText w:val=""/>
+      <w:lvlJc w:val="left"/>
+      <w:pPr>
+        <w:ind w:left="2160" w:hanging="360"/>
+      </w:pPr>
+      <w:rPr>
+        <w:rFonts w:ascii="Wingdings" w:hAnsi="Wingdings" w:hint="default"/>
+      </w:rPr>
+    </w:lvl>
+    <w:lvl w:ilvl="3" w:tplc="08070001" w:tentative="1">
+      <w:start w:val="1"/>
+      <w:numFmt w:val="bullet"/>
+      <w:lvlText w:val=""/>
+      <w:lvlJc w:val="left"/>
+      <w:pPr>
+        <w:ind w:left="2880" w:hanging="360"/>
+      </w:pPr>
+      <w:rPr>
+        <w:rFonts w:ascii="Symbol" w:hAnsi="Symbol" w:hint="default"/>
+      </w:rPr>
+    </w:lvl>
+    <w:lvl w:ilvl="4" w:tplc="08070003" w:tentative="1">
+      <w:start w:val="1"/>
+      <w:numFmt w:val="bullet"/>
+      <w:lvlText w:val="o"/>
+      <w:lvlJc w:val="left"/>
+      <w:pPr>
+        <w:ind w:left="3600" w:hanging="360"/>
+      </w:pPr>
+      <w:rPr>
+        <w:rFonts w:ascii="Courier New" w:hAnsi="Courier New" w:cs="Courier New" w:hint="default"/>
+      </w:rPr>
+    </w:lvl>
+    <w:lvl w:ilvl="5" w:tplc="08070005" w:tentative="1">
+      <w:start w:val="1"/>
+      <w:numFmt w:val="bullet"/>
+      <w:lvlText w:val=""/>
+      <w:lvlJc w:val="left"/>
+      <w:pPr>
+        <w:ind w:left="4320" w:hanging="360"/>
+      </w:pPr>
+      <w:rPr>
+        <w:rFonts w:ascii="Wingdings" w:hAnsi="Wingdings" w:hint="default"/>
+      </w:rPr>
+    </w:lvl>
+    <w:lvl w:ilvl="6" w:tplc="08070001" w:tentative="1">
+      <w:start w:val="1"/>
+      <w:numFmt w:val="bullet"/>
+      <w:lvlText w:val=""/>
+      <w:lvlJc w:val="left"/>
+      <w:pPr>
+        <w:ind w:left="5040" w:hanging="360"/>
+      </w:pPr>
+      <w:rPr>
+        <w:rFonts w:ascii="Symbol" w:hAnsi="Symbol" w:hint="default"/>
+      </w:rPr>
+    </w:lvl>
+    <w:lvl w:ilvl="7" w:tplc="08070003" w:tentative="1">
+      <w:start w:val="1"/>
+      <w:numFmt w:val="bullet"/>
+      <w:lvlText w:val="o"/>
+      <w:lvlJc w:val="left"/>
+      <w:pPr>
+        <w:ind w:left="5760" w:hanging="360"/>
+      </w:pPr>
+      <w:rPr>
+        <w:rFonts w:ascii="Courier New" w:hAnsi="Courier New" w:cs="Courier New" w:hint="default"/>
+      </w:rPr>
+    </w:lvl>
+    <w:lvl w:ilvl="8" w:tplc="08070005" w:tentative="1">
+      <w:start w:val="1"/>
+      <w:numFmt w:val="bullet"/>
+      <w:lvlText w:val=""/>
+      <w:lvlJc w:val="left"/>
+      <w:pPr>
+        <w:ind w:left="6480" w:hanging="360"/>
+      </w:pPr>
+      <w:rPr>
+        <w:rFonts w:ascii="Wingdings" w:hAnsi="Wingdings" w:hint="default"/>
+      </w:rPr>
+    </w:lvl>
+  </w:abstractNum>
+  <w:abstractNum w:abstractNumId="2" w15:restartNumberingAfterBreak="0">
     <w:nsid w:val="25F30ACE"/>
     <w:multiLevelType w:val="hybridMultilevel"/>
     <w:tmpl w:val="540834B6"/>
@@ -7530,11 +7429,246 @@
       </w:rPr>
     </w:lvl>
   </w:abstractNum>
+  <w:abstractNum w:abstractNumId="3" w15:restartNumberingAfterBreak="0">
+    <w:nsid w:val="41FC1148"/>
+    <w:multiLevelType w:val="hybridMultilevel"/>
+    <w:tmpl w:val="69B01586"/>
+    <w:lvl w:ilvl="0" w:tplc="08070001">
+      <w:start w:val="1"/>
+      <w:numFmt w:val="bullet"/>
+      <w:lvlText w:val=""/>
+      <w:lvlJc w:val="left"/>
+      <w:pPr>
+        <w:ind w:left="720" w:hanging="360"/>
+      </w:pPr>
+      <w:rPr>
+        <w:rFonts w:ascii="Symbol" w:hAnsi="Symbol" w:hint="default"/>
+      </w:rPr>
+    </w:lvl>
+    <w:lvl w:ilvl="1" w:tplc="08070003" w:tentative="1">
+      <w:start w:val="1"/>
+      <w:numFmt w:val="bullet"/>
+      <w:lvlText w:val="o"/>
+      <w:lvlJc w:val="left"/>
+      <w:pPr>
+        <w:ind w:left="1440" w:hanging="360"/>
+      </w:pPr>
+      <w:rPr>
+        <w:rFonts w:ascii="Courier New" w:hAnsi="Courier New" w:cs="Courier New" w:hint="default"/>
+      </w:rPr>
+    </w:lvl>
+    <w:lvl w:ilvl="2" w:tplc="08070005" w:tentative="1">
+      <w:start w:val="1"/>
+      <w:numFmt w:val="bullet"/>
+      <w:lvlText w:val=""/>
+      <w:lvlJc w:val="left"/>
+      <w:pPr>
+        <w:ind w:left="2160" w:hanging="360"/>
+      </w:pPr>
+      <w:rPr>
+        <w:rFonts w:ascii="Wingdings" w:hAnsi="Wingdings" w:hint="default"/>
+      </w:rPr>
+    </w:lvl>
+    <w:lvl w:ilvl="3" w:tplc="08070001" w:tentative="1">
+      <w:start w:val="1"/>
+      <w:numFmt w:val="bullet"/>
+      <w:lvlText w:val=""/>
+      <w:lvlJc w:val="left"/>
+      <w:pPr>
+        <w:ind w:left="2880" w:hanging="360"/>
+      </w:pPr>
+      <w:rPr>
+        <w:rFonts w:ascii="Symbol" w:hAnsi="Symbol" w:hint="default"/>
+      </w:rPr>
+    </w:lvl>
+    <w:lvl w:ilvl="4" w:tplc="08070003" w:tentative="1">
+      <w:start w:val="1"/>
+      <w:numFmt w:val="bullet"/>
+      <w:lvlText w:val="o"/>
+      <w:lvlJc w:val="left"/>
+      <w:pPr>
+        <w:ind w:left="3600" w:hanging="360"/>
+      </w:pPr>
+      <w:rPr>
+        <w:rFonts w:ascii="Courier New" w:hAnsi="Courier New" w:cs="Courier New" w:hint="default"/>
+      </w:rPr>
+    </w:lvl>
+    <w:lvl w:ilvl="5" w:tplc="08070005" w:tentative="1">
+      <w:start w:val="1"/>
+      <w:numFmt w:val="bullet"/>
+      <w:lvlText w:val=""/>
+      <w:lvlJc w:val="left"/>
+      <w:pPr>
+        <w:ind w:left="4320" w:hanging="360"/>
+      </w:pPr>
+      <w:rPr>
+        <w:rFonts w:ascii="Wingdings" w:hAnsi="Wingdings" w:hint="default"/>
+      </w:rPr>
+    </w:lvl>
+    <w:lvl w:ilvl="6" w:tplc="08070001" w:tentative="1">
+      <w:start w:val="1"/>
+      <w:numFmt w:val="bullet"/>
+      <w:lvlText w:val=""/>
+      <w:lvlJc w:val="left"/>
+      <w:pPr>
+        <w:ind w:left="5040" w:hanging="360"/>
+      </w:pPr>
+      <w:rPr>
+        <w:rFonts w:ascii="Symbol" w:hAnsi="Symbol" w:hint="default"/>
+      </w:rPr>
+    </w:lvl>
+    <w:lvl w:ilvl="7" w:tplc="08070003" w:tentative="1">
+      <w:start w:val="1"/>
+      <w:numFmt w:val="bullet"/>
+      <w:lvlText w:val="o"/>
+      <w:lvlJc w:val="left"/>
+      <w:pPr>
+        <w:ind w:left="5760" w:hanging="360"/>
+      </w:pPr>
+      <w:rPr>
+        <w:rFonts w:ascii="Courier New" w:hAnsi="Courier New" w:cs="Courier New" w:hint="default"/>
+      </w:rPr>
+    </w:lvl>
+    <w:lvl w:ilvl="8" w:tplc="08070005" w:tentative="1">
+      <w:start w:val="1"/>
+      <w:numFmt w:val="bullet"/>
+      <w:lvlText w:val=""/>
+      <w:lvlJc w:val="left"/>
+      <w:pPr>
+        <w:ind w:left="6480" w:hanging="360"/>
+      </w:pPr>
+      <w:rPr>
+        <w:rFonts w:ascii="Wingdings" w:hAnsi="Wingdings" w:hint="default"/>
+      </w:rPr>
+    </w:lvl>
+  </w:abstractNum>
+  <w:abstractNum w:abstractNumId="4" w15:restartNumberingAfterBreak="0">
+    <w:nsid w:val="714B1FEB"/>
+    <w:multiLevelType w:val="hybridMultilevel"/>
+    <w:tmpl w:val="71065160"/>
+    <w:lvl w:ilvl="0" w:tplc="08070001">
+      <w:start w:val="1"/>
+      <w:numFmt w:val="bullet"/>
+      <w:lvlText w:val=""/>
+      <w:lvlJc w:val="left"/>
+      <w:pPr>
+        <w:ind w:left="720" w:hanging="360"/>
+      </w:pPr>
+      <w:rPr>
+        <w:rFonts w:ascii="Symbol" w:hAnsi="Symbol" w:hint="default"/>
+      </w:rPr>
+    </w:lvl>
+    <w:lvl w:ilvl="1" w:tplc="08070003" w:tentative="1">
+      <w:start w:val="1"/>
+      <w:numFmt w:val="bullet"/>
+      <w:lvlText w:val="o"/>
+      <w:lvlJc w:val="left"/>
+      <w:pPr>
+        <w:ind w:left="1440" w:hanging="360"/>
+      </w:pPr>
+      <w:rPr>
+        <w:rFonts w:ascii="Courier New" w:hAnsi="Courier New" w:cs="Courier New" w:hint="default"/>
+      </w:rPr>
+    </w:lvl>
+    <w:lvl w:ilvl="2" w:tplc="08070005" w:tentative="1">
+      <w:start w:val="1"/>
+      <w:numFmt w:val="bullet"/>
+      <w:lvlText w:val=""/>
+      <w:lvlJc w:val="left"/>
+      <w:pPr>
+        <w:ind w:left="2160" w:hanging="360"/>
+      </w:pPr>
+      <w:rPr>
+        <w:rFonts w:ascii="Wingdings" w:hAnsi="Wingdings" w:hint="default"/>
+      </w:rPr>
+    </w:lvl>
+    <w:lvl w:ilvl="3" w:tplc="08070001" w:tentative="1">
+      <w:start w:val="1"/>
+      <w:numFmt w:val="bullet"/>
+      <w:lvlText w:val=""/>
+      <w:lvlJc w:val="left"/>
+      <w:pPr>
+        <w:ind w:left="2880" w:hanging="360"/>
+      </w:pPr>
+      <w:rPr>
+        <w:rFonts w:ascii="Symbol" w:hAnsi="Symbol" w:hint="default"/>
+      </w:rPr>
+    </w:lvl>
+    <w:lvl w:ilvl="4" w:tplc="08070003" w:tentative="1">
+      <w:start w:val="1"/>
+      <w:numFmt w:val="bullet"/>
+      <w:lvlText w:val="o"/>
+      <w:lvlJc w:val="left"/>
+      <w:pPr>
+        <w:ind w:left="3600" w:hanging="360"/>
+      </w:pPr>
+      <w:rPr>
+        <w:rFonts w:ascii="Courier New" w:hAnsi="Courier New" w:cs="Courier New" w:hint="default"/>
+      </w:rPr>
+    </w:lvl>
+    <w:lvl w:ilvl="5" w:tplc="08070005" w:tentative="1">
+      <w:start w:val="1"/>
+      <w:numFmt w:val="bullet"/>
+      <w:lvlText w:val=""/>
+      <w:lvlJc w:val="left"/>
+      <w:pPr>
+        <w:ind w:left="4320" w:hanging="360"/>
+      </w:pPr>
+      <w:rPr>
+        <w:rFonts w:ascii="Wingdings" w:hAnsi="Wingdings" w:hint="default"/>
+      </w:rPr>
+    </w:lvl>
+    <w:lvl w:ilvl="6" w:tplc="08070001" w:tentative="1">
+      <w:start w:val="1"/>
+      <w:numFmt w:val="bullet"/>
+      <w:lvlText w:val=""/>
+      <w:lvlJc w:val="left"/>
+      <w:pPr>
+        <w:ind w:left="5040" w:hanging="360"/>
+      </w:pPr>
+      <w:rPr>
+        <w:rFonts w:ascii="Symbol" w:hAnsi="Symbol" w:hint="default"/>
+      </w:rPr>
+    </w:lvl>
+    <w:lvl w:ilvl="7" w:tplc="08070003" w:tentative="1">
+      <w:start w:val="1"/>
+      <w:numFmt w:val="bullet"/>
+      <w:lvlText w:val="o"/>
+      <w:lvlJc w:val="left"/>
+      <w:pPr>
+        <w:ind w:left="5760" w:hanging="360"/>
+      </w:pPr>
+      <w:rPr>
+        <w:rFonts w:ascii="Courier New" w:hAnsi="Courier New" w:cs="Courier New" w:hint="default"/>
+      </w:rPr>
+    </w:lvl>
+    <w:lvl w:ilvl="8" w:tplc="08070005" w:tentative="1">
+      <w:start w:val="1"/>
+      <w:numFmt w:val="bullet"/>
+      <w:lvlText w:val=""/>
+      <w:lvlJc w:val="left"/>
+      <w:pPr>
+        <w:ind w:left="6480" w:hanging="360"/>
+      </w:pPr>
+      <w:rPr>
+        <w:rFonts w:ascii="Wingdings" w:hAnsi="Wingdings" w:hint="default"/>
+      </w:rPr>
+    </w:lvl>
+  </w:abstractNum>
   <w:num w:numId="1">
-    <w:abstractNumId w:val="1"/>
+    <w:abstractNumId w:val="2"/>
   </w:num>
   <w:num w:numId="2">
     <w:abstractNumId w:val="0"/>
+  </w:num>
+  <w:num w:numId="3">
+    <w:abstractNumId w:val="1"/>
+  </w:num>
+  <w:num w:numId="4">
+    <w:abstractNumId w:val="3"/>
+  </w:num>
+  <w:num w:numId="5">
+    <w:abstractNumId w:val="4"/>
   </w:num>
 </w:numbering>
 </file>

</xml_diff>

<commit_message>
Vergleich weiter geschreieben titelbild geändert
Im Vergleich einige Zahlen hinzugefügt

Titelbild geändert
</commit_message>
<xml_diff>
--- a/VA.docx
+++ b/VA.docx
@@ -15,12 +15,73 @@
         <w:p>
           <w:pPr>
             <w:spacing w:line="360" w:lineRule="auto"/>
+            <w:sectPr>
+              <w:headerReference w:type="default" r:id="rId9"/>
+              <w:footerReference w:type="default" r:id="rId10"/>
+              <w:pgSz w:w="12240" w:h="15840"/>
+              <w:pgMar w:top="1440" w:right="1440" w:bottom="1440" w:left="1440" w:header="720" w:footer="720" w:gutter="0"/>
+              <w:pgNumType w:start="0"/>
+              <w:cols w:space="720"/>
+              <w:titlePg/>
+              <w:docGrid w:linePitch="360"/>
+            </w:sectPr>
           </w:pPr>
+          <w:r>
+            <w:drawing>
+              <wp:anchor distT="0" distB="0" distL="114300" distR="114300" simplePos="0" relativeHeight="251673600" behindDoc="0" locked="0" layoutInCell="1" allowOverlap="1" wp14:anchorId="06E0F6B9" wp14:editId="65F71FF8">
+                <wp:simplePos x="0" y="0"/>
+                <wp:positionH relativeFrom="column">
+                  <wp:posOffset>129296</wp:posOffset>
+                </wp:positionH>
+                <wp:positionV relativeFrom="paragraph">
+                  <wp:posOffset>2773664</wp:posOffset>
+                </wp:positionV>
+                <wp:extent cx="5943600" cy="2971800"/>
+                <wp:effectExtent l="0" t="0" r="0" b="0"/>
+                <wp:wrapNone/>
+                <wp:docPr id="15" name="Picture 15" descr="A picture containing grass, green, garden, plant&#10;&#10;Description automatically generated"/>
+                <wp:cNvGraphicFramePr>
+                  <a:graphicFrameLocks xmlns:a="http://schemas.openxmlformats.org/drawingml/2006/main" noChangeAspect="1"/>
+                </wp:cNvGraphicFramePr>
+                <a:graphic xmlns:a="http://schemas.openxmlformats.org/drawingml/2006/main">
+                  <a:graphicData uri="http://schemas.openxmlformats.org/drawingml/2006/picture">
+                    <pic:pic xmlns:pic="http://schemas.openxmlformats.org/drawingml/2006/picture">
+                      <pic:nvPicPr>
+                        <pic:cNvPr id="15" name="Picture 15" descr="A picture containing grass, green, garden, plant&#10;&#10;Description automatically generated"/>
+                        <pic:cNvPicPr/>
+                      </pic:nvPicPr>
+                      <pic:blipFill>
+                        <a:blip r:embed="rId11" cstate="print">
+                          <a:extLst>
+                            <a:ext uri="{28A0092B-C50C-407E-A947-70E740481C1C}">
+                              <a14:useLocalDpi xmlns:a14="http://schemas.microsoft.com/office/drawing/2010/main" val="0"/>
+                            </a:ext>
+                          </a:extLst>
+                        </a:blip>
+                        <a:stretch>
+                          <a:fillRect/>
+                        </a:stretch>
+                      </pic:blipFill>
+                      <pic:spPr>
+                        <a:xfrm>
+                          <a:off x="0" y="0"/>
+                          <a:ext cx="5943600" cy="2971800"/>
+                        </a:xfrm>
+                        <a:prstGeom prst="rect">
+                          <a:avLst/>
+                        </a:prstGeom>
+                      </pic:spPr>
+                    </pic:pic>
+                  </a:graphicData>
+                </a:graphic>
+              </wp:anchor>
+            </w:drawing>
+          </w:r>
           <w:r>
             <mc:AlternateContent>
               <mc:Choice Requires="wpg">
                 <w:drawing>
-                  <wp:anchor distT="0" distB="0" distL="114300" distR="114300" simplePos="0" relativeHeight="251659264" behindDoc="0" locked="0" layoutInCell="1" allowOverlap="1" wp14:anchorId="4CA5BA20" wp14:editId="4617596B">
+                  <wp:anchor distT="0" distB="0" distL="114300" distR="114300" simplePos="0" relativeHeight="251659264" behindDoc="0" locked="0" layoutInCell="1" allowOverlap="1" wp14:anchorId="4CA5BA20" wp14:editId="6D0D696E">
                     <wp:simplePos x="0" y="0"/>
                     <wp:positionH relativeFrom="page">
                       <wp:align>right</wp:align>
@@ -418,7 +479,7 @@
                 <w:pict>
                   <v:group w14:anchorId="4CA5BA20" id="Group 453" o:spid="_x0000_s1026" style="position:absolute;margin-left:193.95pt;margin-top:0;width:245.15pt;height:11in;z-index:251659264;mso-width-percent:400;mso-height-percent:1000;mso-position-horizontal:right;mso-position-horizontal-relative:page;mso-position-vertical:top;mso-position-vertical-relative:page;mso-width-percent:400;mso-height-percent:1000" coordsize="31136,100584" o:gfxdata="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">
                     <v:rect id="Rectangle 459" o:spid="_x0000_s1027" alt="Light vertical" style="position:absolute;width:1385;height:100584;visibility:visible;mso-wrap-style:square;v-text-anchor:middle" o:gfxdata="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" fillcolor="#a8d08d [1945]" stroked="f" strokecolor="white" strokeweight="1pt">
-                      <v:fill r:id="rId9" o:title="" opacity="52428f" color2="white [3212]" o:opacity2="52428f" type="pattern"/>
+                      <v:fill r:id="rId12" o:title="" opacity="52428f" color2="white [3212]" o:opacity2="52428f" type="pattern"/>
                       <v:shadow color="#d8d8d8" offset="3pt,3pt"/>
                     </v:rect>
                     <v:rect id="Rectangle 460" o:spid="_x0000_s1028" style="position:absolute;left:1246;width:29718;height:100584;visibility:visible;mso-wrap-style:square;v-text-anchor:top" o:gfxdata="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" fillcolor="#a8d08d [1945]" stroked="f" strokecolor="#d8d8d8"/>
@@ -610,7 +671,7 @@
             <mc:AlternateContent>
               <mc:Choice Requires="wps">
                 <w:drawing>
-                  <wp:anchor distT="0" distB="0" distL="114300" distR="114300" simplePos="0" relativeHeight="251661312" behindDoc="0" locked="0" layoutInCell="0" allowOverlap="1" wp14:anchorId="60F7798D" wp14:editId="10FF0233">
+                  <wp:anchor distT="0" distB="0" distL="114300" distR="114300" simplePos="0" relativeHeight="251661312" behindDoc="0" locked="0" layoutInCell="0" allowOverlap="1" wp14:anchorId="60F7798D" wp14:editId="4FA09399">
                     <wp:simplePos x="0" y="0"/>
                     <wp:positionH relativeFrom="page">
                       <wp:align>left</wp:align>
@@ -766,82 +827,6 @@
               </mc:Fallback>
             </mc:AlternateContent>
           </w:r>
-        </w:p>
-        <w:p>
-          <w:pPr>
-            <w:spacing w:line="360" w:lineRule="auto"/>
-            <w:sectPr>
-              <w:headerReference w:type="default" r:id="rId10"/>
-              <w:footerReference w:type="default" r:id="rId11"/>
-              <w:pgSz w:w="12240" w:h="15840"/>
-              <w:pgMar w:top="1440" w:right="1440" w:bottom="1440" w:left="1440" w:header="720" w:footer="720" w:gutter="0"/>
-              <w:pgNumType w:start="0"/>
-              <w:cols w:space="720"/>
-              <w:titlePg/>
-              <w:docGrid w:linePitch="360"/>
-            </w:sectPr>
-          </w:pPr>
-          <w:r>
-            <w:drawing>
-              <wp:anchor distT="0" distB="0" distL="114300" distR="114300" simplePos="0" relativeHeight="251662336" behindDoc="0" locked="0" layoutInCell="1" allowOverlap="1" wp14:anchorId="637816A3" wp14:editId="6CD2602C">
-                <wp:simplePos x="0" y="0"/>
-                <wp:positionH relativeFrom="column">
-                  <wp:posOffset>106070</wp:posOffset>
-                </wp:positionH>
-                <wp:positionV relativeFrom="paragraph">
-                  <wp:posOffset>2430196</wp:posOffset>
-                </wp:positionV>
-                <wp:extent cx="5965546" cy="3961747"/>
-                <wp:effectExtent l="0" t="0" r="0" b="1270"/>
-                <wp:wrapNone/>
-                <wp:docPr id="1" name="Picture 1" descr="Elektroauto vs. Benziner: Hier liegen die Unterschiede"/>
-                <wp:cNvGraphicFramePr>
-                  <a:graphicFrameLocks xmlns:a="http://schemas.openxmlformats.org/drawingml/2006/main" noChangeAspect="1"/>
-                </wp:cNvGraphicFramePr>
-                <a:graphic xmlns:a="http://schemas.openxmlformats.org/drawingml/2006/main">
-                  <a:graphicData uri="http://schemas.openxmlformats.org/drawingml/2006/picture">
-                    <pic:pic xmlns:pic="http://schemas.openxmlformats.org/drawingml/2006/picture">
-                      <pic:nvPicPr>
-                        <pic:cNvPr id="0" name="Picture 1" descr="Elektroauto vs. Benziner: Hier liegen die Unterschiede"/>
-                        <pic:cNvPicPr>
-                          <a:picLocks noChangeAspect="1" noChangeArrowheads="1"/>
-                        </pic:cNvPicPr>
-                      </pic:nvPicPr>
-                      <pic:blipFill>
-                        <a:blip r:embed="rId12">
-                          <a:extLst>
-                            <a:ext uri="{28A0092B-C50C-407E-A947-70E740481C1C}">
-                              <a14:useLocalDpi xmlns:a14="http://schemas.microsoft.com/office/drawing/2010/main" val="0"/>
-                            </a:ext>
-                          </a:extLst>
-                        </a:blip>
-                        <a:srcRect/>
-                        <a:stretch>
-                          <a:fillRect/>
-                        </a:stretch>
-                      </pic:blipFill>
-                      <pic:spPr bwMode="auto">
-                        <a:xfrm>
-                          <a:off x="0" y="0"/>
-                          <a:ext cx="5973807" cy="3967233"/>
-                        </a:xfrm>
-                        <a:prstGeom prst="rect">
-                          <a:avLst/>
-                        </a:prstGeom>
-                        <a:noFill/>
-                        <a:ln>
-                          <a:noFill/>
-                        </a:ln>
-                      </pic:spPr>
-                    </pic:pic>
-                  </a:graphicData>
-                </a:graphic>
-                <wp14:sizeRelH relativeFrom="margin">
-                  <wp14:pctWidth>0</wp14:pctWidth>
-                </wp14:sizeRelH>
-              </wp:anchor>
-            </w:drawing>
-          </w:r>
           <w:r>
             <w:br w:type="page"/>
           </w:r>
@@ -4924,13 +4909,25 @@
         <w:t xml:space="preserve">: </w:t>
       </w:r>
       <w:r>
-        <w:t>Bei der Entsorgung eines Verbrennungsfahrzeuges</w:t>
-      </w:r>
-      <w:r>
-        <w:t xml:space="preserve"> entstehen keine</w:t>
-      </w:r>
-      <w:r>
-        <w:t xml:space="preserve"> Treibhausgase.</w:t>
+        <w:t>Alle Fahrzeuge</w:t>
+      </w:r>
+      <w:r>
+        <w:t xml:space="preserve"> mit einem reinen Verbrennungsmotor,</w:t>
+      </w:r>
+      <w:r>
+        <w:t xml:space="preserve"> die ich verglichen habe, hatten einen </w:t>
+      </w:r>
+      <w:r>
+        <w:t>CO</w:t>
+      </w:r>
+      <w:r>
+        <w:rPr>
+          <w:vertAlign w:val="subscript"/>
+        </w:rPr>
+        <w:t>2eq</w:t>
+      </w:r>
+      <w:r>
+        <w:t xml:space="preserve"> von 0.0 Tonnen.</w:t>
       </w:r>
     </w:p>
     <w:p>
@@ -4964,7 +4961,7 @@
         <w:t xml:space="preserve"> ausgestossen wird.</w:t>
       </w:r>
       <w:r>
-        <w:t xml:space="preserve"> Wenn es zu einem </w:t>
+        <w:t xml:space="preserve"> Bei den Fahrzeugen, die ich verglichen habe, kam es nur einmal vor, dass bei der Entsorgung ein </w:t>
       </w:r>
       <w:r>
         <w:t>CO</w:t>
@@ -4976,19 +4973,7 @@
         <w:t>2eq</w:t>
       </w:r>
       <w:r>
-        <w:t xml:space="preserve"> zustande kam, dann waren es höchstens 0.1 t </w:t>
-      </w:r>
-      <w:r>
-        <w:t>CO</w:t>
-      </w:r>
-      <w:r>
-        <w:rPr>
-          <w:vertAlign w:val="subscript"/>
-        </w:rPr>
-        <w:t>2eq</w:t>
-      </w:r>
-      <w:r>
-        <w:t>.</w:t>
+        <w:t xml:space="preserve"> von 0.1 Tonnen entstanden ist.</w:t>
       </w:r>
     </w:p>
     <w:p>
@@ -5007,6 +4992,24 @@
       </w:r>
       <w:r>
         <w:t xml:space="preserve"> </w:t>
+      </w:r>
+      <w:r>
+        <w:t xml:space="preserve">Bei den Elektrofahrzeugen entsteht ein </w:t>
+      </w:r>
+      <w:r>
+        <w:t xml:space="preserve">Anteil an </w:t>
+      </w:r>
+      <w:r>
+        <w:t>CO</w:t>
+      </w:r>
+      <w:r>
+        <w:rPr>
+          <w:vertAlign w:val="subscript"/>
+        </w:rPr>
+        <w:t>2eq</w:t>
+      </w:r>
+      <w:r>
+        <w:t>. Diese Werte kommen auf die Batterie an. Als ich den Vergleich zwischen einem Tesla Model S und einem Tesla Model X gemacht habe, kamen dieselben Ergebnisse dabei heraus.</w:t>
       </w:r>
     </w:p>
     <w:p>
@@ -5497,7 +5500,7 @@
       </w:tr>
       <w:tr>
         <w:trPr>
-          <w:trHeight w:val="2267"/>
+          <w:trHeight w:val="809"/>
         </w:trPr>
         <w:tc>
           <w:tcPr>
@@ -5538,14 +5541,21 @@
                 <w:rPr>
                   <w:rStyle w:val="Hyperlink"/>
                 </w:rPr>
-                <w:t>https://www.stadt-der-zukunft-info.de/application/files/thumbnails/detail_artikel_2x/6915/7614/5554/Reflex_Verlag_Stadt_der_Zukunft_Hybridfahrzeuge_Hybrid_Elektro_GettyImages-179087426_Tomwang112.jpg</w:t>
+                <w:t>https://www.elektroauto-ne</w:t>
+              </w:r>
+              <w:r>
+                <w:rPr>
+                  <w:rStyle w:val="Hyperlink"/>
+                </w:rPr>
+                <w:t>w</w:t>
+              </w:r>
+              <w:r>
+                <w:rPr>
+                  <w:rStyle w:val="Hyperlink"/>
+                </w:rPr>
+                <w:t>s.net/wp-content/uploads/2021/02/shutterstock_1121213426.jpg</w:t>
               </w:r>
             </w:hyperlink>
-          </w:p>
-          <w:p>
-            <w:pPr>
-              <w:spacing w:line="360" w:lineRule="auto"/>
-            </w:pPr>
           </w:p>
         </w:tc>
       </w:tr>
@@ -9010,7 +9020,6 @@
   <w:style w:type="character" w:default="1" w:styleId="DefaultParagraphFont">
     <w:name w:val="Default Paragraph Font"/>
     <w:uiPriority w:val="1"/>
-    <w:semiHidden/>
     <w:unhideWhenUsed/>
   </w:style>
   <w:style w:type="table" w:default="1" w:styleId="TableNormal">

</xml_diff>

<commit_message>
mit Ziele der Farzeughersteller angefangen
VW und AUDI beschrieben
</commit_message>
<xml_diff>
--- a/VA.docx
+++ b/VA.docx
@@ -27,9 +27,6 @@
             </w:sectPr>
           </w:pPr>
           <w:r>
-            <w:rPr>
-              <w:noProof/>
-            </w:rPr>
             <w:drawing>
               <wp:anchor distT="0" distB="0" distL="114300" distR="114300" simplePos="0" relativeHeight="251673600" behindDoc="0" locked="0" layoutInCell="1" allowOverlap="1" wp14:anchorId="06E0F6B9" wp14:editId="65F71FF8">
                 <wp:simplePos x="0" y="0"/>
@@ -81,9 +78,6 @@
             </w:drawing>
           </w:r>
           <w:r>
-            <w:rPr>
-              <w:noProof/>
-            </w:rPr>
             <mc:AlternateContent>
               <mc:Choice Requires="wpg">
                 <w:drawing>
@@ -674,9 +668,6 @@
             </mc:AlternateContent>
           </w:r>
           <w:r>
-            <w:rPr>
-              <w:noProof/>
-            </w:rPr>
             <mc:AlternateContent>
               <mc:Choice Requires="wps">
                 <w:drawing>
@@ -881,8 +872,6 @@
                 <w:pStyle w:val="TOC1"/>
                 <w:rPr>
                   <w:rFonts w:asciiTheme="minorHAnsi" w:eastAsiaTheme="minorEastAsia" w:hAnsiTheme="minorHAnsi" w:cstheme="minorBidi"/>
-                  <w:noProof/>
-                  <w:lang w:val="en-US"/>
                 </w:rPr>
               </w:pPr>
               <w:r>
@@ -894,73 +883,62 @@
               <w:r>
                 <w:fldChar w:fldCharType="separate"/>
               </w:r>
-              <w:hyperlink w:anchor="_Toc89258906" w:history="1">
+              <w:hyperlink w:anchor="_Toc89598892" w:history="1">
                 <w:r>
                   <w:rPr>
                     <w:rStyle w:val="Hyperlink"/>
-                    <w:noProof/>
                   </w:rPr>
                   <w:t>1</w:t>
                 </w:r>
                 <w:r>
                   <w:rPr>
                     <w:rFonts w:asciiTheme="minorHAnsi" w:eastAsiaTheme="minorEastAsia" w:hAnsiTheme="minorHAnsi" w:cstheme="minorBidi"/>
-                    <w:noProof/>
-                    <w:lang w:val="en-US"/>
                   </w:rPr>
                   <w:tab/>
                 </w:r>
                 <w:r>
                   <w:rPr>
                     <w:rStyle w:val="Hyperlink"/>
-                    <w:noProof/>
                   </w:rPr>
                   <w:t>Einleitung</w:t>
                 </w:r>
                 <w:r>
                   <w:rPr>
-                    <w:noProof/>
                     <w:webHidden/>
                   </w:rPr>
                   <w:tab/>
                 </w:r>
                 <w:r>
                   <w:rPr>
-                    <w:noProof/>
                     <w:webHidden/>
                   </w:rPr>
                   <w:fldChar w:fldCharType="begin"/>
                 </w:r>
                 <w:r>
                   <w:rPr>
-                    <w:noProof/>
-                    <w:webHidden/>
-                  </w:rPr>
-                  <w:instrText xml:space="preserve"> PAGEREF _Toc89258906 \h </w:instrText>
-                </w:r>
-                <w:r>
-                  <w:rPr>
-                    <w:noProof/>
-                    <w:webHidden/>
-                  </w:rPr>
-                </w:r>
-                <w:r>
-                  <w:rPr>
-                    <w:noProof/>
+                    <w:webHidden/>
+                  </w:rPr>
+                  <w:instrText xml:space="preserve"> PAGEREF _Toc89598892 \h </w:instrText>
+                </w:r>
+                <w:r>
+                  <w:rPr>
+                    <w:webHidden/>
+                  </w:rPr>
+                </w:r>
+                <w:r>
+                  <w:rPr>
                     <w:webHidden/>
                   </w:rPr>
                   <w:fldChar w:fldCharType="separate"/>
                 </w:r>
                 <w:r>
                   <w:rPr>
-                    <w:noProof/>
                     <w:webHidden/>
                   </w:rPr>
                   <w:t>1</w:t>
                 </w:r>
                 <w:r>
                   <w:rPr>
-                    <w:noProof/>
                     <w:webHidden/>
                   </w:rPr>
                   <w:fldChar w:fldCharType="end"/>
@@ -972,77 +950,64 @@
                 <w:pStyle w:val="TOC1"/>
                 <w:rPr>
                   <w:rFonts w:asciiTheme="minorHAnsi" w:eastAsiaTheme="minorEastAsia" w:hAnsiTheme="minorHAnsi" w:cstheme="minorBidi"/>
-                  <w:noProof/>
-                  <w:lang w:val="en-US"/>
                 </w:rPr>
               </w:pPr>
-              <w:hyperlink w:anchor="_Toc89258907" w:history="1">
+              <w:hyperlink w:anchor="_Toc89598893" w:history="1">
                 <w:r>
                   <w:rPr>
                     <w:rStyle w:val="Hyperlink"/>
-                    <w:noProof/>
                   </w:rPr>
                   <w:t>2</w:t>
                 </w:r>
                 <w:r>
                   <w:rPr>
                     <w:rFonts w:asciiTheme="minorHAnsi" w:eastAsiaTheme="minorEastAsia" w:hAnsiTheme="minorHAnsi" w:cstheme="minorBidi"/>
-                    <w:noProof/>
-                    <w:lang w:val="en-US"/>
                   </w:rPr>
                   <w:tab/>
                 </w:r>
                 <w:r>
                   <w:rPr>
                     <w:rStyle w:val="Hyperlink"/>
-                    <w:noProof/>
                   </w:rPr>
                   <w:t>Erstes Kapitel: Literaturteil</w:t>
                 </w:r>
                 <w:r>
                   <w:rPr>
-                    <w:noProof/>
                     <w:webHidden/>
                   </w:rPr>
                   <w:tab/>
                 </w:r>
                 <w:r>
                   <w:rPr>
-                    <w:noProof/>
                     <w:webHidden/>
                   </w:rPr>
                   <w:fldChar w:fldCharType="begin"/>
                 </w:r>
                 <w:r>
                   <w:rPr>
-                    <w:noProof/>
-                    <w:webHidden/>
-                  </w:rPr>
-                  <w:instrText xml:space="preserve"> PAGEREF _Toc89258907 \h </w:instrText>
-                </w:r>
-                <w:r>
-                  <w:rPr>
-                    <w:noProof/>
-                    <w:webHidden/>
-                  </w:rPr>
-                </w:r>
-                <w:r>
-                  <w:rPr>
-                    <w:noProof/>
+                    <w:webHidden/>
+                  </w:rPr>
+                  <w:instrText xml:space="preserve"> PAGEREF _Toc89598893 \h </w:instrText>
+                </w:r>
+                <w:r>
+                  <w:rPr>
+                    <w:webHidden/>
+                  </w:rPr>
+                </w:r>
+                <w:r>
+                  <w:rPr>
                     <w:webHidden/>
                   </w:rPr>
                   <w:fldChar w:fldCharType="separate"/>
                 </w:r>
                 <w:r>
                   <w:rPr>
-                    <w:noProof/>
                     <w:webHidden/>
                   </w:rPr>
                   <w:t>2</w:t>
                 </w:r>
                 <w:r>
                   <w:rPr>
-                    <w:noProof/>
                     <w:webHidden/>
                   </w:rPr>
                   <w:fldChar w:fldCharType="end"/>
@@ -1058,77 +1023,64 @@
                 </w:tabs>
                 <w:rPr>
                   <w:rFonts w:asciiTheme="minorHAnsi" w:eastAsiaTheme="minorEastAsia" w:hAnsiTheme="minorHAnsi" w:cstheme="minorBidi"/>
-                  <w:noProof/>
-                  <w:lang w:val="en-US"/>
                 </w:rPr>
               </w:pPr>
-              <w:hyperlink w:anchor="_Toc89258908" w:history="1">
+              <w:hyperlink w:anchor="_Toc89598894" w:history="1">
                 <w:r>
                   <w:rPr>
                     <w:rStyle w:val="Hyperlink"/>
-                    <w:noProof/>
                   </w:rPr>
                   <w:t>2.1</w:t>
                 </w:r>
                 <w:r>
                   <w:rPr>
                     <w:rFonts w:asciiTheme="minorHAnsi" w:eastAsiaTheme="minorEastAsia" w:hAnsiTheme="minorHAnsi" w:cstheme="minorBidi"/>
-                    <w:noProof/>
-                    <w:lang w:val="en-US"/>
                   </w:rPr>
                   <w:tab/>
                 </w:r>
                 <w:r>
                   <w:rPr>
                     <w:rStyle w:val="Hyperlink"/>
-                    <w:noProof/>
                   </w:rPr>
                   <w:t>Der Zeitstrahl der E-Mobility</w:t>
                 </w:r>
                 <w:r>
                   <w:rPr>
-                    <w:noProof/>
                     <w:webHidden/>
                   </w:rPr>
                   <w:tab/>
                 </w:r>
                 <w:r>
                   <w:rPr>
-                    <w:noProof/>
                     <w:webHidden/>
                   </w:rPr>
                   <w:fldChar w:fldCharType="begin"/>
                 </w:r>
                 <w:r>
                   <w:rPr>
-                    <w:noProof/>
-                    <w:webHidden/>
-                  </w:rPr>
-                  <w:instrText xml:space="preserve"> PAGEREF _Toc89258908 \h </w:instrText>
-                </w:r>
-                <w:r>
-                  <w:rPr>
-                    <w:noProof/>
-                    <w:webHidden/>
-                  </w:rPr>
-                </w:r>
-                <w:r>
-                  <w:rPr>
-                    <w:noProof/>
+                    <w:webHidden/>
+                  </w:rPr>
+                  <w:instrText xml:space="preserve"> PAGEREF _Toc89598894 \h </w:instrText>
+                </w:r>
+                <w:r>
+                  <w:rPr>
+                    <w:webHidden/>
+                  </w:rPr>
+                </w:r>
+                <w:r>
+                  <w:rPr>
                     <w:webHidden/>
                   </w:rPr>
                   <w:fldChar w:fldCharType="separate"/>
                 </w:r>
                 <w:r>
                   <w:rPr>
-                    <w:noProof/>
                     <w:webHidden/>
                   </w:rPr>
                   <w:t>2</w:t>
                 </w:r>
                 <w:r>
                   <w:rPr>
-                    <w:noProof/>
                     <w:webHidden/>
                   </w:rPr>
                   <w:fldChar w:fldCharType="end"/>
@@ -1144,77 +1096,64 @@
                 </w:tabs>
                 <w:rPr>
                   <w:rFonts w:asciiTheme="minorHAnsi" w:eastAsiaTheme="minorEastAsia" w:hAnsiTheme="minorHAnsi" w:cstheme="minorBidi"/>
-                  <w:noProof/>
-                  <w:lang w:val="en-US"/>
                 </w:rPr>
               </w:pPr>
-              <w:hyperlink w:anchor="_Toc89258909" w:history="1">
+              <w:hyperlink w:anchor="_Toc89598895" w:history="1">
                 <w:r>
                   <w:rPr>
                     <w:rStyle w:val="Hyperlink"/>
-                    <w:noProof/>
                   </w:rPr>
                   <w:t>2.2</w:t>
                 </w:r>
                 <w:r>
                   <w:rPr>
                     <w:rFonts w:asciiTheme="minorHAnsi" w:eastAsiaTheme="minorEastAsia" w:hAnsiTheme="minorHAnsi" w:cstheme="minorBidi"/>
-                    <w:noProof/>
-                    <w:lang w:val="en-US"/>
                   </w:rPr>
                   <w:tab/>
                 </w:r>
                 <w:r>
                   <w:rPr>
                     <w:rStyle w:val="Hyperlink"/>
-                    <w:noProof/>
                   </w:rPr>
                   <w:t>Vergleich</w:t>
                 </w:r>
                 <w:r>
                   <w:rPr>
-                    <w:noProof/>
                     <w:webHidden/>
                   </w:rPr>
                   <w:tab/>
                 </w:r>
                 <w:r>
                   <w:rPr>
-                    <w:noProof/>
                     <w:webHidden/>
                   </w:rPr>
                   <w:fldChar w:fldCharType="begin"/>
                 </w:r>
                 <w:r>
                   <w:rPr>
-                    <w:noProof/>
-                    <w:webHidden/>
-                  </w:rPr>
-                  <w:instrText xml:space="preserve"> PAGEREF _Toc89258909 \h </w:instrText>
-                </w:r>
-                <w:r>
-                  <w:rPr>
-                    <w:noProof/>
-                    <w:webHidden/>
-                  </w:rPr>
-                </w:r>
-                <w:r>
-                  <w:rPr>
-                    <w:noProof/>
+                    <w:webHidden/>
+                  </w:rPr>
+                  <w:instrText xml:space="preserve"> PAGEREF _Toc89598895 \h </w:instrText>
+                </w:r>
+                <w:r>
+                  <w:rPr>
+                    <w:webHidden/>
+                  </w:rPr>
+                </w:r>
+                <w:r>
+                  <w:rPr>
                     <w:webHidden/>
                   </w:rPr>
                   <w:fldChar w:fldCharType="separate"/>
                 </w:r>
                 <w:r>
                   <w:rPr>
-                    <w:noProof/>
                     <w:webHidden/>
                   </w:rPr>
                   <w:t>4</w:t>
                 </w:r>
                 <w:r>
                   <w:rPr>
-                    <w:noProof/>
                     <w:webHidden/>
                   </w:rPr>
                   <w:fldChar w:fldCharType="end"/>
@@ -1230,77 +1169,64 @@
                 </w:tabs>
                 <w:rPr>
                   <w:rFonts w:asciiTheme="minorHAnsi" w:eastAsiaTheme="minorEastAsia" w:hAnsiTheme="minorHAnsi" w:cstheme="minorBidi"/>
-                  <w:noProof/>
-                  <w:lang w:val="en-US"/>
                 </w:rPr>
               </w:pPr>
-              <w:hyperlink w:anchor="_Toc89258910" w:history="1">
+              <w:hyperlink w:anchor="_Toc89598896" w:history="1">
                 <w:r>
                   <w:rPr>
                     <w:rStyle w:val="Hyperlink"/>
-                    <w:noProof/>
                   </w:rPr>
                   <w:t>2.2.1</w:t>
                 </w:r>
                 <w:r>
                   <w:rPr>
                     <w:rFonts w:asciiTheme="minorHAnsi" w:eastAsiaTheme="minorEastAsia" w:hAnsiTheme="minorHAnsi" w:cstheme="minorBidi"/>
-                    <w:noProof/>
-                    <w:lang w:val="en-US"/>
                   </w:rPr>
                   <w:tab/>
                 </w:r>
                 <w:r>
                   <w:rPr>
                     <w:rStyle w:val="Hyperlink"/>
-                    <w:noProof/>
                   </w:rPr>
                   <w:t>Herstellung</w:t>
                 </w:r>
                 <w:r>
                   <w:rPr>
-                    <w:noProof/>
                     <w:webHidden/>
                   </w:rPr>
                   <w:tab/>
                 </w:r>
                 <w:r>
                   <w:rPr>
-                    <w:noProof/>
                     <w:webHidden/>
                   </w:rPr>
                   <w:fldChar w:fldCharType="begin"/>
                 </w:r>
                 <w:r>
                   <w:rPr>
-                    <w:noProof/>
-                    <w:webHidden/>
-                  </w:rPr>
-                  <w:instrText xml:space="preserve"> PAGEREF _Toc89258910 \h </w:instrText>
-                </w:r>
-                <w:r>
-                  <w:rPr>
-                    <w:noProof/>
-                    <w:webHidden/>
-                  </w:rPr>
-                </w:r>
-                <w:r>
-                  <w:rPr>
-                    <w:noProof/>
+                    <w:webHidden/>
+                  </w:rPr>
+                  <w:instrText xml:space="preserve"> PAGEREF _Toc89598896 \h </w:instrText>
+                </w:r>
+                <w:r>
+                  <w:rPr>
+                    <w:webHidden/>
+                  </w:rPr>
+                </w:r>
+                <w:r>
+                  <w:rPr>
                     <w:webHidden/>
                   </w:rPr>
                   <w:fldChar w:fldCharType="separate"/>
                 </w:r>
                 <w:r>
                   <w:rPr>
-                    <w:noProof/>
                     <w:webHidden/>
                   </w:rPr>
                   <w:t>5</w:t>
                 </w:r>
                 <w:r>
                   <w:rPr>
-                    <w:noProof/>
                     <w:webHidden/>
                   </w:rPr>
                   <w:fldChar w:fldCharType="end"/>
@@ -1316,77 +1242,64 @@
                 </w:tabs>
                 <w:rPr>
                   <w:rFonts w:asciiTheme="minorHAnsi" w:eastAsiaTheme="minorEastAsia" w:hAnsiTheme="minorHAnsi" w:cstheme="minorBidi"/>
-                  <w:noProof/>
-                  <w:lang w:val="en-US"/>
                 </w:rPr>
               </w:pPr>
-              <w:hyperlink w:anchor="_Toc89258911" w:history="1">
+              <w:hyperlink w:anchor="_Toc89598897" w:history="1">
                 <w:r>
                   <w:rPr>
                     <w:rStyle w:val="Hyperlink"/>
-                    <w:noProof/>
                   </w:rPr>
                   <w:t>2.2.2</w:t>
                 </w:r>
                 <w:r>
                   <w:rPr>
                     <w:rFonts w:asciiTheme="minorHAnsi" w:eastAsiaTheme="minorEastAsia" w:hAnsiTheme="minorHAnsi" w:cstheme="minorBidi"/>
-                    <w:noProof/>
-                    <w:lang w:val="en-US"/>
                   </w:rPr>
                   <w:tab/>
                 </w:r>
                 <w:r>
                   <w:rPr>
                     <w:rStyle w:val="Hyperlink"/>
-                    <w:noProof/>
                   </w:rPr>
                   <w:t>Gebrauch</w:t>
                 </w:r>
                 <w:r>
                   <w:rPr>
-                    <w:noProof/>
                     <w:webHidden/>
                   </w:rPr>
                   <w:tab/>
                 </w:r>
                 <w:r>
                   <w:rPr>
-                    <w:noProof/>
                     <w:webHidden/>
                   </w:rPr>
                   <w:fldChar w:fldCharType="begin"/>
                 </w:r>
                 <w:r>
                   <w:rPr>
-                    <w:noProof/>
-                    <w:webHidden/>
-                  </w:rPr>
-                  <w:instrText xml:space="preserve"> PAGEREF _Toc89258911 \h </w:instrText>
-                </w:r>
-                <w:r>
-                  <w:rPr>
-                    <w:noProof/>
-                    <w:webHidden/>
-                  </w:rPr>
-                </w:r>
-                <w:r>
-                  <w:rPr>
-                    <w:noProof/>
+                    <w:webHidden/>
+                  </w:rPr>
+                  <w:instrText xml:space="preserve"> PAGEREF _Toc89598897 \h </w:instrText>
+                </w:r>
+                <w:r>
+                  <w:rPr>
+                    <w:webHidden/>
+                  </w:rPr>
+                </w:r>
+                <w:r>
+                  <w:rPr>
                     <w:webHidden/>
                   </w:rPr>
                   <w:fldChar w:fldCharType="separate"/>
                 </w:r>
                 <w:r>
                   <w:rPr>
-                    <w:noProof/>
                     <w:webHidden/>
                   </w:rPr>
                   <w:t>5</w:t>
                 </w:r>
                 <w:r>
                   <w:rPr>
-                    <w:noProof/>
                     <w:webHidden/>
                   </w:rPr>
                   <w:fldChar w:fldCharType="end"/>
@@ -1402,77 +1315,64 @@
                 </w:tabs>
                 <w:rPr>
                   <w:rFonts w:asciiTheme="minorHAnsi" w:eastAsiaTheme="minorEastAsia" w:hAnsiTheme="minorHAnsi" w:cstheme="minorBidi"/>
-                  <w:noProof/>
-                  <w:lang w:val="en-US"/>
                 </w:rPr>
               </w:pPr>
-              <w:hyperlink w:anchor="_Toc89258912" w:history="1">
+              <w:hyperlink w:anchor="_Toc89598898" w:history="1">
                 <w:r>
                   <w:rPr>
                     <w:rStyle w:val="Hyperlink"/>
-                    <w:noProof/>
                   </w:rPr>
                   <w:t>2.2.3</w:t>
                 </w:r>
                 <w:r>
                   <w:rPr>
                     <w:rFonts w:asciiTheme="minorHAnsi" w:eastAsiaTheme="minorEastAsia" w:hAnsiTheme="minorHAnsi" w:cstheme="minorBidi"/>
-                    <w:noProof/>
-                    <w:lang w:val="en-US"/>
                   </w:rPr>
                   <w:tab/>
                 </w:r>
                 <w:r>
                   <w:rPr>
                     <w:rStyle w:val="Hyperlink"/>
-                    <w:noProof/>
                   </w:rPr>
                   <w:t>Entsorgung</w:t>
                 </w:r>
                 <w:r>
                   <w:rPr>
-                    <w:noProof/>
                     <w:webHidden/>
                   </w:rPr>
                   <w:tab/>
                 </w:r>
                 <w:r>
                   <w:rPr>
-                    <w:noProof/>
                     <w:webHidden/>
                   </w:rPr>
                   <w:fldChar w:fldCharType="begin"/>
                 </w:r>
                 <w:r>
                   <w:rPr>
-                    <w:noProof/>
-                    <w:webHidden/>
-                  </w:rPr>
-                  <w:instrText xml:space="preserve"> PAGEREF _Toc89258912 \h </w:instrText>
-                </w:r>
-                <w:r>
-                  <w:rPr>
-                    <w:noProof/>
-                    <w:webHidden/>
-                  </w:rPr>
-                </w:r>
-                <w:r>
-                  <w:rPr>
-                    <w:noProof/>
+                    <w:webHidden/>
+                  </w:rPr>
+                  <w:instrText xml:space="preserve"> PAGEREF _Toc89598898 \h </w:instrText>
+                </w:r>
+                <w:r>
+                  <w:rPr>
+                    <w:webHidden/>
+                  </w:rPr>
+                </w:r>
+                <w:r>
+                  <w:rPr>
                     <w:webHidden/>
                   </w:rPr>
                   <w:fldChar w:fldCharType="separate"/>
                 </w:r>
                 <w:r>
                   <w:rPr>
-                    <w:noProof/>
                     <w:webHidden/>
                   </w:rPr>
                   <w:t>5</w:t>
                 </w:r>
                 <w:r>
                   <w:rPr>
-                    <w:noProof/>
                     <w:webHidden/>
                   </w:rPr>
                   <w:fldChar w:fldCharType="end"/>
@@ -1487,62 +1387,112 @@
                 </w:tabs>
                 <w:rPr>
                   <w:rFonts w:asciiTheme="minorHAnsi" w:eastAsiaTheme="minorEastAsia" w:hAnsiTheme="minorHAnsi" w:cstheme="minorBidi"/>
-                  <w:noProof/>
-                  <w:lang w:val="en-US"/>
                 </w:rPr>
               </w:pPr>
-              <w:hyperlink w:anchor="_Toc89258913" w:history="1">
+              <w:hyperlink w:anchor="_Toc89598899" w:history="1">
                 <w:r>
                   <w:rPr>
                     <w:rStyle w:val="Hyperlink"/>
-                    <w:noProof/>
                   </w:rPr>
                   <w:t>2.3 Ladeinfrastruktur</w:t>
                 </w:r>
                 <w:r>
                   <w:rPr>
-                    <w:noProof/>
                     <w:webHidden/>
                   </w:rPr>
                   <w:tab/>
                 </w:r>
                 <w:r>
                   <w:rPr>
-                    <w:noProof/>
                     <w:webHidden/>
                   </w:rPr>
                   <w:fldChar w:fldCharType="begin"/>
                 </w:r>
                 <w:r>
                   <w:rPr>
-                    <w:noProof/>
-                    <w:webHidden/>
-                  </w:rPr>
-                  <w:instrText xml:space="preserve"> PAGEREF _Toc89258913 \h </w:instrText>
-                </w:r>
-                <w:r>
-                  <w:rPr>
-                    <w:noProof/>
-                    <w:webHidden/>
-                  </w:rPr>
-                </w:r>
-                <w:r>
-                  <w:rPr>
-                    <w:noProof/>
+                    <w:webHidden/>
+                  </w:rPr>
+                  <w:instrText xml:space="preserve"> PAGEREF _Toc89598899 \h </w:instrText>
+                </w:r>
+                <w:r>
+                  <w:rPr>
+                    <w:webHidden/>
+                  </w:rPr>
+                </w:r>
+                <w:r>
+                  <w:rPr>
                     <w:webHidden/>
                   </w:rPr>
                   <w:fldChar w:fldCharType="separate"/>
                 </w:r>
                 <w:r>
                   <w:rPr>
-                    <w:noProof/>
                     <w:webHidden/>
                   </w:rPr>
                   <w:t>6</w:t>
                 </w:r>
                 <w:r>
                   <w:rPr>
-                    <w:noProof/>
+                    <w:webHidden/>
+                  </w:rPr>
+                  <w:fldChar w:fldCharType="end"/>
+                </w:r>
+              </w:hyperlink>
+            </w:p>
+            <w:p>
+              <w:pPr>
+                <w:pStyle w:val="TOC2"/>
+                <w:tabs>
+                  <w:tab w:val="right" w:leader="dot" w:pos="9350"/>
+                </w:tabs>
+                <w:rPr>
+                  <w:rFonts w:asciiTheme="minorHAnsi" w:eastAsiaTheme="minorEastAsia" w:hAnsiTheme="minorHAnsi" w:cstheme="minorBidi"/>
+                </w:rPr>
+              </w:pPr>
+              <w:hyperlink w:anchor="_Toc89598900" w:history="1">
+                <w:r>
+                  <w:rPr>
+                    <w:rStyle w:val="Hyperlink"/>
+                  </w:rPr>
+                  <w:t>2.4 Ziele der Fahrzeughersteller</w:t>
+                </w:r>
+                <w:r>
+                  <w:rPr>
+                    <w:webHidden/>
+                  </w:rPr>
+                  <w:tab/>
+                </w:r>
+                <w:r>
+                  <w:rPr>
+                    <w:webHidden/>
+                  </w:rPr>
+                  <w:fldChar w:fldCharType="begin"/>
+                </w:r>
+                <w:r>
+                  <w:rPr>
+                    <w:webHidden/>
+                  </w:rPr>
+                  <w:instrText xml:space="preserve"> PAGEREF _Toc89598900 \h </w:instrText>
+                </w:r>
+                <w:r>
+                  <w:rPr>
+                    <w:webHidden/>
+                  </w:rPr>
+                </w:r>
+                <w:r>
+                  <w:rPr>
+                    <w:webHidden/>
+                  </w:rPr>
+                  <w:fldChar w:fldCharType="separate"/>
+                </w:r>
+                <w:r>
+                  <w:rPr>
+                    <w:webHidden/>
+                  </w:rPr>
+                  <w:t>6</w:t>
+                </w:r>
+                <w:r>
+                  <w:rPr>
                     <w:webHidden/>
                   </w:rPr>
                   <w:fldChar w:fldCharType="end"/>
@@ -1554,77 +1504,64 @@
                 <w:pStyle w:val="TOC1"/>
                 <w:rPr>
                   <w:rFonts w:asciiTheme="minorHAnsi" w:eastAsiaTheme="minorEastAsia" w:hAnsiTheme="minorHAnsi" w:cstheme="minorBidi"/>
-                  <w:noProof/>
-                  <w:lang w:val="en-US"/>
                 </w:rPr>
               </w:pPr>
-              <w:hyperlink w:anchor="_Toc89258914" w:history="1">
+              <w:hyperlink w:anchor="_Toc89598901" w:history="1">
                 <w:r>
                   <w:rPr>
                     <w:rStyle w:val="Hyperlink"/>
-                    <w:noProof/>
                   </w:rPr>
                   <w:t>3</w:t>
                 </w:r>
                 <w:r>
                   <w:rPr>
                     <w:rFonts w:asciiTheme="minorHAnsi" w:eastAsiaTheme="minorEastAsia" w:hAnsiTheme="minorHAnsi" w:cstheme="minorBidi"/>
-                    <w:noProof/>
-                    <w:lang w:val="en-US"/>
                   </w:rPr>
                   <w:tab/>
                 </w:r>
                 <w:r>
                   <w:rPr>
                     <w:rStyle w:val="Hyperlink"/>
-                    <w:noProof/>
                   </w:rPr>
                   <w:t>Zweites Kapitel: Interview</w:t>
                 </w:r>
                 <w:r>
                   <w:rPr>
-                    <w:noProof/>
                     <w:webHidden/>
                   </w:rPr>
                   <w:tab/>
                 </w:r>
                 <w:r>
                   <w:rPr>
-                    <w:noProof/>
                     <w:webHidden/>
                   </w:rPr>
                   <w:fldChar w:fldCharType="begin"/>
                 </w:r>
                 <w:r>
                   <w:rPr>
-                    <w:noProof/>
-                    <w:webHidden/>
-                  </w:rPr>
-                  <w:instrText xml:space="preserve"> PAGEREF _Toc89258914 \h </w:instrText>
-                </w:r>
-                <w:r>
-                  <w:rPr>
-                    <w:noProof/>
-                    <w:webHidden/>
-                  </w:rPr>
-                </w:r>
-                <w:r>
-                  <w:rPr>
-                    <w:noProof/>
+                    <w:webHidden/>
+                  </w:rPr>
+                  <w:instrText xml:space="preserve"> PAGEREF _Toc89598901 \h </w:instrText>
+                </w:r>
+                <w:r>
+                  <w:rPr>
+                    <w:webHidden/>
+                  </w:rPr>
+                </w:r>
+                <w:r>
+                  <w:rPr>
                     <w:webHidden/>
                   </w:rPr>
                   <w:fldChar w:fldCharType="separate"/>
                 </w:r>
                 <w:r>
                   <w:rPr>
-                    <w:noProof/>
                     <w:webHidden/>
                   </w:rPr>
                   <w:t>6</w:t>
                 </w:r>
                 <w:r>
                   <w:rPr>
-                    <w:noProof/>
                     <w:webHidden/>
                   </w:rPr>
                   <w:fldChar w:fldCharType="end"/>
@@ -1640,77 +1577,64 @@
                 </w:tabs>
                 <w:rPr>
                   <w:rFonts w:asciiTheme="minorHAnsi" w:eastAsiaTheme="minorEastAsia" w:hAnsiTheme="minorHAnsi" w:cstheme="minorBidi"/>
-                  <w:noProof/>
-                  <w:lang w:val="en-US"/>
                 </w:rPr>
               </w:pPr>
-              <w:hyperlink w:anchor="_Toc89258915" w:history="1">
+              <w:hyperlink w:anchor="_Toc89598902" w:history="1">
                 <w:r>
                   <w:rPr>
                     <w:rStyle w:val="Hyperlink"/>
-                    <w:noProof/>
                   </w:rPr>
                   <w:t>3.1</w:t>
                 </w:r>
                 <w:r>
                   <w:rPr>
                     <w:rFonts w:asciiTheme="minorHAnsi" w:eastAsiaTheme="minorEastAsia" w:hAnsiTheme="minorHAnsi" w:cstheme="minorBidi"/>
-                    <w:noProof/>
-                    <w:lang w:val="en-US"/>
                   </w:rPr>
                   <w:tab/>
                 </w:r>
                 <w:r>
                   <w:rPr>
                     <w:rStyle w:val="Hyperlink"/>
-                    <w:noProof/>
                   </w:rPr>
                   <w:t>Fragen und Antworten</w:t>
                 </w:r>
                 <w:r>
                   <w:rPr>
-                    <w:noProof/>
                     <w:webHidden/>
                   </w:rPr>
                   <w:tab/>
                 </w:r>
                 <w:r>
                   <w:rPr>
-                    <w:noProof/>
                     <w:webHidden/>
                   </w:rPr>
                   <w:fldChar w:fldCharType="begin"/>
                 </w:r>
                 <w:r>
                   <w:rPr>
-                    <w:noProof/>
-                    <w:webHidden/>
-                  </w:rPr>
-                  <w:instrText xml:space="preserve"> PAGEREF _Toc89258915 \h </w:instrText>
-                </w:r>
-                <w:r>
-                  <w:rPr>
-                    <w:noProof/>
-                    <w:webHidden/>
-                  </w:rPr>
-                </w:r>
-                <w:r>
-                  <w:rPr>
-                    <w:noProof/>
+                    <w:webHidden/>
+                  </w:rPr>
+                  <w:instrText xml:space="preserve"> PAGEREF _Toc89598902 \h </w:instrText>
+                </w:r>
+                <w:r>
+                  <w:rPr>
+                    <w:webHidden/>
+                  </w:rPr>
+                </w:r>
+                <w:r>
+                  <w:rPr>
                     <w:webHidden/>
                   </w:rPr>
                   <w:fldChar w:fldCharType="separate"/>
                 </w:r>
                 <w:r>
                   <w:rPr>
-                    <w:noProof/>
                     <w:webHidden/>
                   </w:rPr>
                   <w:t>6</w:t>
                 </w:r>
                 <w:r>
                   <w:rPr>
-                    <w:noProof/>
                     <w:webHidden/>
                   </w:rPr>
                   <w:fldChar w:fldCharType="end"/>
@@ -1726,77 +1650,64 @@
                 </w:tabs>
                 <w:rPr>
                   <w:rFonts w:asciiTheme="minorHAnsi" w:eastAsiaTheme="minorEastAsia" w:hAnsiTheme="minorHAnsi" w:cstheme="minorBidi"/>
-                  <w:noProof/>
-                  <w:lang w:val="en-US"/>
                 </w:rPr>
               </w:pPr>
-              <w:hyperlink w:anchor="_Toc89258916" w:history="1">
+              <w:hyperlink w:anchor="_Toc89598903" w:history="1">
                 <w:r>
                   <w:rPr>
                     <w:rStyle w:val="Hyperlink"/>
-                    <w:noProof/>
                   </w:rPr>
                   <w:t>3.2</w:t>
                 </w:r>
                 <w:r>
                   <w:rPr>
                     <w:rFonts w:asciiTheme="minorHAnsi" w:eastAsiaTheme="minorEastAsia" w:hAnsiTheme="minorHAnsi" w:cstheme="minorBidi"/>
-                    <w:noProof/>
-                    <w:lang w:val="en-US"/>
                   </w:rPr>
                   <w:tab/>
                 </w:r>
                 <w:r>
                   <w:rPr>
                     <w:rStyle w:val="Hyperlink"/>
-                    <w:noProof/>
                   </w:rPr>
                   <w:t>Interviewpartner</w:t>
                 </w:r>
                 <w:r>
                   <w:rPr>
-                    <w:noProof/>
                     <w:webHidden/>
                   </w:rPr>
                   <w:tab/>
                 </w:r>
                 <w:r>
                   <w:rPr>
-                    <w:noProof/>
                     <w:webHidden/>
                   </w:rPr>
                   <w:fldChar w:fldCharType="begin"/>
                 </w:r>
                 <w:r>
                   <w:rPr>
-                    <w:noProof/>
-                    <w:webHidden/>
-                  </w:rPr>
-                  <w:instrText xml:space="preserve"> PAGEREF _Toc89258916 \h </w:instrText>
-                </w:r>
-                <w:r>
-                  <w:rPr>
-                    <w:noProof/>
-                    <w:webHidden/>
-                  </w:rPr>
-                </w:r>
-                <w:r>
-                  <w:rPr>
-                    <w:noProof/>
+                    <w:webHidden/>
+                  </w:rPr>
+                  <w:instrText xml:space="preserve"> PAGEREF _Toc89598903 \h </w:instrText>
+                </w:r>
+                <w:r>
+                  <w:rPr>
+                    <w:webHidden/>
+                  </w:rPr>
+                </w:r>
+                <w:r>
+                  <w:rPr>
                     <w:webHidden/>
                   </w:rPr>
                   <w:fldChar w:fldCharType="separate"/>
                 </w:r>
                 <w:r>
                   <w:rPr>
-                    <w:noProof/>
                     <w:webHidden/>
                   </w:rPr>
                   <w:t>6</w:t>
                 </w:r>
                 <w:r>
                   <w:rPr>
-                    <w:noProof/>
                     <w:webHidden/>
                   </w:rPr>
                   <w:fldChar w:fldCharType="end"/>
@@ -1812,77 +1723,64 @@
                 </w:tabs>
                 <w:rPr>
                   <w:rFonts w:asciiTheme="minorHAnsi" w:eastAsiaTheme="minorEastAsia" w:hAnsiTheme="minorHAnsi" w:cstheme="minorBidi"/>
-                  <w:noProof/>
-                  <w:lang w:val="en-US"/>
                 </w:rPr>
               </w:pPr>
-              <w:hyperlink w:anchor="_Toc89258917" w:history="1">
+              <w:hyperlink w:anchor="_Toc89598904" w:history="1">
                 <w:r>
                   <w:rPr>
                     <w:rStyle w:val="Hyperlink"/>
-                    <w:noProof/>
                   </w:rPr>
                   <w:t>3.3</w:t>
                 </w:r>
                 <w:r>
                   <w:rPr>
                     <w:rFonts w:asciiTheme="minorHAnsi" w:eastAsiaTheme="minorEastAsia" w:hAnsiTheme="minorHAnsi" w:cstheme="minorBidi"/>
-                    <w:noProof/>
-                    <w:lang w:val="en-US"/>
                   </w:rPr>
                   <w:tab/>
                 </w:r>
                 <w:r>
                   <w:rPr>
                     <w:rStyle w:val="Hyperlink"/>
-                    <w:noProof/>
                   </w:rPr>
                   <w:t>Auswertung</w:t>
                 </w:r>
                 <w:r>
                   <w:rPr>
-                    <w:noProof/>
                     <w:webHidden/>
                   </w:rPr>
                   <w:tab/>
                 </w:r>
                 <w:r>
                   <w:rPr>
-                    <w:noProof/>
                     <w:webHidden/>
                   </w:rPr>
                   <w:fldChar w:fldCharType="begin"/>
                 </w:r>
                 <w:r>
                   <w:rPr>
-                    <w:noProof/>
-                    <w:webHidden/>
-                  </w:rPr>
-                  <w:instrText xml:space="preserve"> PAGEREF _Toc89258917 \h </w:instrText>
-                </w:r>
-                <w:r>
-                  <w:rPr>
-                    <w:noProof/>
-                    <w:webHidden/>
-                  </w:rPr>
-                </w:r>
-                <w:r>
-                  <w:rPr>
-                    <w:noProof/>
+                    <w:webHidden/>
+                  </w:rPr>
+                  <w:instrText xml:space="preserve"> PAGEREF _Toc89598904 \h </w:instrText>
+                </w:r>
+                <w:r>
+                  <w:rPr>
+                    <w:webHidden/>
+                  </w:rPr>
+                </w:r>
+                <w:r>
+                  <w:rPr>
                     <w:webHidden/>
                   </w:rPr>
                   <w:fldChar w:fldCharType="separate"/>
                 </w:r>
                 <w:r>
                   <w:rPr>
-                    <w:noProof/>
                     <w:webHidden/>
                   </w:rPr>
                   <w:t>6</w:t>
                 </w:r>
                 <w:r>
                   <w:rPr>
-                    <w:noProof/>
                     <w:webHidden/>
                   </w:rPr>
                   <w:fldChar w:fldCharType="end"/>
@@ -1894,77 +1792,64 @@
                 <w:pStyle w:val="TOC1"/>
                 <w:rPr>
                   <w:rFonts w:asciiTheme="minorHAnsi" w:eastAsiaTheme="minorEastAsia" w:hAnsiTheme="minorHAnsi" w:cstheme="minorBidi"/>
-                  <w:noProof/>
-                  <w:lang w:val="en-US"/>
                 </w:rPr>
               </w:pPr>
-              <w:hyperlink w:anchor="_Toc89258918" w:history="1">
+              <w:hyperlink w:anchor="_Toc89598905" w:history="1">
                 <w:r>
                   <w:rPr>
                     <w:rStyle w:val="Hyperlink"/>
-                    <w:noProof/>
                   </w:rPr>
                   <w:t>4</w:t>
                 </w:r>
                 <w:r>
                   <w:rPr>
                     <w:rFonts w:asciiTheme="minorHAnsi" w:eastAsiaTheme="minorEastAsia" w:hAnsiTheme="minorHAnsi" w:cstheme="minorBidi"/>
-                    <w:noProof/>
-                    <w:lang w:val="en-US"/>
                   </w:rPr>
                   <w:tab/>
                 </w:r>
                 <w:r>
                   <w:rPr>
                     <w:rStyle w:val="Hyperlink"/>
-                    <w:noProof/>
                   </w:rPr>
                   <w:t>Drittes Kapitel: Selbstversuch</w:t>
                 </w:r>
                 <w:r>
                   <w:rPr>
-                    <w:noProof/>
                     <w:webHidden/>
                   </w:rPr>
                   <w:tab/>
                 </w:r>
                 <w:r>
                   <w:rPr>
-                    <w:noProof/>
                     <w:webHidden/>
                   </w:rPr>
                   <w:fldChar w:fldCharType="begin"/>
                 </w:r>
                 <w:r>
                   <w:rPr>
-                    <w:noProof/>
-                    <w:webHidden/>
-                  </w:rPr>
-                  <w:instrText xml:space="preserve"> PAGEREF _Toc89258918 \h </w:instrText>
-                </w:r>
-                <w:r>
-                  <w:rPr>
-                    <w:noProof/>
-                    <w:webHidden/>
-                  </w:rPr>
-                </w:r>
-                <w:r>
-                  <w:rPr>
-                    <w:noProof/>
+                    <w:webHidden/>
+                  </w:rPr>
+                  <w:instrText xml:space="preserve"> PAGEREF _Toc89598905 \h </w:instrText>
+                </w:r>
+                <w:r>
+                  <w:rPr>
+                    <w:webHidden/>
+                  </w:rPr>
+                </w:r>
+                <w:r>
+                  <w:rPr>
                     <w:webHidden/>
                   </w:rPr>
                   <w:fldChar w:fldCharType="separate"/>
                 </w:r>
                 <w:r>
                   <w:rPr>
-                    <w:noProof/>
                     <w:webHidden/>
                   </w:rPr>
                   <w:t>7</w:t>
                 </w:r>
                 <w:r>
                   <w:rPr>
-                    <w:noProof/>
                     <w:webHidden/>
                   </w:rPr>
                   <w:fldChar w:fldCharType="end"/>
@@ -1980,77 +1865,64 @@
                 </w:tabs>
                 <w:rPr>
                   <w:rFonts w:asciiTheme="minorHAnsi" w:eastAsiaTheme="minorEastAsia" w:hAnsiTheme="minorHAnsi" w:cstheme="minorBidi"/>
-                  <w:noProof/>
-                  <w:lang w:val="en-US"/>
                 </w:rPr>
               </w:pPr>
-              <w:hyperlink w:anchor="_Toc89258919" w:history="1">
+              <w:hyperlink w:anchor="_Toc89598906" w:history="1">
                 <w:r>
                   <w:rPr>
                     <w:rStyle w:val="Hyperlink"/>
-                    <w:noProof/>
                   </w:rPr>
                   <w:t>4.1</w:t>
                 </w:r>
                 <w:r>
                   <w:rPr>
                     <w:rFonts w:asciiTheme="minorHAnsi" w:eastAsiaTheme="minorEastAsia" w:hAnsiTheme="minorHAnsi" w:cstheme="minorBidi"/>
-                    <w:noProof/>
-                    <w:lang w:val="en-US"/>
                   </w:rPr>
                   <w:tab/>
                 </w:r>
                 <w:r>
                   <w:rPr>
                     <w:rStyle w:val="Hyperlink"/>
-                    <w:noProof/>
                   </w:rPr>
                   <w:t>Was habe ich gemacht?</w:t>
                 </w:r>
                 <w:r>
                   <w:rPr>
-                    <w:noProof/>
                     <w:webHidden/>
                   </w:rPr>
                   <w:tab/>
                 </w:r>
                 <w:r>
                   <w:rPr>
-                    <w:noProof/>
                     <w:webHidden/>
                   </w:rPr>
                   <w:fldChar w:fldCharType="begin"/>
                 </w:r>
                 <w:r>
                   <w:rPr>
-                    <w:noProof/>
-                    <w:webHidden/>
-                  </w:rPr>
-                  <w:instrText xml:space="preserve"> PAGEREF _Toc89258919 \h </w:instrText>
-                </w:r>
-                <w:r>
-                  <w:rPr>
-                    <w:noProof/>
-                    <w:webHidden/>
-                  </w:rPr>
-                </w:r>
-                <w:r>
-                  <w:rPr>
-                    <w:noProof/>
+                    <w:webHidden/>
+                  </w:rPr>
+                  <w:instrText xml:space="preserve"> PAGEREF _Toc89598906 \h </w:instrText>
+                </w:r>
+                <w:r>
+                  <w:rPr>
+                    <w:webHidden/>
+                  </w:rPr>
+                </w:r>
+                <w:r>
+                  <w:rPr>
                     <w:webHidden/>
                   </w:rPr>
                   <w:fldChar w:fldCharType="separate"/>
                 </w:r>
                 <w:r>
                   <w:rPr>
-                    <w:noProof/>
                     <w:webHidden/>
                   </w:rPr>
                   <w:t>7</w:t>
                 </w:r>
                 <w:r>
                   <w:rPr>
-                    <w:noProof/>
                     <w:webHidden/>
                   </w:rPr>
                   <w:fldChar w:fldCharType="end"/>
@@ -2066,77 +1938,64 @@
                 </w:tabs>
                 <w:rPr>
                   <w:rFonts w:asciiTheme="minorHAnsi" w:eastAsiaTheme="minorEastAsia" w:hAnsiTheme="minorHAnsi" w:cstheme="minorBidi"/>
-                  <w:noProof/>
-                  <w:lang w:val="en-US"/>
                 </w:rPr>
               </w:pPr>
-              <w:hyperlink w:anchor="_Toc89258920" w:history="1">
+              <w:hyperlink w:anchor="_Toc89598907" w:history="1">
                 <w:r>
                   <w:rPr>
                     <w:rStyle w:val="Hyperlink"/>
-                    <w:noProof/>
                   </w:rPr>
                   <w:t>4.2</w:t>
                 </w:r>
                 <w:r>
                   <w:rPr>
                     <w:rFonts w:asciiTheme="minorHAnsi" w:eastAsiaTheme="minorEastAsia" w:hAnsiTheme="minorHAnsi" w:cstheme="minorBidi"/>
-                    <w:noProof/>
-                    <w:lang w:val="en-US"/>
                   </w:rPr>
                   <w:tab/>
                 </w:r>
                 <w:r>
                   <w:rPr>
                     <w:rStyle w:val="Hyperlink"/>
-                    <w:noProof/>
                   </w:rPr>
                   <w:t>Erkenntnisse</w:t>
                 </w:r>
                 <w:r>
                   <w:rPr>
-                    <w:noProof/>
                     <w:webHidden/>
                   </w:rPr>
                   <w:tab/>
                 </w:r>
                 <w:r>
                   <w:rPr>
-                    <w:noProof/>
                     <w:webHidden/>
                   </w:rPr>
                   <w:fldChar w:fldCharType="begin"/>
                 </w:r>
                 <w:r>
                   <w:rPr>
-                    <w:noProof/>
-                    <w:webHidden/>
-                  </w:rPr>
-                  <w:instrText xml:space="preserve"> PAGEREF _Toc89258920 \h </w:instrText>
-                </w:r>
-                <w:r>
-                  <w:rPr>
-                    <w:noProof/>
-                    <w:webHidden/>
-                  </w:rPr>
-                </w:r>
-                <w:r>
-                  <w:rPr>
-                    <w:noProof/>
+                    <w:webHidden/>
+                  </w:rPr>
+                  <w:instrText xml:space="preserve"> PAGEREF _Toc89598907 \h </w:instrText>
+                </w:r>
+                <w:r>
+                  <w:rPr>
+                    <w:webHidden/>
+                  </w:rPr>
+                </w:r>
+                <w:r>
+                  <w:rPr>
                     <w:webHidden/>
                   </w:rPr>
                   <w:fldChar w:fldCharType="separate"/>
                 </w:r>
                 <w:r>
                   <w:rPr>
-                    <w:noProof/>
                     <w:webHidden/>
                   </w:rPr>
                   <w:t>7</w:t>
                 </w:r>
                 <w:r>
                   <w:rPr>
-                    <w:noProof/>
                     <w:webHidden/>
                   </w:rPr>
                   <w:fldChar w:fldCharType="end"/>
@@ -2148,77 +2007,64 @@
                 <w:pStyle w:val="TOC1"/>
                 <w:rPr>
                   <w:rFonts w:asciiTheme="minorHAnsi" w:eastAsiaTheme="minorEastAsia" w:hAnsiTheme="minorHAnsi" w:cstheme="minorBidi"/>
-                  <w:noProof/>
-                  <w:lang w:val="en-US"/>
                 </w:rPr>
               </w:pPr>
-              <w:hyperlink w:anchor="_Toc89258921" w:history="1">
+              <w:hyperlink w:anchor="_Toc89598908" w:history="1">
                 <w:r>
                   <w:rPr>
                     <w:rStyle w:val="Hyperlink"/>
-                    <w:noProof/>
                   </w:rPr>
                   <w:t>5</w:t>
                 </w:r>
                 <w:r>
                   <w:rPr>
                     <w:rFonts w:asciiTheme="minorHAnsi" w:eastAsiaTheme="minorEastAsia" w:hAnsiTheme="minorHAnsi" w:cstheme="minorBidi"/>
-                    <w:noProof/>
-                    <w:lang w:val="en-US"/>
                   </w:rPr>
                   <w:tab/>
                 </w:r>
                 <w:r>
                   <w:rPr>
                     <w:rStyle w:val="Hyperlink"/>
-                    <w:noProof/>
                   </w:rPr>
                   <w:t>Reflexion</w:t>
                 </w:r>
                 <w:r>
                   <w:rPr>
-                    <w:noProof/>
                     <w:webHidden/>
                   </w:rPr>
                   <w:tab/>
                 </w:r>
                 <w:r>
                   <w:rPr>
-                    <w:noProof/>
                     <w:webHidden/>
                   </w:rPr>
                   <w:fldChar w:fldCharType="begin"/>
                 </w:r>
                 <w:r>
                   <w:rPr>
-                    <w:noProof/>
-                    <w:webHidden/>
-                  </w:rPr>
-                  <w:instrText xml:space="preserve"> PAGEREF _Toc89258921 \h </w:instrText>
-                </w:r>
-                <w:r>
-                  <w:rPr>
-                    <w:noProof/>
-                    <w:webHidden/>
-                  </w:rPr>
-                </w:r>
-                <w:r>
-                  <w:rPr>
-                    <w:noProof/>
+                    <w:webHidden/>
+                  </w:rPr>
+                  <w:instrText xml:space="preserve"> PAGEREF _Toc89598908 \h </w:instrText>
+                </w:r>
+                <w:r>
+                  <w:rPr>
+                    <w:webHidden/>
+                  </w:rPr>
+                </w:r>
+                <w:r>
+                  <w:rPr>
                     <w:webHidden/>
                   </w:rPr>
                   <w:fldChar w:fldCharType="separate"/>
                 </w:r>
                 <w:r>
                   <w:rPr>
-                    <w:noProof/>
                     <w:webHidden/>
                   </w:rPr>
                   <w:t>8</w:t>
                 </w:r>
                 <w:r>
                   <w:rPr>
-                    <w:noProof/>
                     <w:webHidden/>
                   </w:rPr>
                   <w:fldChar w:fldCharType="end"/>
@@ -2234,77 +2080,64 @@
                 </w:tabs>
                 <w:rPr>
                   <w:rFonts w:asciiTheme="minorHAnsi" w:eastAsiaTheme="minorEastAsia" w:hAnsiTheme="minorHAnsi" w:cstheme="minorBidi"/>
-                  <w:noProof/>
-                  <w:lang w:val="en-US"/>
                 </w:rPr>
               </w:pPr>
-              <w:hyperlink w:anchor="_Toc89258922" w:history="1">
+              <w:hyperlink w:anchor="_Toc89598909" w:history="1">
                 <w:r>
                   <w:rPr>
                     <w:rStyle w:val="Hyperlink"/>
-                    <w:noProof/>
                   </w:rPr>
                   <w:t>5.1</w:t>
                 </w:r>
                 <w:r>
                   <w:rPr>
                     <w:rFonts w:asciiTheme="minorHAnsi" w:eastAsiaTheme="minorEastAsia" w:hAnsiTheme="minorHAnsi" w:cstheme="minorBidi"/>
-                    <w:noProof/>
-                    <w:lang w:val="en-US"/>
                   </w:rPr>
                   <w:tab/>
                 </w:r>
                 <w:r>
                   <w:rPr>
                     <w:rStyle w:val="Hyperlink"/>
-                    <w:noProof/>
                   </w:rPr>
                   <w:t>Gewonnene Erkenntnisse</w:t>
                 </w:r>
                 <w:r>
                   <w:rPr>
-                    <w:noProof/>
                     <w:webHidden/>
                   </w:rPr>
                   <w:tab/>
                 </w:r>
                 <w:r>
                   <w:rPr>
-                    <w:noProof/>
                     <w:webHidden/>
                   </w:rPr>
                   <w:fldChar w:fldCharType="begin"/>
                 </w:r>
                 <w:r>
                   <w:rPr>
-                    <w:noProof/>
-                    <w:webHidden/>
-                  </w:rPr>
-                  <w:instrText xml:space="preserve"> PAGEREF _Toc89258922 \h </w:instrText>
-                </w:r>
-                <w:r>
-                  <w:rPr>
-                    <w:noProof/>
-                    <w:webHidden/>
-                  </w:rPr>
-                </w:r>
-                <w:r>
-                  <w:rPr>
-                    <w:noProof/>
+                    <w:webHidden/>
+                  </w:rPr>
+                  <w:instrText xml:space="preserve"> PAGEREF _Toc89598909 \h </w:instrText>
+                </w:r>
+                <w:r>
+                  <w:rPr>
+                    <w:webHidden/>
+                  </w:rPr>
+                </w:r>
+                <w:r>
+                  <w:rPr>
                     <w:webHidden/>
                   </w:rPr>
                   <w:fldChar w:fldCharType="separate"/>
                 </w:r>
                 <w:r>
                   <w:rPr>
-                    <w:noProof/>
                     <w:webHidden/>
                   </w:rPr>
                   <w:t>8</w:t>
                 </w:r>
                 <w:r>
                   <w:rPr>
-                    <w:noProof/>
                     <w:webHidden/>
                   </w:rPr>
                   <w:fldChar w:fldCharType="end"/>
@@ -2320,77 +2153,64 @@
                 </w:tabs>
                 <w:rPr>
                   <w:rFonts w:asciiTheme="minorHAnsi" w:eastAsiaTheme="minorEastAsia" w:hAnsiTheme="minorHAnsi" w:cstheme="minorBidi"/>
-                  <w:noProof/>
-                  <w:lang w:val="en-US"/>
                 </w:rPr>
               </w:pPr>
-              <w:hyperlink w:anchor="_Toc89258923" w:history="1">
+              <w:hyperlink w:anchor="_Toc89598910" w:history="1">
                 <w:r>
                   <w:rPr>
                     <w:rStyle w:val="Hyperlink"/>
-                    <w:noProof/>
                   </w:rPr>
                   <w:t>5.2</w:t>
                 </w:r>
                 <w:r>
                   <w:rPr>
                     <w:rFonts w:asciiTheme="minorHAnsi" w:eastAsiaTheme="minorEastAsia" w:hAnsiTheme="minorHAnsi" w:cstheme="minorBidi"/>
-                    <w:noProof/>
-                    <w:lang w:val="en-US"/>
                   </w:rPr>
                   <w:tab/>
                 </w:r>
                 <w:r>
                   <w:rPr>
                     <w:rStyle w:val="Hyperlink"/>
-                    <w:noProof/>
                   </w:rPr>
                   <w:t>Meinen Dank</w:t>
                 </w:r>
                 <w:r>
                   <w:rPr>
-                    <w:noProof/>
                     <w:webHidden/>
                   </w:rPr>
                   <w:tab/>
                 </w:r>
                 <w:r>
                   <w:rPr>
-                    <w:noProof/>
                     <w:webHidden/>
                   </w:rPr>
                   <w:fldChar w:fldCharType="begin"/>
                 </w:r>
                 <w:r>
                   <w:rPr>
-                    <w:noProof/>
-                    <w:webHidden/>
-                  </w:rPr>
-                  <w:instrText xml:space="preserve"> PAGEREF _Toc89258923 \h </w:instrText>
-                </w:r>
-                <w:r>
-                  <w:rPr>
-                    <w:noProof/>
-                    <w:webHidden/>
-                  </w:rPr>
-                </w:r>
-                <w:r>
-                  <w:rPr>
-                    <w:noProof/>
+                    <w:webHidden/>
+                  </w:rPr>
+                  <w:instrText xml:space="preserve"> PAGEREF _Toc89598910 \h </w:instrText>
+                </w:r>
+                <w:r>
+                  <w:rPr>
+                    <w:webHidden/>
+                  </w:rPr>
+                </w:r>
+                <w:r>
+                  <w:rPr>
                     <w:webHidden/>
                   </w:rPr>
                   <w:fldChar w:fldCharType="separate"/>
                 </w:r>
                 <w:r>
                   <w:rPr>
-                    <w:noProof/>
                     <w:webHidden/>
                   </w:rPr>
                   <w:t>8</w:t>
                 </w:r>
                 <w:r>
                   <w:rPr>
-                    <w:noProof/>
                     <w:webHidden/>
                   </w:rPr>
                   <w:fldChar w:fldCharType="end"/>
@@ -2402,77 +2222,64 @@
                 <w:pStyle w:val="TOC1"/>
                 <w:rPr>
                   <w:rFonts w:asciiTheme="minorHAnsi" w:eastAsiaTheme="minorEastAsia" w:hAnsiTheme="minorHAnsi" w:cstheme="minorBidi"/>
-                  <w:noProof/>
-                  <w:lang w:val="en-US"/>
                 </w:rPr>
               </w:pPr>
-              <w:hyperlink w:anchor="_Toc89258924" w:history="1">
+              <w:hyperlink w:anchor="_Toc89598911" w:history="1">
                 <w:r>
                   <w:rPr>
                     <w:rStyle w:val="Hyperlink"/>
-                    <w:noProof/>
                   </w:rPr>
                   <w:t>6</w:t>
                 </w:r>
                 <w:r>
                   <w:rPr>
                     <w:rFonts w:asciiTheme="minorHAnsi" w:eastAsiaTheme="minorEastAsia" w:hAnsiTheme="minorHAnsi" w:cstheme="minorBidi"/>
-                    <w:noProof/>
-                    <w:lang w:val="en-US"/>
                   </w:rPr>
                   <w:tab/>
                 </w:r>
                 <w:r>
                   <w:rPr>
                     <w:rStyle w:val="Hyperlink"/>
-                    <w:noProof/>
                   </w:rPr>
                   <w:t>Quellenverzeichnis</w:t>
                 </w:r>
                 <w:r>
                   <w:rPr>
-                    <w:noProof/>
                     <w:webHidden/>
                   </w:rPr>
                   <w:tab/>
                 </w:r>
                 <w:r>
                   <w:rPr>
-                    <w:noProof/>
                     <w:webHidden/>
                   </w:rPr>
                   <w:fldChar w:fldCharType="begin"/>
                 </w:r>
                 <w:r>
                   <w:rPr>
-                    <w:noProof/>
-                    <w:webHidden/>
-                  </w:rPr>
-                  <w:instrText xml:space="preserve"> PAGEREF _Toc89258924 \h </w:instrText>
-                </w:r>
-                <w:r>
-                  <w:rPr>
-                    <w:noProof/>
-                    <w:webHidden/>
-                  </w:rPr>
-                </w:r>
-                <w:r>
-                  <w:rPr>
-                    <w:noProof/>
+                    <w:webHidden/>
+                  </w:rPr>
+                  <w:instrText xml:space="preserve"> PAGEREF _Toc89598911 \h </w:instrText>
+                </w:r>
+                <w:r>
+                  <w:rPr>
+                    <w:webHidden/>
+                  </w:rPr>
+                </w:r>
+                <w:r>
+                  <w:rPr>
                     <w:webHidden/>
                   </w:rPr>
                   <w:fldChar w:fldCharType="separate"/>
                 </w:r>
                 <w:r>
                   <w:rPr>
-                    <w:noProof/>
                     <w:webHidden/>
                   </w:rPr>
                   <w:t>9</w:t>
                 </w:r>
                 <w:r>
                   <w:rPr>
-                    <w:noProof/>
                     <w:webHidden/>
                   </w:rPr>
                   <w:fldChar w:fldCharType="end"/>
@@ -2488,77 +2295,64 @@
                 </w:tabs>
                 <w:rPr>
                   <w:rFonts w:asciiTheme="minorHAnsi" w:eastAsiaTheme="minorEastAsia" w:hAnsiTheme="minorHAnsi" w:cstheme="minorBidi"/>
-                  <w:noProof/>
-                  <w:lang w:val="en-US"/>
                 </w:rPr>
               </w:pPr>
-              <w:hyperlink w:anchor="_Toc89258925" w:history="1">
+              <w:hyperlink w:anchor="_Toc89598912" w:history="1">
                 <w:r>
                   <w:rPr>
                     <w:rStyle w:val="Hyperlink"/>
-                    <w:noProof/>
                   </w:rPr>
                   <w:t>6.1</w:t>
                 </w:r>
                 <w:r>
                   <w:rPr>
                     <w:rFonts w:asciiTheme="minorHAnsi" w:eastAsiaTheme="minorEastAsia" w:hAnsiTheme="minorHAnsi" w:cstheme="minorBidi"/>
-                    <w:noProof/>
-                    <w:lang w:val="en-US"/>
                   </w:rPr>
                   <w:tab/>
                 </w:r>
                 <w:r>
                   <w:rPr>
                     <w:rStyle w:val="Hyperlink"/>
-                    <w:noProof/>
                   </w:rPr>
                   <w:t>Bilder</w:t>
                 </w:r>
                 <w:r>
                   <w:rPr>
-                    <w:noProof/>
                     <w:webHidden/>
                   </w:rPr>
                   <w:tab/>
                 </w:r>
                 <w:r>
                   <w:rPr>
-                    <w:noProof/>
                     <w:webHidden/>
                   </w:rPr>
                   <w:fldChar w:fldCharType="begin"/>
                 </w:r>
                 <w:r>
                   <w:rPr>
-                    <w:noProof/>
-                    <w:webHidden/>
-                  </w:rPr>
-                  <w:instrText xml:space="preserve"> PAGEREF _Toc89258925 \h </w:instrText>
-                </w:r>
-                <w:r>
-                  <w:rPr>
-                    <w:noProof/>
-                    <w:webHidden/>
-                  </w:rPr>
-                </w:r>
-                <w:r>
-                  <w:rPr>
-                    <w:noProof/>
+                    <w:webHidden/>
+                  </w:rPr>
+                  <w:instrText xml:space="preserve"> PAGEREF _Toc89598912 \h </w:instrText>
+                </w:r>
+                <w:r>
+                  <w:rPr>
+                    <w:webHidden/>
+                  </w:rPr>
+                </w:r>
+                <w:r>
+                  <w:rPr>
                     <w:webHidden/>
                   </w:rPr>
                   <w:fldChar w:fldCharType="separate"/>
                 </w:r>
                 <w:r>
                   <w:rPr>
-                    <w:noProof/>
                     <w:webHidden/>
                   </w:rPr>
                   <w:t>9</w:t>
                 </w:r>
                 <w:r>
                   <w:rPr>
-                    <w:noProof/>
                     <w:webHidden/>
                   </w:rPr>
                   <w:fldChar w:fldCharType="end"/>
@@ -2574,79 +2368,133 @@
                 </w:tabs>
                 <w:rPr>
                   <w:rFonts w:asciiTheme="minorHAnsi" w:eastAsiaTheme="minorEastAsia" w:hAnsiTheme="minorHAnsi" w:cstheme="minorBidi"/>
-                  <w:noProof/>
-                  <w:lang w:val="en-US"/>
                 </w:rPr>
               </w:pPr>
-              <w:hyperlink w:anchor="_Toc89258926" w:history="1">
+              <w:hyperlink w:anchor="_Toc89598913" w:history="1">
                 <w:r>
                   <w:rPr>
                     <w:rStyle w:val="Hyperlink"/>
-                    <w:noProof/>
-                    <w:lang w:val="en-US"/>
                   </w:rPr>
                   <w:t>6.2</w:t>
                 </w:r>
                 <w:r>
                   <w:rPr>
                     <w:rFonts w:asciiTheme="minorHAnsi" w:eastAsiaTheme="minorEastAsia" w:hAnsiTheme="minorHAnsi" w:cstheme="minorBidi"/>
-                    <w:noProof/>
-                    <w:lang w:val="en-US"/>
                   </w:rPr>
                   <w:tab/>
                 </w:r>
                 <w:r>
                   <w:rPr>
                     <w:rStyle w:val="Hyperlink"/>
-                    <w:noProof/>
-                    <w:lang w:val="en-US"/>
                   </w:rPr>
                   <w:t>Textquellen</w:t>
                 </w:r>
                 <w:r>
                   <w:rPr>
-                    <w:noProof/>
                     <w:webHidden/>
                   </w:rPr>
                   <w:tab/>
                 </w:r>
                 <w:r>
                   <w:rPr>
-                    <w:noProof/>
                     <w:webHidden/>
                   </w:rPr>
                   <w:fldChar w:fldCharType="begin"/>
                 </w:r>
                 <w:r>
                   <w:rPr>
-                    <w:noProof/>
-                    <w:webHidden/>
-                  </w:rPr>
-                  <w:instrText xml:space="preserve"> PAGEREF _Toc89258926 \h </w:instrText>
-                </w:r>
-                <w:r>
-                  <w:rPr>
-                    <w:noProof/>
-                    <w:webHidden/>
-                  </w:rPr>
-                </w:r>
-                <w:r>
-                  <w:rPr>
-                    <w:noProof/>
+                    <w:webHidden/>
+                  </w:rPr>
+                  <w:instrText xml:space="preserve"> PAGEREF _Toc89598913 \h </w:instrText>
+                </w:r>
+                <w:r>
+                  <w:rPr>
+                    <w:webHidden/>
+                  </w:rPr>
+                </w:r>
+                <w:r>
+                  <w:rPr>
                     <w:webHidden/>
                   </w:rPr>
                   <w:fldChar w:fldCharType="separate"/>
                 </w:r>
                 <w:r>
                   <w:rPr>
-                    <w:noProof/>
                     <w:webHidden/>
                   </w:rPr>
                   <w:t>9</w:t>
                 </w:r>
                 <w:r>
                   <w:rPr>
-                    <w:noProof/>
+                    <w:webHidden/>
+                  </w:rPr>
+                  <w:fldChar w:fldCharType="end"/>
+                </w:r>
+              </w:hyperlink>
+            </w:p>
+            <w:p>
+              <w:pPr>
+                <w:pStyle w:val="TOC1"/>
+                <w:rPr>
+                  <w:rFonts w:asciiTheme="minorHAnsi" w:eastAsiaTheme="minorEastAsia" w:hAnsiTheme="minorHAnsi" w:cstheme="minorBidi"/>
+                </w:rPr>
+              </w:pPr>
+              <w:hyperlink w:anchor="_Toc89598914" w:history="1">
+                <w:r>
+                  <w:rPr>
+                    <w:rStyle w:val="Hyperlink"/>
+                  </w:rPr>
+                  <w:t>7</w:t>
+                </w:r>
+                <w:r>
+                  <w:rPr>
+                    <w:rFonts w:asciiTheme="minorHAnsi" w:eastAsiaTheme="minorEastAsia" w:hAnsiTheme="minorHAnsi" w:cstheme="minorBidi"/>
+                  </w:rPr>
+                  <w:tab/>
+                </w:r>
+                <w:r>
+                  <w:rPr>
+                    <w:rStyle w:val="Hyperlink"/>
+                  </w:rPr>
+                  <w:t>Anhang</w:t>
+                </w:r>
+                <w:r>
+                  <w:rPr>
+                    <w:webHidden/>
+                  </w:rPr>
+                  <w:tab/>
+                </w:r>
+                <w:r>
+                  <w:rPr>
+                    <w:webHidden/>
+                  </w:rPr>
+                  <w:fldChar w:fldCharType="begin"/>
+                </w:r>
+                <w:r>
+                  <w:rPr>
+                    <w:webHidden/>
+                  </w:rPr>
+                  <w:instrText xml:space="preserve"> PAGEREF _Toc89598914 \h </w:instrText>
+                </w:r>
+                <w:r>
+                  <w:rPr>
+                    <w:webHidden/>
+                  </w:rPr>
+                </w:r>
+                <w:r>
+                  <w:rPr>
+                    <w:webHidden/>
+                  </w:rPr>
+                  <w:fldChar w:fldCharType="separate"/>
+                </w:r>
+                <w:r>
+                  <w:rPr>
+                    <w:webHidden/>
+                  </w:rPr>
+                  <w:t>10</w:t>
+                </w:r>
+                <w:r>
+                  <w:rPr>
                     <w:webHidden/>
                   </w:rPr>
                   <w:fldChar w:fldCharType="end"/>
@@ -2662,159 +2510,64 @@
                 </w:tabs>
                 <w:rPr>
                   <w:rFonts w:asciiTheme="minorHAnsi" w:eastAsiaTheme="minorEastAsia" w:hAnsiTheme="minorHAnsi" w:cstheme="minorBidi"/>
-                  <w:noProof/>
-                  <w:lang w:val="en-US"/>
                 </w:rPr>
               </w:pPr>
-              <w:hyperlink w:anchor="_Toc89258927" w:history="1">
+              <w:hyperlink w:anchor="_Toc89598915" w:history="1">
                 <w:r>
                   <w:rPr>
                     <w:rStyle w:val="Hyperlink"/>
-                    <w:noProof/>
-                  </w:rPr>
-                  <w:t>6.3</w:t>
+                  </w:rPr>
+                  <w:t>7.1</w:t>
                 </w:r>
                 <w:r>
                   <w:rPr>
                     <w:rFonts w:asciiTheme="minorHAnsi" w:eastAsiaTheme="minorEastAsia" w:hAnsiTheme="minorHAnsi" w:cstheme="minorBidi"/>
-                    <w:noProof/>
-                    <w:lang w:val="en-US"/>
                   </w:rPr>
                   <w:tab/>
                 </w:r>
                 <w:r>
                   <w:rPr>
                     <w:rStyle w:val="Hyperlink"/>
-                    <w:noProof/>
-                  </w:rPr>
-                  <w:t>Hilfsmittel</w:t>
-                </w:r>
-                <w:r>
-                  <w:rPr>
-                    <w:noProof/>
+                  </w:rPr>
+                  <w:t>Qualifikationsverfahren Allgemeinbildung Projektbeschrieb für VA (Dokumentation)</w:t>
+                </w:r>
+                <w:r>
+                  <w:rPr>
                     <w:webHidden/>
                   </w:rPr>
                   <w:tab/>
                 </w:r>
                 <w:r>
                   <w:rPr>
-                    <w:noProof/>
                     <w:webHidden/>
                   </w:rPr>
                   <w:fldChar w:fldCharType="begin"/>
                 </w:r>
                 <w:r>
                   <w:rPr>
-                    <w:noProof/>
-                    <w:webHidden/>
-                  </w:rPr>
-                  <w:instrText xml:space="preserve"> PAGEREF _Toc89258927 \h </w:instrText>
-                </w:r>
-                <w:r>
-                  <w:rPr>
-                    <w:noProof/>
-                    <w:webHidden/>
-                  </w:rPr>
-                </w:r>
-                <w:r>
-                  <w:rPr>
-                    <w:noProof/>
+                    <w:webHidden/>
+                  </w:rPr>
+                  <w:instrText xml:space="preserve"> PAGEREF _Toc89598915 \h </w:instrText>
+                </w:r>
+                <w:r>
+                  <w:rPr>
+                    <w:webHidden/>
+                  </w:rPr>
+                </w:r>
+                <w:r>
+                  <w:rPr>
                     <w:webHidden/>
                   </w:rPr>
                   <w:fldChar w:fldCharType="separate"/>
                 </w:r>
                 <w:r>
                   <w:rPr>
-                    <w:noProof/>
-                    <w:webHidden/>
-                  </w:rPr>
-                  <w:t>9</w:t>
-                </w:r>
-                <w:r>
-                  <w:rPr>
-                    <w:noProof/>
-                    <w:webHidden/>
-                  </w:rPr>
-                  <w:fldChar w:fldCharType="end"/>
-                </w:r>
-              </w:hyperlink>
-            </w:p>
-            <w:p>
-              <w:pPr>
-                <w:pStyle w:val="TOC1"/>
-                <w:rPr>
-                  <w:rFonts w:asciiTheme="minorHAnsi" w:eastAsiaTheme="minorEastAsia" w:hAnsiTheme="minorHAnsi" w:cstheme="minorBidi"/>
-                  <w:noProof/>
-                  <w:lang w:val="en-US"/>
-                </w:rPr>
-              </w:pPr>
-              <w:hyperlink w:anchor="_Toc89258928" w:history="1">
-                <w:r>
-                  <w:rPr>
-                    <w:rStyle w:val="Hyperlink"/>
-                    <w:noProof/>
-                  </w:rPr>
-                  <w:t>7</w:t>
-                </w:r>
-                <w:r>
-                  <w:rPr>
-                    <w:rFonts w:asciiTheme="minorHAnsi" w:eastAsiaTheme="minorEastAsia" w:hAnsiTheme="minorHAnsi" w:cstheme="minorBidi"/>
-                    <w:noProof/>
-                    <w:lang w:val="en-US"/>
-                  </w:rPr>
-                  <w:tab/>
-                </w:r>
-                <w:r>
-                  <w:rPr>
-                    <w:rStyle w:val="Hyperlink"/>
-                    <w:noProof/>
-                  </w:rPr>
-                  <w:t>Anhang</w:t>
-                </w:r>
-                <w:r>
-                  <w:rPr>
-                    <w:noProof/>
-                    <w:webHidden/>
-                  </w:rPr>
-                  <w:tab/>
-                </w:r>
-                <w:r>
-                  <w:rPr>
-                    <w:noProof/>
-                    <w:webHidden/>
-                  </w:rPr>
-                  <w:fldChar w:fldCharType="begin"/>
-                </w:r>
-                <w:r>
-                  <w:rPr>
-                    <w:noProof/>
-                    <w:webHidden/>
-                  </w:rPr>
-                  <w:instrText xml:space="preserve"> PAGEREF _Toc89258928 \h </w:instrText>
-                </w:r>
-                <w:r>
-                  <w:rPr>
-                    <w:noProof/>
-                    <w:webHidden/>
-                  </w:rPr>
-                </w:r>
-                <w:r>
-                  <w:rPr>
-                    <w:noProof/>
-                    <w:webHidden/>
-                  </w:rPr>
-                  <w:fldChar w:fldCharType="separate"/>
-                </w:r>
-                <w:r>
-                  <w:rPr>
-                    <w:noProof/>
                     <w:webHidden/>
                   </w:rPr>
                   <w:t>10</w:t>
                 </w:r>
                 <w:r>
                   <w:rPr>
-                    <w:noProof/>
                     <w:webHidden/>
                   </w:rPr>
                   <w:fldChar w:fldCharType="end"/>
@@ -2830,77 +2583,210 @@
                 </w:tabs>
                 <w:rPr>
                   <w:rFonts w:asciiTheme="minorHAnsi" w:eastAsiaTheme="minorEastAsia" w:hAnsiTheme="minorHAnsi" w:cstheme="minorBidi"/>
-                  <w:noProof/>
-                  <w:lang w:val="en-US"/>
                 </w:rPr>
               </w:pPr>
-              <w:hyperlink w:anchor="_Toc89258929" w:history="1">
+              <w:hyperlink w:anchor="_Toc89598916" w:history="1">
                 <w:r>
                   <w:rPr>
                     <w:rStyle w:val="Hyperlink"/>
-                    <w:noProof/>
-                  </w:rPr>
-                  <w:t>7.1</w:t>
+                  </w:rPr>
+                  <w:t>7.2</w:t>
                 </w:r>
                 <w:r>
                   <w:rPr>
                     <w:rFonts w:asciiTheme="minorHAnsi" w:eastAsiaTheme="minorEastAsia" w:hAnsiTheme="minorHAnsi" w:cstheme="minorBidi"/>
-                    <w:noProof/>
-                    <w:lang w:val="en-US"/>
                   </w:rPr>
                   <w:tab/>
                 </w:r>
                 <w:r>
                   <w:rPr>
                     <w:rStyle w:val="Hyperlink"/>
-                    <w:noProof/>
-                  </w:rPr>
-                  <w:t>Qualifikationsverfahren Allgemeinbildung Projektbeschrieb für VA (Dokumentation)</w:t>
-                </w:r>
-                <w:r>
-                  <w:rPr>
-                    <w:noProof/>
+                  </w:rPr>
+                  <w:t>Zeitplan und Protokoll</w:t>
+                </w:r>
+                <w:r>
+                  <w:rPr>
                     <w:webHidden/>
                   </w:rPr>
                   <w:tab/>
                 </w:r>
                 <w:r>
                   <w:rPr>
-                    <w:noProof/>
                     <w:webHidden/>
                   </w:rPr>
                   <w:fldChar w:fldCharType="begin"/>
                 </w:r>
                 <w:r>
                   <w:rPr>
-                    <w:noProof/>
-                    <w:webHidden/>
-                  </w:rPr>
-                  <w:instrText xml:space="preserve"> PAGEREF _Toc89258929 \h </w:instrText>
-                </w:r>
-                <w:r>
-                  <w:rPr>
-                    <w:noProof/>
-                    <w:webHidden/>
-                  </w:rPr>
-                </w:r>
-                <w:r>
-                  <w:rPr>
-                    <w:noProof/>
+                    <w:webHidden/>
+                  </w:rPr>
+                  <w:instrText xml:space="preserve"> PAGEREF _Toc89598916 \h </w:instrText>
+                </w:r>
+                <w:r>
+                  <w:rPr>
+                    <w:webHidden/>
+                  </w:rPr>
+                </w:r>
+                <w:r>
+                  <w:rPr>
                     <w:webHidden/>
                   </w:rPr>
                   <w:fldChar w:fldCharType="separate"/>
                 </w:r>
                 <w:r>
                   <w:rPr>
-                    <w:noProof/>
-                    <w:webHidden/>
-                  </w:rPr>
-                  <w:t>10</w:t>
-                </w:r>
-                <w:r>
-                  <w:rPr>
-                    <w:noProof/>
+                    <w:webHidden/>
+                  </w:rPr>
+                  <w:t>12</w:t>
+                </w:r>
+                <w:r>
+                  <w:rPr>
+                    <w:webHidden/>
+                  </w:rPr>
+                  <w:fldChar w:fldCharType="end"/>
+                </w:r>
+              </w:hyperlink>
+            </w:p>
+            <w:p>
+              <w:pPr>
+                <w:pStyle w:val="TOC3"/>
+                <w:tabs>
+                  <w:tab w:val="left" w:pos="1320"/>
+                  <w:tab w:val="right" w:leader="dot" w:pos="9350"/>
+                </w:tabs>
+                <w:rPr>
+                  <w:rFonts w:asciiTheme="minorHAnsi" w:eastAsiaTheme="minorEastAsia" w:hAnsiTheme="minorHAnsi" w:cstheme="minorBidi"/>
+                </w:rPr>
+              </w:pPr>
+              <w:hyperlink w:anchor="_Toc89598917" w:history="1">
+                <w:r>
+                  <w:rPr>
+                    <w:rStyle w:val="Hyperlink"/>
+                  </w:rPr>
+                  <w:t>7.2.1</w:t>
+                </w:r>
+                <w:r>
+                  <w:rPr>
+                    <w:rFonts w:asciiTheme="minorHAnsi" w:eastAsiaTheme="minorEastAsia" w:hAnsiTheme="minorHAnsi" w:cstheme="minorBidi"/>
+                  </w:rPr>
+                  <w:tab/>
+                </w:r>
+                <w:r>
+                  <w:rPr>
+                    <w:rStyle w:val="Hyperlink"/>
+                  </w:rPr>
+                  <w:t>Zeitplan</w:t>
+                </w:r>
+                <w:r>
+                  <w:rPr>
+                    <w:webHidden/>
+                  </w:rPr>
+                  <w:tab/>
+                </w:r>
+                <w:r>
+                  <w:rPr>
+                    <w:webHidden/>
+                  </w:rPr>
+                  <w:fldChar w:fldCharType="begin"/>
+                </w:r>
+                <w:r>
+                  <w:rPr>
+                    <w:webHidden/>
+                  </w:rPr>
+                  <w:instrText xml:space="preserve"> PAGEREF _Toc89598917 \h </w:instrText>
+                </w:r>
+                <w:r>
+                  <w:rPr>
+                    <w:webHidden/>
+                  </w:rPr>
+                </w:r>
+                <w:r>
+                  <w:rPr>
+                    <w:webHidden/>
+                  </w:rPr>
+                  <w:fldChar w:fldCharType="separate"/>
+                </w:r>
+                <w:r>
+                  <w:rPr>
+                    <w:webHidden/>
+                  </w:rPr>
+                  <w:t>12</w:t>
+                </w:r>
+                <w:r>
+                  <w:rPr>
+                    <w:webHidden/>
+                  </w:rPr>
+                  <w:fldChar w:fldCharType="end"/>
+                </w:r>
+              </w:hyperlink>
+            </w:p>
+            <w:p>
+              <w:pPr>
+                <w:pStyle w:val="TOC3"/>
+                <w:tabs>
+                  <w:tab w:val="left" w:pos="1320"/>
+                  <w:tab w:val="right" w:leader="dot" w:pos="9350"/>
+                </w:tabs>
+                <w:rPr>
+                  <w:rFonts w:asciiTheme="minorHAnsi" w:eastAsiaTheme="minorEastAsia" w:hAnsiTheme="minorHAnsi" w:cstheme="minorBidi"/>
+                </w:rPr>
+              </w:pPr>
+              <w:hyperlink w:anchor="_Toc89598918" w:history="1">
+                <w:r>
+                  <w:rPr>
+                    <w:rStyle w:val="Hyperlink"/>
+                  </w:rPr>
+                  <w:t>7.2.2</w:t>
+                </w:r>
+                <w:r>
+                  <w:rPr>
+                    <w:rFonts w:asciiTheme="minorHAnsi" w:eastAsiaTheme="minorEastAsia" w:hAnsiTheme="minorHAnsi" w:cstheme="minorBidi"/>
+                  </w:rPr>
+                  <w:tab/>
+                </w:r>
+                <w:r>
+                  <w:rPr>
+                    <w:rStyle w:val="Hyperlink"/>
+                  </w:rPr>
+                  <w:t>Protokoll</w:t>
+                </w:r>
+                <w:r>
+                  <w:rPr>
+                    <w:webHidden/>
+                  </w:rPr>
+                  <w:tab/>
+                </w:r>
+                <w:r>
+                  <w:rPr>
+                    <w:webHidden/>
+                  </w:rPr>
+                  <w:fldChar w:fldCharType="begin"/>
+                </w:r>
+                <w:r>
+                  <w:rPr>
+                    <w:webHidden/>
+                  </w:rPr>
+                  <w:instrText xml:space="preserve"> PAGEREF _Toc89598918 \h </w:instrText>
+                </w:r>
+                <w:r>
+                  <w:rPr>
+                    <w:webHidden/>
+                  </w:rPr>
+                </w:r>
+                <w:r>
+                  <w:rPr>
+                    <w:webHidden/>
+                  </w:rPr>
+                  <w:fldChar w:fldCharType="separate"/>
+                </w:r>
+                <w:r>
+                  <w:rPr>
+                    <w:webHidden/>
+                  </w:rPr>
+                  <w:t>13</w:t>
+                </w:r>
+                <w:r>
+                  <w:rPr>
                     <w:webHidden/>
                   </w:rPr>
                   <w:fldChar w:fldCharType="end"/>
@@ -2916,335 +2802,64 @@
                 </w:tabs>
                 <w:rPr>
                   <w:rFonts w:asciiTheme="minorHAnsi" w:eastAsiaTheme="minorEastAsia" w:hAnsiTheme="minorHAnsi" w:cstheme="minorBidi"/>
-                  <w:noProof/>
-                  <w:lang w:val="en-US"/>
                 </w:rPr>
               </w:pPr>
-              <w:hyperlink w:anchor="_Toc89258930" w:history="1">
+              <w:hyperlink w:anchor="_Toc89598919" w:history="1">
                 <w:r>
                   <w:rPr>
                     <w:rStyle w:val="Hyperlink"/>
-                    <w:noProof/>
-                  </w:rPr>
-                  <w:t>7.2</w:t>
+                  </w:rPr>
+                  <w:t>7.4</w:t>
                 </w:r>
                 <w:r>
                   <w:rPr>
                     <w:rFonts w:asciiTheme="minorHAnsi" w:eastAsiaTheme="minorEastAsia" w:hAnsiTheme="minorHAnsi" w:cstheme="minorBidi"/>
-                    <w:noProof/>
-                    <w:lang w:val="en-US"/>
                   </w:rPr>
                   <w:tab/>
                 </w:r>
                 <w:r>
                   <w:rPr>
                     <w:rStyle w:val="Hyperlink"/>
-                    <w:noProof/>
-                  </w:rPr>
-                  <w:t>Zeitplan und Protokoll</w:t>
-                </w:r>
-                <w:r>
-                  <w:rPr>
-                    <w:noProof/>
+                  </w:rPr>
+                  <w:t>Selbstständigkeitserklärung</w:t>
+                </w:r>
+                <w:r>
+                  <w:rPr>
                     <w:webHidden/>
                   </w:rPr>
                   <w:tab/>
                 </w:r>
                 <w:r>
                   <w:rPr>
-                    <w:noProof/>
                     <w:webHidden/>
                   </w:rPr>
                   <w:fldChar w:fldCharType="begin"/>
                 </w:r>
                 <w:r>
                   <w:rPr>
-                    <w:noProof/>
-                    <w:webHidden/>
-                  </w:rPr>
-                  <w:instrText xml:space="preserve"> PAGEREF _Toc89258930 \h </w:instrText>
-                </w:r>
-                <w:r>
-                  <w:rPr>
-                    <w:noProof/>
-                    <w:webHidden/>
-                  </w:rPr>
-                </w:r>
-                <w:r>
-                  <w:rPr>
-                    <w:noProof/>
+                    <w:webHidden/>
+                  </w:rPr>
+                  <w:instrText xml:space="preserve"> PAGEREF _Toc89598919 \h </w:instrText>
+                </w:r>
+                <w:r>
+                  <w:rPr>
+                    <w:webHidden/>
+                  </w:rPr>
+                </w:r>
+                <w:r>
+                  <w:rPr>
                     <w:webHidden/>
                   </w:rPr>
                   <w:fldChar w:fldCharType="separate"/>
                 </w:r>
                 <w:r>
                   <w:rPr>
-                    <w:noProof/>
-                    <w:webHidden/>
-                  </w:rPr>
-                  <w:t>12</w:t>
-                </w:r>
-                <w:r>
-                  <w:rPr>
-                    <w:noProof/>
-                    <w:webHidden/>
-                  </w:rPr>
-                  <w:fldChar w:fldCharType="end"/>
-                </w:r>
-              </w:hyperlink>
-            </w:p>
-            <w:p>
-              <w:pPr>
-                <w:pStyle w:val="TOC3"/>
-                <w:tabs>
-                  <w:tab w:val="left" w:pos="1320"/>
-                  <w:tab w:val="right" w:leader="dot" w:pos="9350"/>
-                </w:tabs>
-                <w:rPr>
-                  <w:rFonts w:asciiTheme="minorHAnsi" w:eastAsiaTheme="minorEastAsia" w:hAnsiTheme="minorHAnsi" w:cstheme="minorBidi"/>
-                  <w:noProof/>
-                  <w:lang w:val="en-US"/>
-                </w:rPr>
-              </w:pPr>
-              <w:hyperlink w:anchor="_Toc89258931" w:history="1">
-                <w:r>
-                  <w:rPr>
-                    <w:rStyle w:val="Hyperlink"/>
-                    <w:noProof/>
-                  </w:rPr>
-                  <w:t>7.2.1</w:t>
-                </w:r>
-                <w:r>
-                  <w:rPr>
-                    <w:rFonts w:asciiTheme="minorHAnsi" w:eastAsiaTheme="minorEastAsia" w:hAnsiTheme="minorHAnsi" w:cstheme="minorBidi"/>
-                    <w:noProof/>
-                    <w:lang w:val="en-US"/>
-                  </w:rPr>
-                  <w:tab/>
-                </w:r>
-                <w:r>
-                  <w:rPr>
-                    <w:rStyle w:val="Hyperlink"/>
-                    <w:noProof/>
-                  </w:rPr>
-                  <w:t>Zeitplan</w:t>
-                </w:r>
-                <w:r>
-                  <w:rPr>
-                    <w:noProof/>
-                    <w:webHidden/>
-                  </w:rPr>
-                  <w:tab/>
-                </w:r>
-                <w:r>
-                  <w:rPr>
-                    <w:noProof/>
-                    <w:webHidden/>
-                  </w:rPr>
-                  <w:fldChar w:fldCharType="begin"/>
-                </w:r>
-                <w:r>
-                  <w:rPr>
-                    <w:noProof/>
-                    <w:webHidden/>
-                  </w:rPr>
-                  <w:instrText xml:space="preserve"> PAGEREF _Toc89258931 \h </w:instrText>
-                </w:r>
-                <w:r>
-                  <w:rPr>
-                    <w:noProof/>
-                    <w:webHidden/>
-                  </w:rPr>
-                </w:r>
-                <w:r>
-                  <w:rPr>
-                    <w:noProof/>
-                    <w:webHidden/>
-                  </w:rPr>
-                  <w:fldChar w:fldCharType="separate"/>
-                </w:r>
-                <w:r>
-                  <w:rPr>
-                    <w:noProof/>
-                    <w:webHidden/>
-                  </w:rPr>
-                  <w:t>12</w:t>
-                </w:r>
-                <w:r>
-                  <w:rPr>
-                    <w:noProof/>
-                    <w:webHidden/>
-                  </w:rPr>
-                  <w:fldChar w:fldCharType="end"/>
-                </w:r>
-              </w:hyperlink>
-            </w:p>
-            <w:p>
-              <w:pPr>
-                <w:pStyle w:val="TOC3"/>
-                <w:tabs>
-                  <w:tab w:val="left" w:pos="1320"/>
-                  <w:tab w:val="right" w:leader="dot" w:pos="9350"/>
-                </w:tabs>
-                <w:rPr>
-                  <w:rFonts w:asciiTheme="minorHAnsi" w:eastAsiaTheme="minorEastAsia" w:hAnsiTheme="minorHAnsi" w:cstheme="minorBidi"/>
-                  <w:noProof/>
-                  <w:lang w:val="en-US"/>
-                </w:rPr>
-              </w:pPr>
-              <w:hyperlink w:anchor="_Toc89258932" w:history="1">
-                <w:r>
-                  <w:rPr>
-                    <w:rStyle w:val="Hyperlink"/>
-                    <w:noProof/>
-                  </w:rPr>
-                  <w:t>7.2.2</w:t>
-                </w:r>
-                <w:r>
-                  <w:rPr>
-                    <w:rFonts w:asciiTheme="minorHAnsi" w:eastAsiaTheme="minorEastAsia" w:hAnsiTheme="minorHAnsi" w:cstheme="minorBidi"/>
-                    <w:noProof/>
-                    <w:lang w:val="en-US"/>
-                  </w:rPr>
-                  <w:tab/>
-                </w:r>
-                <w:r>
-                  <w:rPr>
-                    <w:rStyle w:val="Hyperlink"/>
-                    <w:noProof/>
-                  </w:rPr>
-                  <w:t>Protokoll</w:t>
-                </w:r>
-                <w:r>
-                  <w:rPr>
-                    <w:noProof/>
-                    <w:webHidden/>
-                  </w:rPr>
-                  <w:tab/>
-                </w:r>
-                <w:r>
-                  <w:rPr>
-                    <w:noProof/>
-                    <w:webHidden/>
-                  </w:rPr>
-                  <w:fldChar w:fldCharType="begin"/>
-                </w:r>
-                <w:r>
-                  <w:rPr>
-                    <w:noProof/>
-                    <w:webHidden/>
-                  </w:rPr>
-                  <w:instrText xml:space="preserve"> PAGEREF _Toc89258932 \h </w:instrText>
-                </w:r>
-                <w:r>
-                  <w:rPr>
-                    <w:noProof/>
-                    <w:webHidden/>
-                  </w:rPr>
-                </w:r>
-                <w:r>
-                  <w:rPr>
-                    <w:noProof/>
-                    <w:webHidden/>
-                  </w:rPr>
-                  <w:fldChar w:fldCharType="separate"/>
-                </w:r>
-                <w:r>
-                  <w:rPr>
-                    <w:noProof/>
                     <w:webHidden/>
                   </w:rPr>
                   <w:t>13</w:t>
                 </w:r>
                 <w:r>
                   <w:rPr>
-                    <w:noProof/>
-                    <w:webHidden/>
-                  </w:rPr>
-                  <w:fldChar w:fldCharType="end"/>
-                </w:r>
-              </w:hyperlink>
-            </w:p>
-            <w:p>
-              <w:pPr>
-                <w:pStyle w:val="TOC2"/>
-                <w:tabs>
-                  <w:tab w:val="left" w:pos="880"/>
-                  <w:tab w:val="right" w:leader="dot" w:pos="9350"/>
-                </w:tabs>
-                <w:rPr>
-                  <w:rFonts w:asciiTheme="minorHAnsi" w:eastAsiaTheme="minorEastAsia" w:hAnsiTheme="minorHAnsi" w:cstheme="minorBidi"/>
-                  <w:noProof/>
-                  <w:lang w:val="en-US"/>
-                </w:rPr>
-              </w:pPr>
-              <w:hyperlink w:anchor="_Toc89258933" w:history="1">
-                <w:r>
-                  <w:rPr>
-                    <w:rStyle w:val="Hyperlink"/>
-                    <w:noProof/>
-                  </w:rPr>
-                  <w:t>7.4</w:t>
-                </w:r>
-                <w:r>
-                  <w:rPr>
-                    <w:rFonts w:asciiTheme="minorHAnsi" w:eastAsiaTheme="minorEastAsia" w:hAnsiTheme="minorHAnsi" w:cstheme="minorBidi"/>
-                    <w:noProof/>
-                    <w:lang w:val="en-US"/>
-                  </w:rPr>
-                  <w:tab/>
-                </w:r>
-                <w:r>
-                  <w:rPr>
-                    <w:rStyle w:val="Hyperlink"/>
-                    <w:noProof/>
-                  </w:rPr>
-                  <w:t>Selbstständigkeitserklärung</w:t>
-                </w:r>
-                <w:r>
-                  <w:rPr>
-                    <w:noProof/>
-                    <w:webHidden/>
-                  </w:rPr>
-                  <w:tab/>
-                </w:r>
-                <w:r>
-                  <w:rPr>
-                    <w:noProof/>
-                    <w:webHidden/>
-                  </w:rPr>
-                  <w:fldChar w:fldCharType="begin"/>
-                </w:r>
-                <w:r>
-                  <w:rPr>
-                    <w:noProof/>
-                    <w:webHidden/>
-                  </w:rPr>
-                  <w:instrText xml:space="preserve"> PAGEREF _Toc89258933 \h </w:instrText>
-                </w:r>
-                <w:r>
-                  <w:rPr>
-                    <w:noProof/>
-                    <w:webHidden/>
-                  </w:rPr>
-                </w:r>
-                <w:r>
-                  <w:rPr>
-                    <w:noProof/>
-                    <w:webHidden/>
-                  </w:rPr>
-                  <w:fldChar w:fldCharType="separate"/>
-                </w:r>
-                <w:r>
-                  <w:rPr>
-                    <w:noProof/>
-                    <w:webHidden/>
-                  </w:rPr>
-                  <w:t>13</w:t>
-                </w:r>
-                <w:r>
-                  <w:rPr>
-                    <w:noProof/>
                     <w:webHidden/>
                   </w:rPr>
                   <w:fldChar w:fldCharType="end"/>
@@ -3275,7 +2890,7 @@
           <w:rFonts w:ascii="Arial" w:hAnsi="Arial" w:cs="Arial"/>
         </w:rPr>
       </w:pPr>
-      <w:bookmarkStart w:id="0" w:name="_Toc89258906"/>
+      <w:bookmarkStart w:id="0" w:name="_Toc89598892"/>
       <w:r>
         <w:rPr>
           <w:rFonts w:ascii="Arial" w:hAnsi="Arial" w:cs="Arial"/>
@@ -3357,7 +2972,7 @@
           <w:rFonts w:ascii="Arial" w:hAnsi="Arial" w:cs="Arial"/>
         </w:rPr>
       </w:pPr>
-      <w:bookmarkStart w:id="1" w:name="_Toc89258907"/>
+      <w:bookmarkStart w:id="1" w:name="_Toc89598893"/>
       <w:r>
         <w:rPr>
           <w:rFonts w:ascii="Arial" w:hAnsi="Arial" w:cs="Arial"/>
@@ -3388,7 +3003,7 @@
           <w:rFonts w:ascii="Arial" w:hAnsi="Arial" w:cs="Arial"/>
         </w:rPr>
       </w:pPr>
-      <w:bookmarkStart w:id="2" w:name="_Toc89258908"/>
+      <w:bookmarkStart w:id="2" w:name="_Toc89598894"/>
       <w:r>
         <w:rPr>
           <w:rFonts w:ascii="Arial" w:hAnsi="Arial" w:cs="Arial"/>
@@ -3496,9 +3111,6 @@
         <w:spacing w:line="360" w:lineRule="auto"/>
       </w:pPr>
       <w:r>
-        <w:rPr>
-          <w:noProof/>
-        </w:rPr>
         <w:drawing>
           <wp:anchor distT="0" distB="0" distL="114300" distR="114300" simplePos="0" relativeHeight="251663360" behindDoc="0" locked="0" layoutInCell="1" allowOverlap="1" wp14:anchorId="78A771CD" wp14:editId="6EFCF8CF">
             <wp:simplePos x="914400" y="4572000"/>
@@ -3665,9 +3277,6 @@
         <w:spacing w:line="360" w:lineRule="auto"/>
       </w:pPr>
       <w:r>
-        <w:rPr>
-          <w:noProof/>
-        </w:rPr>
         <w:lastRenderedPageBreak/>
         <mc:AlternateContent>
           <mc:Choice Requires="wps">
@@ -3801,9 +3410,6 @@
         <w:t xml:space="preserve">Gegen Ende der 1900er-Jahren </w:t>
       </w:r>
       <w:r>
-        <w:rPr>
-          <w:noProof/>
-        </w:rPr>
         <w:drawing>
           <wp:anchor distT="0" distB="0" distL="114300" distR="114300" simplePos="0" relativeHeight="251664384" behindDoc="0" locked="0" layoutInCell="1" allowOverlap="1" wp14:anchorId="78AB1FF6" wp14:editId="20F07BD3">
             <wp:simplePos x="0" y="0"/>
@@ -3885,9 +3491,6 @@
         <w:spacing w:line="360" w:lineRule="auto"/>
       </w:pPr>
       <w:r>
-        <w:rPr>
-          <w:noProof/>
-        </w:rPr>
         <mc:AlternateContent>
           <mc:Choice Requires="wps">
             <w:drawing>
@@ -4015,9 +3618,6 @@
         </mc:AlternateContent>
       </w:r>
       <w:r>
-        <w:rPr>
-          <w:noProof/>
-        </w:rPr>
         <w:drawing>
           <wp:anchor distT="0" distB="0" distL="114300" distR="114300" simplePos="0" relativeHeight="251667456" behindDoc="0" locked="0" layoutInCell="1" allowOverlap="1" wp14:anchorId="2A326F51" wp14:editId="1E375D4C">
             <wp:simplePos x="914400" y="3905250"/>
@@ -4109,9 +3709,6 @@
         <w:spacing w:line="360" w:lineRule="auto"/>
       </w:pPr>
       <w:r>
-        <w:rPr>
-          <w:noProof/>
-        </w:rPr>
         <w:drawing>
           <wp:anchor distT="0" distB="0" distL="114300" distR="114300" simplePos="0" relativeHeight="251670528" behindDoc="0" locked="0" layoutInCell="1" allowOverlap="1" wp14:anchorId="19915091" wp14:editId="34A9C384">
             <wp:simplePos x="0" y="0"/>
@@ -4193,9 +3790,6 @@
         </w:rPr>
       </w:pPr>
       <w:r>
-        <w:rPr>
-          <w:noProof/>
-        </w:rPr>
         <mc:AlternateContent>
           <mc:Choice Requires="wps">
             <w:drawing>
@@ -4364,7 +3958,7 @@
           <w:rFonts w:ascii="Arial" w:hAnsi="Arial" w:cs="Arial"/>
         </w:rPr>
       </w:pPr>
-      <w:bookmarkStart w:id="13" w:name="_Toc89258909"/>
+      <w:bookmarkStart w:id="13" w:name="_Toc89598895"/>
       <w:r>
         <w:rPr>
           <w:rFonts w:ascii="Arial" w:hAnsi="Arial" w:cs="Arial"/>
@@ -4553,23 +4147,9 @@
           <w:numId w:val="4"/>
         </w:numPr>
         <w:spacing w:line="360" w:lineRule="auto"/>
-        <w:rPr>
-          <w:lang w:val="en-US"/>
-        </w:rPr>
-      </w:pPr>
-      <w:proofErr w:type="spellStart"/>
-      <w:r>
-        <w:rPr>
-          <w:lang w:val="en-US"/>
-        </w:rPr>
-        <w:t>Elektrofahrzeug</w:t>
-      </w:r>
-      <w:proofErr w:type="spellEnd"/>
-      <w:r>
-        <w:rPr>
-          <w:lang w:val="en-US"/>
-        </w:rPr>
-        <w:t>: Tesla Model S Long Range</w:t>
+      </w:pPr>
+      <w:r>
+        <w:t>Elektrofahrzeug: Tesla Model S Long Range</w:t>
       </w:r>
     </w:p>
     <w:p>
@@ -4608,43 +4188,25 @@
           <w:numId w:val="6"/>
         </w:numPr>
         <w:spacing w:line="360" w:lineRule="auto"/>
-        <w:rPr>
-          <w:lang w:val="en-US"/>
-        </w:rPr>
-      </w:pPr>
+      </w:pPr>
+      <w:r>
+        <w:t xml:space="preserve">Hybridfahrzeug: Kia </w:t>
+      </w:r>
       <w:proofErr w:type="spellStart"/>
       <w:r>
-        <w:rPr>
-          <w:lang w:val="en-US"/>
-        </w:rPr>
-        <w:t>Hybridfahrzeug</w:t>
+        <w:t>Ceed</w:t>
       </w:r>
       <w:proofErr w:type="spellEnd"/>
       <w:r>
-        <w:rPr>
-          <w:lang w:val="en-US"/>
-        </w:rPr>
-        <w:t xml:space="preserve">: Kia </w:t>
+        <w:t xml:space="preserve"> SW 1.6 </w:t>
       </w:r>
       <w:proofErr w:type="spellStart"/>
       <w:r>
-        <w:rPr>
-          <w:lang w:val="en-US"/>
-        </w:rPr>
-        <w:t>Ceed</w:t>
+        <w:t>CRDi</w:t>
       </w:r>
       <w:proofErr w:type="spellEnd"/>
       <w:r>
-        <w:rPr>
-          <w:lang w:val="en-US"/>
-        </w:rPr>
-        <w:t xml:space="preserve"> SW 1.6 CRDi Pow</w:t>
-      </w:r>
-      <w:r>
-        <w:rPr>
-          <w:lang w:val="en-US"/>
-        </w:rPr>
-        <w:t>er 2020</w:t>
+        <w:t xml:space="preserve"> Power 2020</w:t>
       </w:r>
     </w:p>
     <w:p>
@@ -4657,10 +4219,7 @@
         <w:spacing w:line="360" w:lineRule="auto"/>
       </w:pPr>
       <w:r>
-        <w:t xml:space="preserve">Elektrofahrzeuge: Zum Zeitpunkt des </w:t>
-      </w:r>
-      <w:r>
-        <w:t>Entstehens dieser Vertiefungsarbeit gab es keine Kombis, die rein elektrisch gefahren sind.</w:t>
+        <w:t>Elektrofahrzeuge: Zum Zeitpunkt des Entstehens dieser Vertiefungsarbeit gab es keine Kombis, die rein elektrisch gefahren sind.</w:t>
       </w:r>
     </w:p>
     <w:p>
@@ -4699,23 +4258,17 @@
           <w:numId w:val="5"/>
         </w:numPr>
         <w:spacing w:line="360" w:lineRule="auto"/>
-        <w:rPr>
-          <w:lang w:val="en-US"/>
-        </w:rPr>
-      </w:pPr>
+      </w:pPr>
+      <w:r>
+        <w:t xml:space="preserve">Hybridfahrzeug: Ford Explorer 3.0 </w:t>
+      </w:r>
       <w:proofErr w:type="spellStart"/>
       <w:r>
-        <w:rPr>
-          <w:lang w:val="en-US"/>
-        </w:rPr>
-        <w:t>Hybridfahrzeug</w:t>
+        <w:t>EcoBoost</w:t>
       </w:r>
       <w:proofErr w:type="spellEnd"/>
       <w:r>
-        <w:rPr>
-          <w:lang w:val="en-US"/>
-        </w:rPr>
-        <w:t>: Ford Explorer 3.0 EcoBoost Plug-in Hybrid ST-line</w:t>
+        <w:t xml:space="preserve"> Plug-in Hybrid ST-line</w:t>
       </w:r>
     </w:p>
     <w:p>
@@ -4726,23 +4279,9 @@
           <w:numId w:val="5"/>
         </w:numPr>
         <w:spacing w:line="360" w:lineRule="auto"/>
-        <w:rPr>
-          <w:lang w:val="en-US"/>
-        </w:rPr>
-      </w:pPr>
-      <w:proofErr w:type="spellStart"/>
-      <w:r>
-        <w:rPr>
-          <w:lang w:val="en-US"/>
-        </w:rPr>
-        <w:t>Elektrofahrzeug</w:t>
-      </w:r>
-      <w:proofErr w:type="spellEnd"/>
-      <w:r>
-        <w:rPr>
-          <w:lang w:val="en-US"/>
-        </w:rPr>
-        <w:t>: Tesla Model X Long Range</w:t>
+      </w:pPr>
+      <w:r>
+        <w:t>Elektrofahrzeug: Tesla Model X Long Range</w:t>
       </w:r>
     </w:p>
     <w:p>
@@ -4750,7 +4289,7 @@
         <w:pStyle w:val="Heading3"/>
         <w:spacing w:line="360" w:lineRule="auto"/>
       </w:pPr>
-      <w:bookmarkStart w:id="14" w:name="_Toc89258910"/>
+      <w:bookmarkStart w:id="14" w:name="_Toc89598896"/>
       <w:r>
         <w:lastRenderedPageBreak/>
         <w:t>2.2.1</w:t>
@@ -4875,7 +4414,7 @@
         <w:pStyle w:val="Heading3"/>
         <w:spacing w:line="360" w:lineRule="auto"/>
       </w:pPr>
-      <w:bookmarkStart w:id="15" w:name="_Toc89258911"/>
+      <w:bookmarkStart w:id="15" w:name="_Toc89598897"/>
       <w:r>
         <w:t>2.2.2</w:t>
       </w:r>
@@ -5017,7 +4556,7 @@
         <w:pStyle w:val="Heading3"/>
         <w:spacing w:line="360" w:lineRule="auto"/>
       </w:pPr>
-      <w:bookmarkStart w:id="16" w:name="_Toc89258912"/>
+      <w:bookmarkStart w:id="16" w:name="_Toc89598898"/>
       <w:r>
         <w:t>2.2.3</w:t>
       </w:r>
@@ -5143,7 +4682,7 @@
           <w:rFonts w:ascii="Arial" w:hAnsi="Arial" w:cs="Arial"/>
         </w:rPr>
       </w:pPr>
-      <w:bookmarkStart w:id="17" w:name="_Toc89258913"/>
+      <w:bookmarkStart w:id="17" w:name="_Toc89598899"/>
       <w:r>
         <w:rPr>
           <w:rFonts w:ascii="Arial" w:hAnsi="Arial" w:cs="Arial"/>
@@ -5161,21 +4700,203 @@
           <w:rFonts w:ascii="Arial" w:hAnsi="Arial" w:cs="Arial"/>
         </w:rPr>
       </w:pPr>
-      <w:r>
-        <w:rPr>
-          <w:rFonts w:ascii="Arial" w:hAnsi="Arial" w:cs="Arial"/>
-        </w:rPr>
-        <w:t>2.4 Ziele der E-Mobility</w:t>
-      </w:r>
-    </w:p>
-    <w:p/>
-    <w:p>
-      <w:pPr>
-        <w:spacing w:line="360" w:lineRule="auto"/>
-      </w:pPr>
-      <w:r>
-        <w:t>Photovoltaik:</w:t>
-      </w:r>
+      <w:bookmarkStart w:id="18" w:name="_Toc89598900"/>
+      <w:r>
+        <w:rPr>
+          <w:rFonts w:ascii="Arial" w:hAnsi="Arial" w:cs="Arial"/>
+        </w:rPr>
+        <w:t xml:space="preserve">2.4 Ziele der </w:t>
+      </w:r>
+      <w:r>
+        <w:rPr>
+          <w:rFonts w:ascii="Arial" w:hAnsi="Arial" w:cs="Arial"/>
+        </w:rPr>
+        <w:t>Fahrzeughersteller</w:t>
+      </w:r>
+      <w:bookmarkEnd w:id="18"/>
+    </w:p>
+    <w:p>
+      <w:pPr>
+        <w:spacing w:line="360" w:lineRule="auto"/>
+      </w:pPr>
+      <w:r>
+        <w:t>Viele Fahrzeughersteller haben bereits angekündigt, dass sie nur noch elektrisch betriebene Fahrzeuge herstellen möchten, um CO</w:t>
+      </w:r>
+      <w:r>
+        <w:rPr>
+          <w:vertAlign w:val="subscript"/>
+        </w:rPr>
+        <w:t>2</w:t>
+      </w:r>
+      <w:r>
+        <w:t xml:space="preserve"> Neutral zu werden.</w:t>
+      </w:r>
+      <w:r>
+        <w:t xml:space="preserve"> So möchte Volkswagen ihre letzten Verbrennungsmotoren zwischen 2033 und 2035 produzieren. Sie sind überzeugt, dass sie ein Verbrennungsmotoren Verbot bewältigen können. </w:t>
+      </w:r>
+      <w:r>
+        <w:t>Mit ihrer neuen Konzernstrategie «New Auto» sieht der Volkswagen-Konzern den Übergang zum softwaregetriebenen Mobilitätsunternehmen schrittweise vor. Volkwagen möchte, dass 2030 jeder zweite Neuwagen aus ihrer Produktion elektrisch angetrieben werden soll. Zudem haben sie sich das Ziel vorgenommen schon ab 2025 Weltmarktführer bei den Elektroautos werden. Laut einem VW-Sprecher möchte das Unternehmen 2050 CO</w:t>
+      </w:r>
+      <w:r>
+        <w:rPr>
+          <w:vertAlign w:val="subscript"/>
+        </w:rPr>
+        <w:t>2</w:t>
+      </w:r>
+      <w:r>
+        <w:t xml:space="preserve">-neutral werden. </w:t>
+      </w:r>
+      <w:r>
+        <w:t xml:space="preserve">Er sagte auch, dass Volkswagen die </w:t>
+      </w:r>
+      <w:proofErr w:type="spellStart"/>
+      <w:r>
+        <w:t>Accelerate</w:t>
+      </w:r>
+      <w:proofErr w:type="spellEnd"/>
+      <w:r>
+        <w:t xml:space="preserve">-Strategie, welches auch die </w:t>
+      </w:r>
+      <w:r>
+        <w:rPr>
+          <w:b/>
+          <w:bCs/>
+        </w:rPr>
+        <w:t xml:space="preserve">Way </w:t>
+      </w:r>
+      <w:proofErr w:type="spellStart"/>
+      <w:r>
+        <w:rPr>
+          <w:b/>
+          <w:bCs/>
+        </w:rPr>
+        <w:t>to</w:t>
+      </w:r>
+      <w:proofErr w:type="spellEnd"/>
+      <w:r>
+        <w:rPr>
+          <w:b/>
+          <w:bCs/>
+        </w:rPr>
+        <w:t xml:space="preserve"> Zero</w:t>
+      </w:r>
+      <w:r>
+        <w:t xml:space="preserve"> enthält, klare Meilensteine gesetzt hat. Zum Beispiel sollten bis 2030 70 Prozent der Neuwagen in Europa nur durch einen Elektromotor betrieben werden. </w:t>
+      </w:r>
+      <w:r>
+        <w:t>Laut VW-Markenchef Ralf Brandstätter soll VW keine neuen Verbrenner-</w:t>
+      </w:r>
+      <w:proofErr w:type="spellStart"/>
+      <w:r>
+        <w:t>Motorenfamile</w:t>
+      </w:r>
+      <w:proofErr w:type="spellEnd"/>
+      <w:r>
+        <w:t xml:space="preserve"> herstellen. VW möchte dennoch die Benziner- und Diesel-Aggregate weiterentwickeln, damit sie für die strengere Abgasnomen wie </w:t>
+      </w:r>
+      <w:r>
+        <w:rPr>
+          <w:b/>
+          <w:bCs/>
+        </w:rPr>
+        <w:t>Euro 7</w:t>
+      </w:r>
+      <w:r>
+        <w:t xml:space="preserve"> vorbereitet sind.</w:t>
+      </w:r>
+    </w:p>
+    <w:p>
+      <w:pPr>
+        <w:spacing w:line="360" w:lineRule="auto"/>
+      </w:pPr>
+      <w:r>
+        <w:t>Bei Audi ist es der Fall, dass sie ab 2026 keine Neuwagen mit einem Verbrennungsmotor entwickeln möchten. Auch haben sie beschlossen, dass sie keine Hybridfahrzuge mehr produzieren. Der letzte Verbrenner sollte der Nachfolger vom ihrem SUV, dem Audi Q5 sein. Er würde bis 2033 laufen und der letzte seiner Art sein. Audi hatte schon seit März 2021 das Ende der Verbrennungsmotoren aus ihrem Hause angekündigt. Es wird zwar an bestehenden Motorenfamilien gearbeitet, damit sie den Emissionsrichtlinien entsprechen. Dennoch sieht Audi keine Zukunft für den Verbrennungsmotor. Eines ihrer Gründe ist die strenge Abgas</w:t>
+      </w:r>
+      <w:r>
+        <w:t xml:space="preserve">norm Euro 7, welches eine Entwicklung </w:t>
+      </w:r>
+      <w:proofErr w:type="gramStart"/>
+      <w:r>
+        <w:t>extrem schwierig</w:t>
+      </w:r>
+      <w:proofErr w:type="gramEnd"/>
+      <w:r>
+        <w:t xml:space="preserve"> macht. Laut dem Audi-Chef Markus </w:t>
+      </w:r>
+      <w:proofErr w:type="spellStart"/>
+      <w:r>
+        <w:t>Deusmann</w:t>
+      </w:r>
+      <w:proofErr w:type="spellEnd"/>
+      <w:r>
+        <w:t xml:space="preserve"> will Audi bis 2025 rund 20 E-Autos in ihrem Portfolio vorführen. Ihr erfolgreichster Start war der Audi e-</w:t>
+      </w:r>
+      <w:proofErr w:type="spellStart"/>
+      <w:r>
+        <w:t>tron</w:t>
+      </w:r>
+      <w:proofErr w:type="spellEnd"/>
+      <w:r>
+        <w:t xml:space="preserve"> GT. Auch wenn das Fahrzeug 150'000 Euro kostet, hat es dennoch für viel Aufsehen gesorgt. </w:t>
+      </w:r>
+      <w:proofErr w:type="spellStart"/>
+      <w:r>
+        <w:t>Deusmann</w:t>
+      </w:r>
+      <w:proofErr w:type="spellEnd"/>
+      <w:r>
+        <w:t xml:space="preserve"> verspricht, dass es auch günstigere Modelle von Audi geben wird, wie zum Beispiel den Audi Q4 e-</w:t>
+      </w:r>
+      <w:proofErr w:type="spellStart"/>
+      <w:r>
+        <w:t>tron</w:t>
+      </w:r>
+      <w:proofErr w:type="spellEnd"/>
+      <w:r>
+        <w:t xml:space="preserve">. Dieses Elektro-SUV würde nur einen Bruchteil vom </w:t>
+      </w:r>
+      <w:r>
+        <w:lastRenderedPageBreak/>
+        <w:t>teureren e-</w:t>
+      </w:r>
+      <w:proofErr w:type="spellStart"/>
+      <w:r>
+        <w:t>tron</w:t>
+      </w:r>
+      <w:proofErr w:type="spellEnd"/>
+      <w:r>
+        <w:t xml:space="preserve"> GT kosten. Mit dieser Strategie möchte Audi ihren Kunden den umstieg in die Elektromobilität erleichtern.</w:t>
+      </w:r>
+    </w:p>
+    <w:p>
+      <w:pPr>
+        <w:spacing w:line="360" w:lineRule="auto"/>
+        <w:rPr>
+          <w:b/>
+          <w:bCs/>
+        </w:rPr>
+      </w:pPr>
+      <w:proofErr w:type="gramStart"/>
+      <w:r>
+        <w:rPr>
+          <w:b/>
+          <w:bCs/>
+        </w:rPr>
+        <w:t>BMW IST</w:t>
+      </w:r>
+      <w:proofErr w:type="gramEnd"/>
+      <w:r>
+        <w:rPr>
+          <w:b/>
+          <w:bCs/>
+        </w:rPr>
+        <w:t xml:space="preserve"> FRAGEWÜRDIG</w:t>
+      </w:r>
+    </w:p>
+    <w:p>
+      <w:pPr>
+        <w:spacing w:line="360" w:lineRule="auto"/>
+      </w:pPr>
     </w:p>
     <w:p>
       <w:pPr>
@@ -5185,7 +4906,7 @@
           <w:rFonts w:ascii="Arial" w:hAnsi="Arial" w:cs="Arial"/>
         </w:rPr>
       </w:pPr>
-      <w:bookmarkStart w:id="18" w:name="_Toc89258914"/>
+      <w:bookmarkStart w:id="19" w:name="_Toc89598901"/>
       <w:r>
         <w:rPr>
           <w:rFonts w:ascii="Arial" w:hAnsi="Arial" w:cs="Arial"/>
@@ -5205,7 +4926,7 @@
         </w:rPr>
         <w:t>Interview</w:t>
       </w:r>
-      <w:bookmarkEnd w:id="18"/>
+      <w:bookmarkEnd w:id="19"/>
     </w:p>
     <w:p>
       <w:pPr>
@@ -5215,7 +4936,7 @@
           <w:rFonts w:ascii="Arial" w:hAnsi="Arial" w:cs="Arial"/>
         </w:rPr>
       </w:pPr>
-      <w:bookmarkStart w:id="19" w:name="_Toc89258915"/>
+      <w:bookmarkStart w:id="20" w:name="_Toc89598902"/>
       <w:r>
         <w:rPr>
           <w:rFonts w:ascii="Arial" w:hAnsi="Arial" w:cs="Arial"/>
@@ -5229,7 +4950,7 @@
         <w:tab/>
         <w:t>Fragen und Antworten</w:t>
       </w:r>
-      <w:bookmarkEnd w:id="19"/>
+      <w:bookmarkEnd w:id="20"/>
     </w:p>
     <w:p>
       <w:pPr>
@@ -5239,7 +4960,7 @@
           <w:rFonts w:ascii="Arial" w:hAnsi="Arial" w:cs="Arial"/>
         </w:rPr>
       </w:pPr>
-      <w:bookmarkStart w:id="20" w:name="_Toc89258916"/>
+      <w:bookmarkStart w:id="21" w:name="_Toc89598903"/>
       <w:r>
         <w:rPr>
           <w:rFonts w:ascii="Arial" w:hAnsi="Arial" w:cs="Arial"/>
@@ -5265,7 +4986,7 @@
         </w:rPr>
         <w:t>artner</w:t>
       </w:r>
-      <w:bookmarkEnd w:id="20"/>
+      <w:bookmarkEnd w:id="21"/>
     </w:p>
     <w:p>
       <w:pPr>
@@ -5275,7 +4996,7 @@
           <w:rFonts w:ascii="Arial" w:hAnsi="Arial" w:cs="Arial"/>
         </w:rPr>
       </w:pPr>
-      <w:bookmarkStart w:id="21" w:name="_Toc89258917"/>
+      <w:bookmarkStart w:id="22" w:name="_Toc89598904"/>
       <w:r>
         <w:rPr>
           <w:rFonts w:ascii="Arial" w:hAnsi="Arial" w:cs="Arial"/>
@@ -5289,7 +5010,7 @@
         <w:tab/>
         <w:t>Auswertung</w:t>
       </w:r>
-      <w:bookmarkEnd w:id="21"/>
+      <w:bookmarkEnd w:id="22"/>
     </w:p>
     <w:p>
       <w:pPr>
@@ -5313,7 +5034,7 @@
           <w:rFonts w:ascii="Arial" w:hAnsi="Arial" w:cs="Arial"/>
         </w:rPr>
       </w:pPr>
-      <w:bookmarkStart w:id="22" w:name="_Toc89258918"/>
+      <w:bookmarkStart w:id="23" w:name="_Toc89598905"/>
       <w:r>
         <w:rPr>
           <w:rFonts w:ascii="Arial" w:hAnsi="Arial" w:cs="Arial"/>
@@ -5334,7 +5055,7 @@
         </w:rPr>
         <w:t>Selbstversuch</w:t>
       </w:r>
-      <w:bookmarkEnd w:id="22"/>
+      <w:bookmarkEnd w:id="23"/>
     </w:p>
     <w:p>
       <w:pPr>
@@ -5344,7 +5065,7 @@
           <w:rFonts w:ascii="Arial" w:hAnsi="Arial" w:cs="Arial"/>
         </w:rPr>
       </w:pPr>
-      <w:bookmarkStart w:id="23" w:name="_Toc89258919"/>
+      <w:bookmarkStart w:id="24" w:name="_Toc89598906"/>
       <w:r>
         <w:rPr>
           <w:rFonts w:ascii="Arial" w:hAnsi="Arial" w:cs="Arial"/>
@@ -5358,7 +5079,7 @@
         <w:tab/>
         <w:t>Was habe ich gemacht?</w:t>
       </w:r>
-      <w:bookmarkEnd w:id="23"/>
+      <w:bookmarkEnd w:id="24"/>
     </w:p>
     <w:p>
       <w:pPr>
@@ -5387,7 +5108,7 @@
           <w:rFonts w:ascii="Arial" w:hAnsi="Arial" w:cs="Arial"/>
         </w:rPr>
       </w:pPr>
-      <w:bookmarkStart w:id="24" w:name="_Toc89258920"/>
+      <w:bookmarkStart w:id="25" w:name="_Toc89598907"/>
       <w:r>
         <w:rPr>
           <w:rFonts w:ascii="Arial" w:hAnsi="Arial" w:cs="Arial"/>
@@ -5401,7 +5122,7 @@
         <w:tab/>
         <w:t>Erkenntnisse</w:t>
       </w:r>
-      <w:bookmarkEnd w:id="24"/>
+      <w:bookmarkEnd w:id="25"/>
     </w:p>
     <w:p>
       <w:pPr>
@@ -5425,7 +5146,7 @@
           <w:rFonts w:ascii="Arial" w:hAnsi="Arial" w:cs="Arial"/>
         </w:rPr>
       </w:pPr>
-      <w:bookmarkStart w:id="25" w:name="_Toc89258921"/>
+      <w:bookmarkStart w:id="26" w:name="_Toc89598908"/>
       <w:r>
         <w:rPr>
           <w:rFonts w:ascii="Arial" w:hAnsi="Arial" w:cs="Arial"/>
@@ -5445,7 +5166,7 @@
         </w:rPr>
         <w:t>Reflexion</w:t>
       </w:r>
-      <w:bookmarkEnd w:id="25"/>
+      <w:bookmarkEnd w:id="26"/>
     </w:p>
     <w:p>
       <w:pPr>
@@ -5455,7 +5176,7 @@
           <w:rFonts w:ascii="Arial" w:hAnsi="Arial" w:cs="Arial"/>
         </w:rPr>
       </w:pPr>
-      <w:bookmarkStart w:id="26" w:name="_Toc89258922"/>
+      <w:bookmarkStart w:id="27" w:name="_Toc89598909"/>
       <w:r>
         <w:rPr>
           <w:rFonts w:ascii="Arial" w:hAnsi="Arial" w:cs="Arial"/>
@@ -5469,7 +5190,7 @@
         <w:tab/>
         <w:t>Gewonnene Erkenntnisse</w:t>
       </w:r>
-      <w:bookmarkEnd w:id="26"/>
+      <w:bookmarkEnd w:id="27"/>
     </w:p>
     <w:p>
       <w:pPr>
@@ -5479,7 +5200,7 @@
           <w:rFonts w:ascii="Arial" w:hAnsi="Arial" w:cs="Arial"/>
         </w:rPr>
       </w:pPr>
-      <w:bookmarkStart w:id="27" w:name="_Toc89258923"/>
+      <w:bookmarkStart w:id="28" w:name="_Toc89598910"/>
       <w:r>
         <w:rPr>
           <w:rFonts w:ascii="Arial" w:hAnsi="Arial" w:cs="Arial"/>
@@ -5493,7 +5214,7 @@
         <w:tab/>
         <w:t>Meinen Dank</w:t>
       </w:r>
-      <w:bookmarkEnd w:id="27"/>
+      <w:bookmarkEnd w:id="28"/>
     </w:p>
     <w:p>
       <w:pPr>
@@ -5522,7 +5243,7 @@
           <w:rFonts w:ascii="Arial" w:hAnsi="Arial" w:cs="Arial"/>
         </w:rPr>
       </w:pPr>
-      <w:bookmarkStart w:id="28" w:name="_Toc89258924"/>
+      <w:bookmarkStart w:id="29" w:name="_Toc89598911"/>
       <w:r>
         <w:rPr>
           <w:rFonts w:ascii="Arial" w:hAnsi="Arial" w:cs="Arial"/>
@@ -5537,7 +5258,7 @@
         <w:tab/>
         <w:t>Quellenverzeichnis</w:t>
       </w:r>
-      <w:bookmarkEnd w:id="28"/>
+      <w:bookmarkEnd w:id="29"/>
     </w:p>
     <w:p>
       <w:pPr>
@@ -5547,7 +5268,7 @@
           <w:rFonts w:ascii="Arial" w:hAnsi="Arial" w:cs="Arial"/>
         </w:rPr>
       </w:pPr>
-      <w:bookmarkStart w:id="29" w:name="_Toc89258925"/>
+      <w:bookmarkStart w:id="30" w:name="_Toc89598912"/>
       <w:r>
         <w:rPr>
           <w:rFonts w:ascii="Arial" w:hAnsi="Arial" w:cs="Arial"/>
@@ -5561,7 +5282,7 @@
         <w:tab/>
         <w:t>Bilder</w:t>
       </w:r>
-      <w:bookmarkEnd w:id="29"/>
+      <w:bookmarkEnd w:id="30"/>
     </w:p>
     <w:tbl>
       <w:tblPr>
@@ -5717,27 +5438,23 @@
               <w:spacing w:line="360" w:lineRule="auto"/>
               <w:rPr>
                 <w:rStyle w:val="Hyperlink"/>
-                <w:noProof/>
               </w:rPr>
             </w:pPr>
             <w:r>
               <w:rPr>
                 <w:rStyle w:val="Hyperlink"/>
-                <w:noProof/>
               </w:rPr>
               <w:fldChar w:fldCharType="begin"/>
             </w:r>
             <w:r>
               <w:rPr>
                 <w:rStyle w:val="Hyperlink"/>
-                <w:noProof/>
               </w:rPr>
               <w:instrText xml:space="preserve"> TOC \n \h \z \c "Abbildung" </w:instrText>
             </w:r>
             <w:r>
               <w:rPr>
                 <w:rStyle w:val="Hyperlink"/>
-                <w:noProof/>
               </w:rPr>
               <w:fldChar w:fldCharType="separate"/>
             </w:r>
@@ -5745,7 +5462,6 @@
               <w:r>
                 <w:rPr>
                   <w:rStyle w:val="Hyperlink"/>
-                  <w:noProof/>
                 </w:rPr>
                 <w:t>Abbildung 1</w:t>
               </w:r>
@@ -5756,13 +5472,11 @@
               <w:spacing w:line="360" w:lineRule="auto"/>
               <w:rPr>
                 <w:rStyle w:val="Hyperlink"/>
-                <w:noProof/>
               </w:rPr>
             </w:pPr>
             <w:r>
               <w:rPr>
                 <w:rStyle w:val="Hyperlink"/>
-                <w:noProof/>
               </w:rPr>
               <w:fldChar w:fldCharType="end"/>
             </w:r>
@@ -5821,7 +5535,6 @@
               <w:r>
                 <w:rPr>
                   <w:rStyle w:val="Hyperlink"/>
-                  <w:noProof/>
                   <w:color w:val="auto"/>
                   <w:u w:val="none"/>
                 </w:rPr>
@@ -5888,7 +5601,6 @@
               <w:spacing w:line="360" w:lineRule="auto"/>
               <w:rPr>
                 <w:rFonts w:asciiTheme="minorHAnsi" w:eastAsiaTheme="minorEastAsia" w:hAnsiTheme="minorHAnsi" w:cstheme="minorBidi"/>
-                <w:noProof/>
                 <w:lang w:eastAsia="de-CH"/>
               </w:rPr>
             </w:pPr>
@@ -5896,7 +5608,6 @@
               <w:r>
                 <w:rPr>
                   <w:rStyle w:val="Hyperlink"/>
-                  <w:noProof/>
                   <w:color w:val="auto"/>
                   <w:u w:val="none"/>
                 </w:rPr>
@@ -5963,7 +5674,6 @@
               <w:spacing w:line="360" w:lineRule="auto"/>
               <w:rPr>
                 <w:rFonts w:asciiTheme="minorHAnsi" w:eastAsiaTheme="minorEastAsia" w:hAnsiTheme="minorHAnsi" w:cstheme="minorBidi"/>
-                <w:noProof/>
                 <w:lang w:eastAsia="de-CH"/>
               </w:rPr>
             </w:pPr>
@@ -5971,7 +5681,6 @@
               <w:r>
                 <w:rPr>
                   <w:rStyle w:val="Hyperlink"/>
-                  <w:noProof/>
                   <w:color w:val="auto"/>
                   <w:u w:val="none"/>
                 </w:rPr>
@@ -6029,39 +5738,38 @@
         <w:spacing w:line="360" w:lineRule="auto"/>
         <w:rPr>
           <w:rFonts w:ascii="Arial" w:hAnsi="Arial" w:cs="Arial"/>
-          <w:lang w:val="en-US"/>
-        </w:rPr>
-      </w:pPr>
-      <w:bookmarkStart w:id="30" w:name="_Toc89258926"/>
-      <w:r>
-        <w:rPr>
-          <w:rFonts w:ascii="Arial" w:hAnsi="Arial" w:cs="Arial"/>
-          <w:lang w:val="en-US"/>
+        </w:rPr>
+      </w:pPr>
+      <w:bookmarkStart w:id="31" w:name="_Toc89598913"/>
+      <w:r>
+        <w:rPr>
+          <w:rFonts w:ascii="Arial" w:hAnsi="Arial" w:cs="Arial"/>
         </w:rPr>
         <w:t>6.2</w:t>
       </w:r>
       <w:r>
         <w:rPr>
           <w:rFonts w:ascii="Arial" w:hAnsi="Arial" w:cs="Arial"/>
-          <w:lang w:val="en-US"/>
         </w:rPr>
         <w:tab/>
-      </w:r>
+        <w:t>Textquellen</w:t>
+      </w:r>
+      <w:bookmarkEnd w:id="31"/>
+      <w:r>
+        <w:t xml:space="preserve"> </w:t>
+      </w:r>
+    </w:p>
+    <w:p>
+      <w:pPr>
+        <w:spacing w:line="360" w:lineRule="auto"/>
+      </w:pPr>
       <w:proofErr w:type="spellStart"/>
       <w:r>
-        <w:rPr>
-          <w:rFonts w:ascii="Arial" w:hAnsi="Arial" w:cs="Arial"/>
-          <w:lang w:val="en-US"/>
-        </w:rPr>
-        <w:t>Textquellen</w:t>
-      </w:r>
-      <w:bookmarkEnd w:id="30"/>
+        <w:t>Glinicke</w:t>
+      </w:r>
       <w:proofErr w:type="spellEnd"/>
       <w:r>
-        <w:rPr>
-          <w:lang w:val="en-US"/>
-        </w:rPr>
-        <w:t xml:space="preserve"> </w:t>
+        <w:t xml:space="preserve"> Automobil Holding GmbH &amp; Co. KG, Elektroauto Batterie – Funktion, Alternativen, Tipps &amp; Recycling</w:t>
       </w:r>
     </w:p>
     <w:p>
@@ -6071,220 +5779,259 @@
           <w:rStyle w:val="Hyperlink"/>
         </w:rPr>
       </w:pPr>
-      <w:hyperlink r:id="rId25" w:history="1">
-        <w:proofErr w:type="spellStart"/>
+      <w:r>
+        <w:rPr>
+          <w:rStyle w:val="Hyperlink"/>
+        </w:rPr>
+        <w:t>https://www.glinicke.de/elektromobilitaet/batterie/</w:t>
+      </w:r>
+    </w:p>
+    <w:p>
+      <w:pPr>
+        <w:spacing w:line="360" w:lineRule="auto"/>
+      </w:pPr>
+      <w:r>
+        <w:t>energie360, 20. September 2017, Geschichte mit Happy End: Meilensteine der Elektromobilität</w:t>
+      </w:r>
+    </w:p>
+    <w:p>
+      <w:pPr>
+        <w:spacing w:line="360" w:lineRule="auto"/>
+        <w:rPr>
+          <w:color w:val="0563C1" w:themeColor="hyperlink"/>
+          <w:u w:val="single"/>
+        </w:rPr>
+      </w:pPr>
+      <w:r>
+        <w:rPr>
+          <w:color w:val="0563C1" w:themeColor="hyperlink"/>
+          <w:u w:val="single"/>
+        </w:rPr>
+        <w:t>https://www.energie360.ch/magazin/de/oekologisch-fahren/eine-lange-geschichte-mit-happy-end-meilensteine-der-elektromobilitaet/</w:t>
+      </w:r>
+    </w:p>
+    <w:p>
+      <w:pPr>
+        <w:spacing w:line="360" w:lineRule="auto"/>
+        <w:rPr>
+          <w:rStyle w:val="Hyperlink"/>
+        </w:rPr>
+      </w:pPr>
+      <w:r>
+        <w:t>Swiss eMobility, 2021, Bidirektionales Laden</w:t>
+      </w:r>
+    </w:p>
+    <w:p>
+      <w:pPr>
+        <w:spacing w:line="360" w:lineRule="auto"/>
+        <w:rPr>
+          <w:rStyle w:val="Hyperlink"/>
+        </w:rPr>
+      </w:pPr>
+      <w:r>
+        <w:rPr>
+          <w:rStyle w:val="Hyperlink"/>
+        </w:rPr>
+        <w:t>https://www.swiss-emobility.ch/de/Laden/bidirektionales-Laden.php</w:t>
+      </w:r>
+    </w:p>
+    <w:p>
+      <w:pPr>
+        <w:spacing w:line="360" w:lineRule="auto"/>
+      </w:pPr>
+      <w:r>
+        <w:t>Johannes Bähr, Siemens Historical Institute Berlin, 2016, Lebenswege Werner von Siemens</w:t>
+      </w:r>
+    </w:p>
+    <w:p>
+      <w:pPr>
+        <w:spacing w:line="360" w:lineRule="auto"/>
+        <w:rPr>
+          <w:rStyle w:val="Hyperlink"/>
+        </w:rPr>
+      </w:pPr>
+      <w:r>
+        <w:rPr>
+          <w:rStyle w:val="Hyperlink"/>
+        </w:rPr>
+        <w:t>https://assets.new.siemens.com/siemens/assets/api/uuid:80d40e17d9832bcd0055e59d4206d206bd0b3211/2016-lebenswege-werner-von-siemens-web.pdf</w:t>
+      </w:r>
+    </w:p>
+    <w:p>
+      <w:pPr>
+        <w:spacing w:line="360" w:lineRule="auto"/>
+        <w:rPr>
+          <w:rStyle w:val="Hyperlink"/>
+          <w:color w:val="auto"/>
+          <w:u w:val="none"/>
+        </w:rPr>
+      </w:pPr>
+      <w:r>
+        <w:rPr>
+          <w:rStyle w:val="Hyperlink"/>
+          <w:color w:val="auto"/>
+          <w:u w:val="none"/>
+        </w:rPr>
+        <w:t xml:space="preserve">Autobild.de, Christian Jess, Roland Wildberg, Lars Hänsch-Petersen, Michael Gebhardt, Raphael </w:t>
+      </w:r>
+      <w:proofErr w:type="spellStart"/>
+      <w:r>
+        <w:rPr>
+          <w:rStyle w:val="Hyperlink"/>
+          <w:color w:val="auto"/>
+          <w:u w:val="none"/>
+        </w:rPr>
+        <w:t>Schuderer</w:t>
+      </w:r>
+      <w:proofErr w:type="spellEnd"/>
+      <w:r>
+        <w:rPr>
+          <w:rStyle w:val="Hyperlink"/>
+          <w:color w:val="auto"/>
+          <w:u w:val="none"/>
+        </w:rPr>
+        <w:t xml:space="preserve"> und Tom Drechsler, </w:t>
+      </w:r>
+      <w:r>
+        <w:rPr>
+          <w:rStyle w:val="Hyperlink"/>
+          <w:color w:val="auto"/>
+          <w:u w:val="none"/>
+        </w:rPr>
+        <w:t>22.10.2021</w:t>
+      </w:r>
+      <w:r>
+        <w:rPr>
+          <w:rStyle w:val="Hyperlink"/>
+          <w:color w:val="auto"/>
+          <w:u w:val="none"/>
+        </w:rPr>
+        <w:t xml:space="preserve">, Wann Fahren die grossen Hersteller elektrisch? </w:t>
+      </w:r>
+    </w:p>
+    <w:p>
+      <w:pPr>
+        <w:spacing w:line="360" w:lineRule="auto"/>
+        <w:rPr>
+          <w:rStyle w:val="Hyperlink"/>
+          <w:color w:val="auto"/>
+          <w:u w:val="none"/>
+        </w:rPr>
+      </w:pPr>
+      <w:hyperlink r:id="rId25" w:anchor="1702690080" w:history="1">
         <w:r>
           <w:rPr>
             <w:rStyle w:val="Hyperlink"/>
-            <w:lang w:val="en-US"/>
           </w:rPr>
-          <w:t>Glinicke</w:t>
-        </w:r>
-        <w:proofErr w:type="spellEnd"/>
-        <w:r>
-          <w:rPr>
-            <w:rStyle w:val="Hyperlink"/>
-            <w:lang w:val="en-US"/>
-          </w:rPr>
-          <w:t xml:space="preserve"> </w:t>
-        </w:r>
-        <w:proofErr w:type="spellStart"/>
-        <w:r>
-          <w:rPr>
-            <w:rStyle w:val="Hyperlink"/>
-            <w:lang w:val="en-US"/>
-          </w:rPr>
-          <w:t>Automobil</w:t>
-        </w:r>
-        <w:proofErr w:type="spellEnd"/>
-        <w:r>
-          <w:rPr>
-            <w:rStyle w:val="Hyperlink"/>
-            <w:lang w:val="en-US"/>
-          </w:rPr>
-          <w:t xml:space="preserve"> Holding GmbH &amp; Co. </w:t>
+          <w:t>https://www.autobild</w:t>
         </w:r>
         <w:r>
           <w:rPr>
             <w:rStyle w:val="Hyperlink"/>
           </w:rPr>
-          <w:t>KG, Elektroauto Batterie – Funktion, Alternativen, Tipps &amp; Recycling</w:t>
+          <w:t>.</w:t>
+        </w:r>
+        <w:r>
+          <w:rPr>
+            <w:rStyle w:val="Hyperlink"/>
+          </w:rPr>
+          <w:t>de/artikel/verbrenner-ausstieg-diesel-und-benziner-plaene-von-audi-bmw-citroen-daimler-mazda-opel-toyota-vw-volvo-rolls-royce-19153555.html#1702690080</w:t>
         </w:r>
       </w:hyperlink>
     </w:p>
     <w:p>
       <w:pPr>
         <w:spacing w:line="360" w:lineRule="auto"/>
-        <w:rPr>
-          <w:color w:val="0563C1" w:themeColor="hyperlink"/>
-          <w:u w:val="single"/>
-        </w:rPr>
-      </w:pPr>
+      </w:pPr>
+      <w:r>
+        <w:t>6.3</w:t>
+      </w:r>
+      <w:r>
+        <w:tab/>
+        <w:t>Hilfsmittel</w:t>
+      </w:r>
+    </w:p>
+    <w:p>
+      <w:pPr>
+        <w:spacing w:line="360" w:lineRule="auto"/>
+        <w:rPr>
+          <w:rStyle w:val="Hyperlink"/>
+        </w:rPr>
+      </w:pPr>
+      <w:r>
+        <w:rPr>
+          <w:b/>
+          <w:bCs/>
+        </w:rPr>
+        <w:t>TCS Fahrzeugvergleich</w:t>
+      </w:r>
+      <w:r>
+        <w:t xml:space="preserve"> für die Vergleiche und CO</w:t>
+      </w:r>
+      <w:r>
+        <w:rPr>
+          <w:vertAlign w:val="subscript"/>
+        </w:rPr>
+        <w:t>2</w:t>
+      </w:r>
+      <w:r>
+        <w:t xml:space="preserve"> Ausstossberechnungen</w:t>
+      </w:r>
+      <w:r>
+        <w:t xml:space="preserve">: </w:t>
+      </w:r>
       <w:hyperlink r:id="rId26" w:history="1">
         <w:r>
           <w:rPr>
             <w:rStyle w:val="Hyperlink"/>
           </w:rPr>
-          <w:t>energie360, 20. September 2017, Geschichte mit Happy End: Meilensteine der Elektromobilität</w:t>
+          <w:t>https://www.tcs.ch/de/testberichte-ratgeber/ratgeber/fahrzeug-kaufen-verkaufen/autosuche-vergleich.php</w:t>
         </w:r>
       </w:hyperlink>
     </w:p>
     <w:p>
       <w:pPr>
         <w:spacing w:line="360" w:lineRule="auto"/>
-        <w:rPr>
-          <w:rStyle w:val="Hyperlink"/>
-        </w:rPr>
-      </w:pPr>
-      <w:hyperlink r:id="rId27" w:history="1">
-        <w:r>
-          <w:rPr>
-            <w:rStyle w:val="Hyperlink"/>
-          </w:rPr>
-          <w:t>Swiss eMobility, 2021, Bidirektionales Laden</w:t>
-        </w:r>
-      </w:hyperlink>
-      <w:r>
-        <w:rPr>
-          <w:rStyle w:val="Hyperlink"/>
-        </w:rPr>
-        <w:t xml:space="preserve"> </w:t>
-      </w:r>
-    </w:p>
-    <w:p>
-      <w:pPr>
-        <w:spacing w:line="360" w:lineRule="auto"/>
-        <w:rPr>
-          <w:color w:val="0563C1" w:themeColor="hyperlink"/>
-          <w:u w:val="single"/>
-        </w:rPr>
-      </w:pPr>
-      <w:hyperlink r:id="rId28" w:history="1">
-        <w:r>
-          <w:rPr>
-            <w:rStyle w:val="Hyperlink"/>
-          </w:rPr>
-          <w:t>Johannes Bähr, Siemens Historical Institute Berlin, 2016, Lebenswege Werner von Siemens</w:t>
-        </w:r>
-      </w:hyperlink>
-    </w:p>
-    <w:p>
-      <w:pPr>
-        <w:pStyle w:val="Heading2"/>
-        <w:spacing w:line="360" w:lineRule="auto"/>
-        <w:rPr>
-          <w:rFonts w:ascii="Arial" w:hAnsi="Arial" w:cs="Arial"/>
-        </w:rPr>
-      </w:pPr>
-      <w:bookmarkStart w:id="31" w:name="_Toc89258927"/>
-      <w:r>
-        <w:rPr>
-          <w:rFonts w:ascii="Arial" w:hAnsi="Arial" w:cs="Arial"/>
-        </w:rPr>
-        <w:t>6.3</w:t>
-      </w:r>
-      <w:r>
-        <w:rPr>
-          <w:rFonts w:ascii="Arial" w:hAnsi="Arial" w:cs="Arial"/>
-        </w:rPr>
-        <w:tab/>
-        <w:t>Hilfsmittel</w:t>
-      </w:r>
-      <w:bookmarkEnd w:id="31"/>
-    </w:p>
-    <w:p>
-      <w:pPr>
-        <w:spacing w:line="360" w:lineRule="auto"/>
-        <w:rPr>
-          <w:rStyle w:val="Hyperlink"/>
-        </w:rPr>
-      </w:pPr>
+      </w:pPr>
+      <w:proofErr w:type="spellStart"/>
       <w:r>
         <w:rPr>
           <w:b/>
           <w:bCs/>
         </w:rPr>
-        <w:t>TCS Fahrzeugvergleich</w:t>
-      </w:r>
-      <w:r>
-        <w:t xml:space="preserve"> für die Vergleiche und CO</w:t>
-      </w:r>
-      <w:r>
-        <w:rPr>
-          <w:vertAlign w:val="subscript"/>
-        </w:rPr>
-        <w:t>2</w:t>
-      </w:r>
-      <w:r>
-        <w:t xml:space="preserve"> Ausstossberechnungen</w:t>
-      </w:r>
-      <w:r>
-        <w:t xml:space="preserve">: </w:t>
-      </w:r>
-      <w:hyperlink r:id="rId29" w:history="1">
-        <w:r>
-          <w:rPr>
-            <w:rStyle w:val="Hyperlink"/>
-          </w:rPr>
-          <w:t>https://www.t</w:t>
-        </w:r>
-        <w:r>
-          <w:rPr>
-            <w:rStyle w:val="Hyperlink"/>
-          </w:rPr>
-          <w:t>c</w:t>
-        </w:r>
-        <w:r>
-          <w:rPr>
-            <w:rStyle w:val="Hyperlink"/>
-          </w:rPr>
-          <w:t>s.ch/de/testberichte-ratgeber/ratgeber/fahrzeug-kaufen-verkaufen/autosuche-vergleich.php</w:t>
-        </w:r>
-      </w:hyperlink>
-    </w:p>
-    <w:p>
-      <w:pPr>
-        <w:spacing w:line="360" w:lineRule="auto"/>
-      </w:pPr>
-      <w:proofErr w:type="spellStart"/>
+        <w:t>Wortliga</w:t>
+      </w:r>
+      <w:proofErr w:type="spellEnd"/>
       <w:r>
         <w:rPr>
           <w:b/>
           <w:bCs/>
         </w:rPr>
-        <w:t>Wortliga</w:t>
-      </w:r>
-      <w:proofErr w:type="spellEnd"/>
+        <w:t xml:space="preserve"> </w:t>
+      </w:r>
       <w:r>
         <w:rPr>
           <w:b/>
           <w:bCs/>
         </w:rPr>
+        <w:t>Textanalyse,</w:t>
+      </w:r>
+      <w:r>
+        <w:t xml:space="preserve"> um mögliche Schreibfehler</w:t>
+      </w:r>
+      <w:r>
         <w:t xml:space="preserve"> </w:t>
       </w:r>
       <w:r>
-        <w:rPr>
-          <w:b/>
-          <w:bCs/>
-        </w:rPr>
-        <w:t>Textanalyse,</w:t>
-      </w:r>
-      <w:r>
-        <w:t xml:space="preserve"> um mögliche Schreibfehler</w:t>
+        <w:t>zu entdecken</w:t>
+      </w:r>
+      <w:r>
+        <w:t>:</w:t>
       </w:r>
       <w:r>
         <w:t xml:space="preserve"> </w:t>
       </w:r>
-      <w:r>
-        <w:t>zu entdecken</w:t>
-      </w:r>
-      <w:r>
-        <w:t>:</w:t>
-      </w:r>
-      <w:r>
-        <w:t xml:space="preserve"> </w:t>
-      </w:r>
-      <w:hyperlink r:id="rId30" w:history="1">
+      <w:hyperlink r:id="rId27" w:history="1">
         <w:r>
           <w:rPr>
             <w:rStyle w:val="Hyperlink"/>
@@ -6304,12 +6051,11 @@
           <w:rFonts w:ascii="Arial" w:hAnsi="Arial" w:cs="Arial"/>
         </w:rPr>
       </w:pPr>
-      <w:bookmarkStart w:id="32" w:name="_Toc89258928"/>
-      <w:r>
-        <w:rPr>
-          <w:rFonts w:ascii="Arial" w:hAnsi="Arial" w:cs="Arial"/>
-        </w:rPr>
-        <w:lastRenderedPageBreak/>
+      <w:bookmarkStart w:id="32" w:name="_Toc89598914"/>
+      <w:r>
+        <w:rPr>
+          <w:rFonts w:ascii="Arial" w:hAnsi="Arial" w:cs="Arial"/>
+        </w:rPr>
         <w:t>7</w:t>
       </w:r>
       <w:r>
@@ -6329,7 +6075,7 @@
           <w:rFonts w:ascii="Arial" w:eastAsia="Arial Unicode MS" w:hAnsi="Arial" w:cs="Arial"/>
         </w:rPr>
       </w:pPr>
-      <w:bookmarkStart w:id="33" w:name="_Toc89258929"/>
+      <w:bookmarkStart w:id="33" w:name="_Toc89598915"/>
       <w:r>
         <w:rPr>
           <w:rFonts w:ascii="Arial" w:hAnsi="Arial" w:cs="Arial"/>
@@ -6523,6 +6269,7 @@
         <w:rPr>
           <w:rFonts w:ascii="Arial" w:hAnsi="Arial" w:cs="Arial"/>
         </w:rPr>
+        <w:lastRenderedPageBreak/>
         <w:t>1.  Sind Elektroautos in der Tat Klimafreundlich?</w:t>
       </w:r>
     </w:p>
@@ -6613,7 +6360,6 @@
           <w:rFonts w:ascii="Arial" w:hAnsi="Arial" w:cs="Arial"/>
           <w:b/>
         </w:rPr>
-        <w:lastRenderedPageBreak/>
         <w:t xml:space="preserve">Methode 1 – Literaturteil </w:t>
       </w:r>
       <w:r>
@@ -6636,7 +6382,7 @@
           <w:b/>
         </w:rPr>
       </w:pPr>
-      <w:hyperlink r:id="rId31" w:history="1">
+      <w:hyperlink r:id="rId28" w:history="1">
         <w:r>
           <w:rPr>
             <w:rStyle w:val="Hyperlink"/>
@@ -6708,7 +6454,7 @@
           <w:bCs/>
         </w:rPr>
       </w:pPr>
-      <w:hyperlink r:id="rId32" w:history="1">
+      <w:hyperlink r:id="rId29" w:history="1">
         <w:r>
           <w:rPr>
             <w:rStyle w:val="Hyperlink"/>
@@ -6734,7 +6480,7 @@
           <w:bCs/>
         </w:rPr>
       </w:pPr>
-      <w:hyperlink r:id="rId33" w:history="1">
+      <w:hyperlink r:id="rId30" w:history="1">
         <w:r>
           <w:rPr>
             <w:rStyle w:val="Hyperlink"/>
@@ -6909,6 +6655,7 @@
         <w:rPr>
           <w:b/>
         </w:rPr>
+        <w:lastRenderedPageBreak/>
         <w:t>Beachten Sie:</w:t>
       </w:r>
       <w:r>
@@ -6994,7 +6741,6 @@
         <w:rPr>
           <w:rFonts w:eastAsia="Batang"/>
         </w:rPr>
-        <w:lastRenderedPageBreak/>
         <w:t>Ich bestätige, dass ich die Bestimmungen zur VA im Prüfungsreglement erhalten, gelesen und verstanden habe.</w:t>
       </w:r>
       <w:r>
@@ -7035,7 +6781,7 @@
           <w:rFonts w:ascii="Arial" w:hAnsi="Arial" w:cs="Arial"/>
         </w:rPr>
       </w:pPr>
-      <w:bookmarkStart w:id="34" w:name="_Toc89258930"/>
+      <w:bookmarkStart w:id="34" w:name="_Toc89598916"/>
       <w:r>
         <w:rPr>
           <w:rFonts w:ascii="Arial" w:hAnsi="Arial" w:cs="Arial"/>
@@ -7059,7 +6805,7 @@
           <w:rFonts w:ascii="Arial" w:hAnsi="Arial" w:cs="Arial"/>
         </w:rPr>
       </w:pPr>
-      <w:bookmarkStart w:id="35" w:name="_Toc89258931"/>
+      <w:bookmarkStart w:id="35" w:name="_Toc89598917"/>
       <w:r>
         <w:rPr>
           <w:rFonts w:ascii="Arial" w:hAnsi="Arial" w:cs="Arial"/>
@@ -7324,6 +7070,7 @@
               <w:spacing w:line="360" w:lineRule="auto"/>
             </w:pPr>
             <w:r>
+              <w:lastRenderedPageBreak/>
               <w:t>KW</w:t>
             </w:r>
           </w:p>
@@ -7409,12 +7156,11 @@
           <w:rFonts w:ascii="Arial" w:hAnsi="Arial" w:cs="Arial"/>
         </w:rPr>
       </w:pPr>
-      <w:bookmarkStart w:id="36" w:name="_Toc89258932"/>
-      <w:r>
-        <w:rPr>
-          <w:rFonts w:ascii="Arial" w:hAnsi="Arial" w:cs="Arial"/>
-        </w:rPr>
-        <w:lastRenderedPageBreak/>
+      <w:bookmarkStart w:id="36" w:name="_Toc89598918"/>
+      <w:r>
+        <w:rPr>
+          <w:rFonts w:ascii="Arial" w:hAnsi="Arial" w:cs="Arial"/>
+        </w:rPr>
         <w:t>7.2.2</w:t>
       </w:r>
       <w:r>
@@ -7663,7 +7409,7 @@
           <w:rFonts w:ascii="Arial" w:hAnsi="Arial" w:cs="Arial"/>
         </w:rPr>
       </w:pPr>
-      <w:bookmarkStart w:id="37" w:name="_Toc89258933"/>
+      <w:bookmarkStart w:id="37" w:name="_Toc89598919"/>
       <w:r>
         <w:rPr>
           <w:rFonts w:ascii="Arial" w:hAnsi="Arial" w:cs="Arial"/>
@@ -9189,7 +8935,6 @@
   <w:style w:type="character" w:default="1" w:styleId="DefaultParagraphFont">
     <w:name w:val="Default Paragraph Font"/>
     <w:uiPriority w:val="1"/>
-    <w:semiHidden/>
     <w:unhideWhenUsed/>
   </w:style>
   <w:style w:type="table" w:default="1" w:styleId="TableNormal">

</xml_diff>